<commit_message>
CORRECTED: program after check
</commit_message>
<xml_diff>
--- a/lab_06/docs/Брянская_ИУ7_52_6.docx
+++ b/lab_06/docs/Брянская_ИУ7_52_6.docx
@@ -2000,6 +2000,8 @@
         </w:rPr>
         <w:t>6</w:t>
       </w:r>
+      <w:bookmarkStart w:id="0" w:name="_GoBack"/>
+      <w:bookmarkEnd w:id="0"/>
     </w:p>
     <w:p>
       <w:pPr>
@@ -3086,6 +3088,36 @@
         </w:rPr>
         <w:t>;</w:t>
       </w:r>
+    </w:p>
+    <w:p>
+      <w:pPr>
+        <w:tabs>
+          <w:tab w:val="left" w:pos="916"/>
+          <w:tab w:val="left" w:pos="1832"/>
+          <w:tab w:val="left" w:pos="2748"/>
+          <w:tab w:val="left" w:pos="3664"/>
+          <w:tab w:val="left" w:pos="4580"/>
+          <w:tab w:val="left" w:pos="5496"/>
+          <w:tab w:val="left" w:pos="6412"/>
+          <w:tab w:val="left" w:pos="7328"/>
+          <w:tab w:val="left" w:pos="8244"/>
+          <w:tab w:val="left" w:pos="9160"/>
+          <w:tab w:val="left" w:pos="10076"/>
+          <w:tab w:val="left" w:pos="10992"/>
+          <w:tab w:val="left" w:pos="11908"/>
+          <w:tab w:val="left" w:pos="12824"/>
+          <w:tab w:val="left" w:pos="13740"/>
+          <w:tab w:val="left" w:pos="14656"/>
+        </w:tabs>
+        <w:suppressAutoHyphens w:val="0"/>
+        <w:textAlignment w:val="auto"/>
+        <w:rPr>
+          <w:rFonts w:ascii="Courier New" w:eastAsia="Times New Roman" w:hAnsi="Courier New" w:cs="Courier New"/>
+          <w:sz w:val="24"/>
+          <w:szCs w:val="24"/>
+          <w:lang w:val="en-US" w:eastAsia="ru-RU"/>
+        </w:rPr>
+      </w:pPr>
     </w:p>
     <w:p>
       <w:pPr>
@@ -3565,6 +3597,7 @@
         </w:rPr>
         <w:t xml:space="preserve">        </w:t>
       </w:r>
+      <w:proofErr w:type="gramStart"/>
       <w:r>
         <w:rPr>
           <w:rFonts w:ascii="Courier New" w:eastAsia="Times New Roman" w:hAnsi="Courier New" w:cs="Courier New"/>
@@ -3575,6 +3608,7 @@
         </w:rPr>
         <w:t>if</w:t>
       </w:r>
+      <w:proofErr w:type="gramEnd"/>
       <w:r>
         <w:rPr>
           <w:rFonts w:ascii="Courier New" w:eastAsia="Times New Roman" w:hAnsi="Courier New" w:cs="Courier New"/>
@@ -5090,6 +5124,7 @@
           <w:szCs w:val="24"/>
           <w:lang w:val="en-US" w:eastAsia="ru-RU"/>
         </w:rPr>
+        <w:lastRenderedPageBreak/>
         <w:t>void</w:t>
       </w:r>
       <w:proofErr w:type="gramEnd"/>
@@ -5163,7 +5198,6 @@
           <w:szCs w:val="24"/>
           <w:lang w:val="en-US" w:eastAsia="ru-RU"/>
         </w:rPr>
-        <w:lastRenderedPageBreak/>
         <w:t>{</w:t>
       </w:r>
     </w:p>
@@ -6030,158 +6064,325 @@
           <w:szCs w:val="24"/>
           <w:lang w:val="en-US" w:eastAsia="ru-RU"/>
         </w:rPr>
+        <w:t xml:space="preserve">    </w:t>
+      </w:r>
+      <w:r>
+        <w:rPr>
+          <w:rFonts w:ascii="Courier New" w:eastAsia="Times New Roman" w:hAnsi="Courier New" w:cs="Courier New"/>
+          <w:sz w:val="24"/>
+          <w:szCs w:val="24"/>
+          <w:lang w:val="en-US" w:eastAsia="ru-RU"/>
+        </w:rPr>
+        <w:t>}</w:t>
+      </w:r>
+    </w:p>
+    <w:p>
+      <w:pPr>
+        <w:tabs>
+          <w:tab w:val="left" w:pos="916"/>
+          <w:tab w:val="left" w:pos="1832"/>
+          <w:tab w:val="left" w:pos="2748"/>
+          <w:tab w:val="left" w:pos="3664"/>
+          <w:tab w:val="left" w:pos="4580"/>
+          <w:tab w:val="left" w:pos="5496"/>
+          <w:tab w:val="left" w:pos="6412"/>
+          <w:tab w:val="left" w:pos="7328"/>
+          <w:tab w:val="left" w:pos="8244"/>
+          <w:tab w:val="left" w:pos="9160"/>
+          <w:tab w:val="left" w:pos="10076"/>
+          <w:tab w:val="left" w:pos="10992"/>
+          <w:tab w:val="left" w:pos="11908"/>
+          <w:tab w:val="left" w:pos="12824"/>
+          <w:tab w:val="left" w:pos="13740"/>
+          <w:tab w:val="left" w:pos="14656"/>
+        </w:tabs>
+        <w:suppressAutoHyphens w:val="0"/>
+        <w:textAlignment w:val="auto"/>
+        <w:rPr>
+          <w:rFonts w:ascii="Courier New" w:eastAsia="Times New Roman" w:hAnsi="Courier New" w:cs="Courier New"/>
+          <w:sz w:val="24"/>
+          <w:szCs w:val="24"/>
+          <w:lang w:val="en-US" w:eastAsia="ru-RU"/>
+        </w:rPr>
+      </w:pPr>
+    </w:p>
+    <w:p>
+      <w:pPr>
+        <w:tabs>
+          <w:tab w:val="left" w:pos="916"/>
+          <w:tab w:val="left" w:pos="1832"/>
+          <w:tab w:val="left" w:pos="2748"/>
+          <w:tab w:val="left" w:pos="3664"/>
+          <w:tab w:val="left" w:pos="4580"/>
+          <w:tab w:val="left" w:pos="5496"/>
+          <w:tab w:val="left" w:pos="6412"/>
+          <w:tab w:val="left" w:pos="7328"/>
+          <w:tab w:val="left" w:pos="8244"/>
+          <w:tab w:val="left" w:pos="9160"/>
+          <w:tab w:val="left" w:pos="10076"/>
+          <w:tab w:val="left" w:pos="10992"/>
+          <w:tab w:val="left" w:pos="11908"/>
+          <w:tab w:val="left" w:pos="12824"/>
+          <w:tab w:val="left" w:pos="13740"/>
+          <w:tab w:val="left" w:pos="14656"/>
+        </w:tabs>
+        <w:suppressAutoHyphens w:val="0"/>
+        <w:textAlignment w:val="auto"/>
+        <w:rPr>
+          <w:rFonts w:ascii="Courier New" w:eastAsia="Times New Roman" w:hAnsi="Courier New" w:cs="Courier New"/>
+          <w:sz w:val="24"/>
+          <w:szCs w:val="24"/>
+          <w:lang w:val="en-US" w:eastAsia="ru-RU"/>
+        </w:rPr>
+      </w:pPr>
+      <w:r>
+        <w:rPr>
+          <w:rFonts w:ascii="Courier New" w:eastAsia="Times New Roman" w:hAnsi="Courier New" w:cs="Courier New"/>
+          <w:color w:val="C0C0C0"/>
+          <w:sz w:val="24"/>
+          <w:szCs w:val="24"/>
+          <w:lang w:val="en-US" w:eastAsia="ru-RU"/>
+        </w:rPr>
+        <w:t xml:space="preserve">    </w:t>
+      </w:r>
+      <w:proofErr w:type="gramStart"/>
+      <w:r>
+        <w:rPr>
+          <w:rFonts w:ascii="Courier New" w:eastAsia="Times New Roman" w:hAnsi="Courier New" w:cs="Courier New"/>
+          <w:color w:val="808000"/>
+          <w:sz w:val="24"/>
+          <w:szCs w:val="24"/>
+          <w:lang w:val="en-US" w:eastAsia="ru-RU"/>
+        </w:rPr>
+        <w:t>if</w:t>
+      </w:r>
+      <w:proofErr w:type="gramEnd"/>
+      <w:r>
+        <w:rPr>
+          <w:rFonts w:ascii="Courier New" w:eastAsia="Times New Roman" w:hAnsi="Courier New" w:cs="Courier New"/>
+          <w:color w:val="C0C0C0"/>
+          <w:sz w:val="24"/>
+          <w:szCs w:val="24"/>
+          <w:lang w:val="en-US" w:eastAsia="ru-RU"/>
+        </w:rPr>
+        <w:t xml:space="preserve"> </w:t>
+      </w:r>
+      <w:r>
+        <w:rPr>
+          <w:rFonts w:ascii="Courier New" w:eastAsia="Times New Roman" w:hAnsi="Courier New" w:cs="Courier New"/>
+          <w:sz w:val="24"/>
+          <w:szCs w:val="24"/>
+          <w:lang w:val="en-US" w:eastAsia="ru-RU"/>
+        </w:rPr>
+        <w:t>(</w:t>
+      </w:r>
+      <w:proofErr w:type="spellStart"/>
+      <w:r>
+        <w:rPr>
+          <w:rFonts w:ascii="Courier New" w:eastAsia="Times New Roman" w:hAnsi="Courier New" w:cs="Courier New"/>
+          <w:color w:val="00677C"/>
+          <w:sz w:val="24"/>
+          <w:szCs w:val="24"/>
+          <w:lang w:val="en-US" w:eastAsia="ru-RU"/>
+        </w:rPr>
+        <w:t>WaitForSingleObject</w:t>
+      </w:r>
+      <w:proofErr w:type="spellEnd"/>
+      <w:r>
+        <w:rPr>
+          <w:rFonts w:ascii="Courier New" w:eastAsia="Times New Roman" w:hAnsi="Courier New" w:cs="Courier New"/>
+          <w:sz w:val="24"/>
+          <w:szCs w:val="24"/>
+          <w:lang w:val="en-US" w:eastAsia="ru-RU"/>
+        </w:rPr>
+        <w:t>(</w:t>
+      </w:r>
+      <w:proofErr w:type="spellStart"/>
+      <w:r>
+        <w:rPr>
+          <w:rFonts w:ascii="Courier New" w:eastAsia="Times New Roman" w:hAnsi="Courier New" w:cs="Courier New"/>
+          <w:color w:val="CE5C00"/>
+          <w:sz w:val="24"/>
+          <w:szCs w:val="24"/>
+          <w:lang w:val="en-US" w:eastAsia="ru-RU"/>
+        </w:rPr>
+        <w:t>mtx</w:t>
+      </w:r>
+      <w:proofErr w:type="spellEnd"/>
+      <w:r>
+        <w:rPr>
+          <w:rFonts w:ascii="Courier New" w:eastAsia="Times New Roman" w:hAnsi="Courier New" w:cs="Courier New"/>
+          <w:sz w:val="24"/>
+          <w:szCs w:val="24"/>
+          <w:lang w:val="en-US" w:eastAsia="ru-RU"/>
+        </w:rPr>
+        <w:t>,</w:t>
+      </w:r>
+      <w:r>
+        <w:rPr>
+          <w:rFonts w:ascii="Courier New" w:eastAsia="Times New Roman" w:hAnsi="Courier New" w:cs="Courier New"/>
+          <w:color w:val="C0C0C0"/>
+          <w:sz w:val="24"/>
+          <w:szCs w:val="24"/>
+          <w:lang w:val="en-US" w:eastAsia="ru-RU"/>
+        </w:rPr>
+        <w:t xml:space="preserve"> </w:t>
+      </w:r>
+      <w:r>
+        <w:rPr>
+          <w:rFonts w:ascii="Courier New" w:eastAsia="Times New Roman" w:hAnsi="Courier New" w:cs="Courier New"/>
+          <w:color w:val="000080"/>
+          <w:sz w:val="24"/>
+          <w:szCs w:val="24"/>
+          <w:lang w:val="en-US" w:eastAsia="ru-RU"/>
+        </w:rPr>
+        <w:t>INFINITE</w:t>
+      </w:r>
+      <w:r>
+        <w:rPr>
+          <w:rFonts w:ascii="Courier New" w:eastAsia="Times New Roman" w:hAnsi="Courier New" w:cs="Courier New"/>
+          <w:sz w:val="24"/>
+          <w:szCs w:val="24"/>
+          <w:lang w:val="en-US" w:eastAsia="ru-RU"/>
+        </w:rPr>
+        <w:t>)</w:t>
+      </w:r>
+      <w:r>
+        <w:rPr>
+          <w:rFonts w:ascii="Courier New" w:eastAsia="Times New Roman" w:hAnsi="Courier New" w:cs="Courier New"/>
+          <w:color w:val="C0C0C0"/>
+          <w:sz w:val="24"/>
+          <w:szCs w:val="24"/>
+          <w:lang w:val="en-US" w:eastAsia="ru-RU"/>
+        </w:rPr>
+        <w:t xml:space="preserve"> </w:t>
+      </w:r>
+      <w:r>
+        <w:rPr>
+          <w:rFonts w:ascii="Courier New" w:eastAsia="Times New Roman" w:hAnsi="Courier New" w:cs="Courier New"/>
+          <w:sz w:val="24"/>
+          <w:szCs w:val="24"/>
+          <w:lang w:val="en-US" w:eastAsia="ru-RU"/>
+        </w:rPr>
+        <w:t>==</w:t>
+      </w:r>
+      <w:r>
+        <w:rPr>
+          <w:rFonts w:ascii="Courier New" w:eastAsia="Times New Roman" w:hAnsi="Courier New" w:cs="Courier New"/>
+          <w:color w:val="C0C0C0"/>
+          <w:sz w:val="24"/>
+          <w:szCs w:val="24"/>
+          <w:lang w:val="en-US" w:eastAsia="ru-RU"/>
+        </w:rPr>
+        <w:t xml:space="preserve"> </w:t>
+      </w:r>
+      <w:r>
+        <w:rPr>
+          <w:rFonts w:ascii="Courier New" w:eastAsia="Times New Roman" w:hAnsi="Courier New" w:cs="Courier New"/>
+          <w:color w:val="000080"/>
+          <w:sz w:val="24"/>
+          <w:szCs w:val="24"/>
+          <w:lang w:val="en-US" w:eastAsia="ru-RU"/>
+        </w:rPr>
+        <w:t>WAIT_FAILED</w:t>
+      </w:r>
+      <w:r>
+        <w:rPr>
+          <w:rFonts w:ascii="Courier New" w:eastAsia="Times New Roman" w:hAnsi="Courier New" w:cs="Courier New"/>
+          <w:sz w:val="24"/>
+          <w:szCs w:val="24"/>
+          <w:lang w:val="en-US" w:eastAsia="ru-RU"/>
+        </w:rPr>
+        <w:t>)</w:t>
+      </w:r>
+    </w:p>
+    <w:p>
+      <w:pPr>
+        <w:tabs>
+          <w:tab w:val="left" w:pos="916"/>
+          <w:tab w:val="left" w:pos="1832"/>
+          <w:tab w:val="left" w:pos="2748"/>
+          <w:tab w:val="left" w:pos="3664"/>
+          <w:tab w:val="left" w:pos="4580"/>
+          <w:tab w:val="left" w:pos="5496"/>
+          <w:tab w:val="left" w:pos="6412"/>
+          <w:tab w:val="left" w:pos="7328"/>
+          <w:tab w:val="left" w:pos="8244"/>
+          <w:tab w:val="left" w:pos="9160"/>
+          <w:tab w:val="left" w:pos="10076"/>
+          <w:tab w:val="left" w:pos="10992"/>
+          <w:tab w:val="left" w:pos="11908"/>
+          <w:tab w:val="left" w:pos="12824"/>
+          <w:tab w:val="left" w:pos="13740"/>
+          <w:tab w:val="left" w:pos="14656"/>
+        </w:tabs>
+        <w:suppressAutoHyphens w:val="0"/>
+        <w:textAlignment w:val="auto"/>
+        <w:rPr>
+          <w:rFonts w:ascii="Courier New" w:eastAsia="Times New Roman" w:hAnsi="Courier New" w:cs="Courier New"/>
+          <w:sz w:val="24"/>
+          <w:szCs w:val="24"/>
+          <w:lang w:val="en-US" w:eastAsia="ru-RU"/>
+        </w:rPr>
+      </w:pPr>
+      <w:r>
+        <w:rPr>
+          <w:rFonts w:ascii="Courier New" w:eastAsia="Times New Roman" w:hAnsi="Courier New" w:cs="Courier New"/>
+          <w:color w:val="C0C0C0"/>
+          <w:sz w:val="24"/>
+          <w:szCs w:val="24"/>
+          <w:lang w:val="en-US" w:eastAsia="ru-RU"/>
+        </w:rPr>
+        <w:t xml:space="preserve">    </w:t>
+      </w:r>
+      <w:r>
+        <w:rPr>
+          <w:rFonts w:ascii="Courier New" w:eastAsia="Times New Roman" w:hAnsi="Courier New" w:cs="Courier New"/>
+          <w:sz w:val="24"/>
+          <w:szCs w:val="24"/>
+          <w:lang w:val="en-US" w:eastAsia="ru-RU"/>
+        </w:rPr>
+        <w:t>{</w:t>
+      </w:r>
+    </w:p>
+    <w:p>
+      <w:pPr>
+        <w:tabs>
+          <w:tab w:val="left" w:pos="916"/>
+          <w:tab w:val="left" w:pos="1832"/>
+          <w:tab w:val="left" w:pos="2748"/>
+          <w:tab w:val="left" w:pos="3664"/>
+          <w:tab w:val="left" w:pos="4580"/>
+          <w:tab w:val="left" w:pos="5496"/>
+          <w:tab w:val="left" w:pos="6412"/>
+          <w:tab w:val="left" w:pos="7328"/>
+          <w:tab w:val="left" w:pos="8244"/>
+          <w:tab w:val="left" w:pos="9160"/>
+          <w:tab w:val="left" w:pos="10076"/>
+          <w:tab w:val="left" w:pos="10992"/>
+          <w:tab w:val="left" w:pos="11908"/>
+          <w:tab w:val="left" w:pos="12824"/>
+          <w:tab w:val="left" w:pos="13740"/>
+          <w:tab w:val="left" w:pos="14656"/>
+        </w:tabs>
+        <w:suppressAutoHyphens w:val="0"/>
+        <w:textAlignment w:val="auto"/>
+        <w:rPr>
+          <w:rFonts w:ascii="Courier New" w:eastAsia="Times New Roman" w:hAnsi="Courier New" w:cs="Courier New"/>
+          <w:sz w:val="24"/>
+          <w:szCs w:val="24"/>
+          <w:lang w:val="en-US" w:eastAsia="ru-RU"/>
+        </w:rPr>
+      </w:pPr>
+      <w:r>
+        <w:rPr>
+          <w:rFonts w:ascii="Courier New" w:eastAsia="Times New Roman" w:hAnsi="Courier New" w:cs="Courier New"/>
+          <w:color w:val="C0C0C0"/>
+          <w:sz w:val="24"/>
+          <w:szCs w:val="24"/>
+          <w:lang w:val="en-US" w:eastAsia="ru-RU"/>
+        </w:rPr>
         <w:t xml:space="preserve">        </w:t>
-      </w:r>
-      <w:proofErr w:type="gramStart"/>
-      <w:r>
-        <w:rPr>
-          <w:rFonts w:ascii="Courier New" w:eastAsia="Times New Roman" w:hAnsi="Courier New" w:cs="Courier New"/>
-          <w:color w:val="808000"/>
-          <w:sz w:val="24"/>
-          <w:szCs w:val="24"/>
-          <w:lang w:val="en-US" w:eastAsia="ru-RU"/>
-        </w:rPr>
-        <w:t>else</w:t>
-      </w:r>
-      <w:proofErr w:type="gramEnd"/>
-      <w:r>
-        <w:rPr>
-          <w:rFonts w:ascii="Courier New" w:eastAsia="Times New Roman" w:hAnsi="Courier New" w:cs="Courier New"/>
-          <w:color w:val="C0C0C0"/>
-          <w:sz w:val="24"/>
-          <w:szCs w:val="24"/>
-          <w:lang w:val="en-US" w:eastAsia="ru-RU"/>
-        </w:rPr>
-        <w:t xml:space="preserve"> </w:t>
-      </w:r>
-      <w:r>
-        <w:rPr>
-          <w:rFonts w:ascii="Courier New" w:eastAsia="Times New Roman" w:hAnsi="Courier New" w:cs="Courier New"/>
-          <w:color w:val="808000"/>
-          <w:sz w:val="24"/>
-          <w:szCs w:val="24"/>
-          <w:lang w:val="en-US" w:eastAsia="ru-RU"/>
-        </w:rPr>
-        <w:t>if</w:t>
-      </w:r>
-      <w:r>
-        <w:rPr>
-          <w:rFonts w:ascii="Courier New" w:eastAsia="Times New Roman" w:hAnsi="Courier New" w:cs="Courier New"/>
-          <w:color w:val="C0C0C0"/>
-          <w:sz w:val="24"/>
-          <w:szCs w:val="24"/>
-          <w:lang w:val="en-US" w:eastAsia="ru-RU"/>
-        </w:rPr>
-        <w:t xml:space="preserve"> </w:t>
-      </w:r>
-      <w:r>
-        <w:rPr>
-          <w:rFonts w:ascii="Courier New" w:eastAsia="Times New Roman" w:hAnsi="Courier New" w:cs="Courier New"/>
-          <w:sz w:val="24"/>
-          <w:szCs w:val="24"/>
-          <w:lang w:val="en-US" w:eastAsia="ru-RU"/>
-        </w:rPr>
-        <w:t>(</w:t>
-      </w:r>
-      <w:proofErr w:type="spellStart"/>
-      <w:r>
-        <w:rPr>
-          <w:rFonts w:ascii="Courier New" w:eastAsia="Times New Roman" w:hAnsi="Courier New" w:cs="Courier New"/>
-          <w:color w:val="CE5C00"/>
-          <w:sz w:val="24"/>
-          <w:szCs w:val="24"/>
-          <w:lang w:val="en-US" w:eastAsia="ru-RU"/>
-        </w:rPr>
-        <w:t>waiting_readers</w:t>
-      </w:r>
-      <w:proofErr w:type="spellEnd"/>
-      <w:r>
-        <w:rPr>
-          <w:rFonts w:ascii="Courier New" w:eastAsia="Times New Roman" w:hAnsi="Courier New" w:cs="Courier New"/>
-          <w:color w:val="C0C0C0"/>
-          <w:sz w:val="24"/>
-          <w:szCs w:val="24"/>
-          <w:lang w:val="en-US" w:eastAsia="ru-RU"/>
-        </w:rPr>
-        <w:t xml:space="preserve"> </w:t>
-      </w:r>
-      <w:r>
-        <w:rPr>
-          <w:rFonts w:ascii="Courier New" w:eastAsia="Times New Roman" w:hAnsi="Courier New" w:cs="Courier New"/>
-          <w:sz w:val="24"/>
-          <w:szCs w:val="24"/>
-          <w:lang w:val="en-US" w:eastAsia="ru-RU"/>
-        </w:rPr>
-        <w:t>==</w:t>
-      </w:r>
-      <w:r>
-        <w:rPr>
-          <w:rFonts w:ascii="Courier New" w:eastAsia="Times New Roman" w:hAnsi="Courier New" w:cs="Courier New"/>
-          <w:color w:val="C0C0C0"/>
-          <w:sz w:val="24"/>
-          <w:szCs w:val="24"/>
-          <w:lang w:val="en-US" w:eastAsia="ru-RU"/>
-        </w:rPr>
-        <w:t xml:space="preserve"> </w:t>
-      </w:r>
-      <w:r>
-        <w:rPr>
-          <w:rFonts w:ascii="Courier New" w:eastAsia="Times New Roman" w:hAnsi="Courier New" w:cs="Courier New"/>
-          <w:color w:val="000080"/>
-          <w:sz w:val="24"/>
-          <w:szCs w:val="24"/>
-          <w:lang w:val="en-US" w:eastAsia="ru-RU"/>
-        </w:rPr>
-        <w:t>1</w:t>
-      </w:r>
-      <w:r>
-        <w:rPr>
-          <w:rFonts w:ascii="Courier New" w:eastAsia="Times New Roman" w:hAnsi="Courier New" w:cs="Courier New"/>
-          <w:sz w:val="24"/>
-          <w:szCs w:val="24"/>
-          <w:lang w:val="en-US" w:eastAsia="ru-RU"/>
-        </w:rPr>
-        <w:t>)</w:t>
-      </w:r>
-    </w:p>
-    <w:p>
-      <w:pPr>
-        <w:tabs>
-          <w:tab w:val="left" w:pos="916"/>
-          <w:tab w:val="left" w:pos="1832"/>
-          <w:tab w:val="left" w:pos="2748"/>
-          <w:tab w:val="left" w:pos="3664"/>
-          <w:tab w:val="left" w:pos="4580"/>
-          <w:tab w:val="left" w:pos="5496"/>
-          <w:tab w:val="left" w:pos="6412"/>
-          <w:tab w:val="left" w:pos="7328"/>
-          <w:tab w:val="left" w:pos="8244"/>
-          <w:tab w:val="left" w:pos="9160"/>
-          <w:tab w:val="left" w:pos="10076"/>
-          <w:tab w:val="left" w:pos="10992"/>
-          <w:tab w:val="left" w:pos="11908"/>
-          <w:tab w:val="left" w:pos="12824"/>
-          <w:tab w:val="left" w:pos="13740"/>
-          <w:tab w:val="left" w:pos="14656"/>
-        </w:tabs>
-        <w:suppressAutoHyphens w:val="0"/>
-        <w:textAlignment w:val="auto"/>
-        <w:rPr>
-          <w:rFonts w:ascii="Courier New" w:eastAsia="Times New Roman" w:hAnsi="Courier New" w:cs="Courier New"/>
-          <w:sz w:val="24"/>
-          <w:szCs w:val="24"/>
-          <w:lang w:val="en-US" w:eastAsia="ru-RU"/>
-        </w:rPr>
-      </w:pPr>
-      <w:r>
-        <w:rPr>
-          <w:rFonts w:ascii="Courier New" w:eastAsia="Times New Roman" w:hAnsi="Courier New" w:cs="Courier New"/>
-          <w:color w:val="C0C0C0"/>
-          <w:sz w:val="24"/>
-          <w:szCs w:val="24"/>
-          <w:lang w:val="en-US" w:eastAsia="ru-RU"/>
-        </w:rPr>
-        <w:t xml:space="preserve">            </w:t>
       </w:r>
       <w:proofErr w:type="spellStart"/>
       <w:proofErr w:type="gramStart"/>
@@ -6193,7 +6394,1053 @@
           <w:szCs w:val="24"/>
           <w:lang w:val="en-US" w:eastAsia="ru-RU"/>
         </w:rPr>
-        <w:t>ResetEvent</w:t>
+        <w:t>perror</w:t>
+      </w:r>
+      <w:proofErr w:type="spellEnd"/>
+      <w:r>
+        <w:rPr>
+          <w:rFonts w:ascii="Courier New" w:eastAsia="Times New Roman" w:hAnsi="Courier New" w:cs="Courier New"/>
+          <w:sz w:val="24"/>
+          <w:szCs w:val="24"/>
+          <w:lang w:val="en-US" w:eastAsia="ru-RU"/>
+        </w:rPr>
+        <w:t>(</w:t>
+      </w:r>
+      <w:proofErr w:type="gramEnd"/>
+      <w:r>
+        <w:rPr>
+          <w:rFonts w:ascii="Courier New" w:eastAsia="Times New Roman" w:hAnsi="Courier New" w:cs="Courier New"/>
+          <w:color w:val="008000"/>
+          <w:sz w:val="24"/>
+          <w:szCs w:val="24"/>
+          <w:lang w:val="en-US" w:eastAsia="ru-RU"/>
+        </w:rPr>
+        <w:t>"</w:t>
+      </w:r>
+      <w:proofErr w:type="spellStart"/>
+      <w:r>
+        <w:rPr>
+          <w:rFonts w:ascii="Courier New" w:eastAsia="Times New Roman" w:hAnsi="Courier New" w:cs="Courier New"/>
+          <w:color w:val="008000"/>
+          <w:sz w:val="24"/>
+          <w:szCs w:val="24"/>
+          <w:lang w:val="en-US" w:eastAsia="ru-RU"/>
+        </w:rPr>
+        <w:t>WaitForSingleObject</w:t>
+      </w:r>
+      <w:proofErr w:type="spellEnd"/>
+      <w:r>
+        <w:rPr>
+          <w:rFonts w:ascii="Courier New" w:eastAsia="Times New Roman" w:hAnsi="Courier New" w:cs="Courier New"/>
+          <w:color w:val="C0C0C0"/>
+          <w:sz w:val="24"/>
+          <w:szCs w:val="24"/>
+          <w:lang w:val="en-US" w:eastAsia="ru-RU"/>
+        </w:rPr>
+        <w:t xml:space="preserve"> </w:t>
+      </w:r>
+      <w:r>
+        <w:rPr>
+          <w:rFonts w:ascii="Courier New" w:eastAsia="Times New Roman" w:hAnsi="Courier New" w:cs="Courier New"/>
+          <w:color w:val="008000"/>
+          <w:sz w:val="24"/>
+          <w:szCs w:val="24"/>
+          <w:lang w:val="en-US" w:eastAsia="ru-RU"/>
+        </w:rPr>
+        <w:t>error\n"</w:t>
+      </w:r>
+      <w:r>
+        <w:rPr>
+          <w:rFonts w:ascii="Courier New" w:eastAsia="Times New Roman" w:hAnsi="Courier New" w:cs="Courier New"/>
+          <w:sz w:val="24"/>
+          <w:szCs w:val="24"/>
+          <w:lang w:val="en-US" w:eastAsia="ru-RU"/>
+        </w:rPr>
+        <w:t>);</w:t>
+      </w:r>
+    </w:p>
+    <w:p>
+      <w:pPr>
+        <w:tabs>
+          <w:tab w:val="left" w:pos="916"/>
+          <w:tab w:val="left" w:pos="1832"/>
+          <w:tab w:val="left" w:pos="2748"/>
+          <w:tab w:val="left" w:pos="3664"/>
+          <w:tab w:val="left" w:pos="4580"/>
+          <w:tab w:val="left" w:pos="5496"/>
+          <w:tab w:val="left" w:pos="6412"/>
+          <w:tab w:val="left" w:pos="7328"/>
+          <w:tab w:val="left" w:pos="8244"/>
+          <w:tab w:val="left" w:pos="9160"/>
+          <w:tab w:val="left" w:pos="10076"/>
+          <w:tab w:val="left" w:pos="10992"/>
+          <w:tab w:val="left" w:pos="11908"/>
+          <w:tab w:val="left" w:pos="12824"/>
+          <w:tab w:val="left" w:pos="13740"/>
+          <w:tab w:val="left" w:pos="14656"/>
+        </w:tabs>
+        <w:suppressAutoHyphens w:val="0"/>
+        <w:textAlignment w:val="auto"/>
+        <w:rPr>
+          <w:rFonts w:ascii="Courier New" w:eastAsia="Times New Roman" w:hAnsi="Courier New" w:cs="Courier New"/>
+          <w:sz w:val="24"/>
+          <w:szCs w:val="24"/>
+          <w:lang w:val="en-US" w:eastAsia="ru-RU"/>
+        </w:rPr>
+      </w:pPr>
+      <w:r>
+        <w:rPr>
+          <w:rFonts w:ascii="Courier New" w:eastAsia="Times New Roman" w:hAnsi="Courier New" w:cs="Courier New"/>
+          <w:color w:val="C0C0C0"/>
+          <w:sz w:val="24"/>
+          <w:szCs w:val="24"/>
+          <w:lang w:val="en-US" w:eastAsia="ru-RU"/>
+        </w:rPr>
+        <w:t xml:space="preserve">        </w:t>
+      </w:r>
+      <w:proofErr w:type="gramStart"/>
+      <w:r>
+        <w:rPr>
+          <w:rFonts w:ascii="Courier New" w:eastAsia="Times New Roman" w:hAnsi="Courier New" w:cs="Courier New"/>
+          <w:color w:val="00677C"/>
+          <w:sz w:val="24"/>
+          <w:szCs w:val="24"/>
+          <w:lang w:val="en-US" w:eastAsia="ru-RU"/>
+        </w:rPr>
+        <w:t>exit</w:t>
+      </w:r>
+      <w:r>
+        <w:rPr>
+          <w:rFonts w:ascii="Courier New" w:eastAsia="Times New Roman" w:hAnsi="Courier New" w:cs="Courier New"/>
+          <w:sz w:val="24"/>
+          <w:szCs w:val="24"/>
+          <w:lang w:val="en-US" w:eastAsia="ru-RU"/>
+        </w:rPr>
+        <w:t>(</w:t>
+      </w:r>
+      <w:proofErr w:type="gramEnd"/>
+      <w:r>
+        <w:rPr>
+          <w:rFonts w:ascii="Courier New" w:eastAsia="Times New Roman" w:hAnsi="Courier New" w:cs="Courier New"/>
+          <w:color w:val="000080"/>
+          <w:sz w:val="24"/>
+          <w:szCs w:val="24"/>
+          <w:lang w:val="en-US" w:eastAsia="ru-RU"/>
+        </w:rPr>
+        <w:t>4</w:t>
+      </w:r>
+      <w:r>
+        <w:rPr>
+          <w:rFonts w:ascii="Courier New" w:eastAsia="Times New Roman" w:hAnsi="Courier New" w:cs="Courier New"/>
+          <w:sz w:val="24"/>
+          <w:szCs w:val="24"/>
+          <w:lang w:val="en-US" w:eastAsia="ru-RU"/>
+        </w:rPr>
+        <w:t>);</w:t>
+      </w:r>
+    </w:p>
+    <w:p>
+      <w:pPr>
+        <w:tabs>
+          <w:tab w:val="left" w:pos="916"/>
+          <w:tab w:val="left" w:pos="1832"/>
+          <w:tab w:val="left" w:pos="2748"/>
+          <w:tab w:val="left" w:pos="3664"/>
+          <w:tab w:val="left" w:pos="4580"/>
+          <w:tab w:val="left" w:pos="5496"/>
+          <w:tab w:val="left" w:pos="6412"/>
+          <w:tab w:val="left" w:pos="7328"/>
+          <w:tab w:val="left" w:pos="8244"/>
+          <w:tab w:val="left" w:pos="9160"/>
+          <w:tab w:val="left" w:pos="10076"/>
+          <w:tab w:val="left" w:pos="10992"/>
+          <w:tab w:val="left" w:pos="11908"/>
+          <w:tab w:val="left" w:pos="12824"/>
+          <w:tab w:val="left" w:pos="13740"/>
+          <w:tab w:val="left" w:pos="14656"/>
+        </w:tabs>
+        <w:suppressAutoHyphens w:val="0"/>
+        <w:textAlignment w:val="auto"/>
+        <w:rPr>
+          <w:rFonts w:ascii="Courier New" w:eastAsia="Times New Roman" w:hAnsi="Courier New" w:cs="Courier New"/>
+          <w:sz w:val="24"/>
+          <w:szCs w:val="24"/>
+          <w:lang w:val="en-US" w:eastAsia="ru-RU"/>
+        </w:rPr>
+      </w:pPr>
+      <w:r>
+        <w:rPr>
+          <w:rFonts w:ascii="Courier New" w:eastAsia="Times New Roman" w:hAnsi="Courier New" w:cs="Courier New"/>
+          <w:color w:val="C0C0C0"/>
+          <w:sz w:val="24"/>
+          <w:szCs w:val="24"/>
+          <w:lang w:val="en-US" w:eastAsia="ru-RU"/>
+        </w:rPr>
+        <w:t xml:space="preserve">    </w:t>
+      </w:r>
+      <w:r>
+        <w:rPr>
+          <w:rFonts w:ascii="Courier New" w:eastAsia="Times New Roman" w:hAnsi="Courier New" w:cs="Courier New"/>
+          <w:sz w:val="24"/>
+          <w:szCs w:val="24"/>
+          <w:lang w:val="en-US" w:eastAsia="ru-RU"/>
+        </w:rPr>
+        <w:t>}</w:t>
+      </w:r>
+    </w:p>
+    <w:p>
+      <w:pPr>
+        <w:tabs>
+          <w:tab w:val="left" w:pos="916"/>
+          <w:tab w:val="left" w:pos="1832"/>
+          <w:tab w:val="left" w:pos="2748"/>
+          <w:tab w:val="left" w:pos="3664"/>
+          <w:tab w:val="left" w:pos="4580"/>
+          <w:tab w:val="left" w:pos="5496"/>
+          <w:tab w:val="left" w:pos="6412"/>
+          <w:tab w:val="left" w:pos="7328"/>
+          <w:tab w:val="left" w:pos="8244"/>
+          <w:tab w:val="left" w:pos="9160"/>
+          <w:tab w:val="left" w:pos="10076"/>
+          <w:tab w:val="left" w:pos="10992"/>
+          <w:tab w:val="left" w:pos="11908"/>
+          <w:tab w:val="left" w:pos="12824"/>
+          <w:tab w:val="left" w:pos="13740"/>
+          <w:tab w:val="left" w:pos="14656"/>
+        </w:tabs>
+        <w:suppressAutoHyphens w:val="0"/>
+        <w:textAlignment w:val="auto"/>
+        <w:rPr>
+          <w:rFonts w:ascii="Courier New" w:eastAsia="Times New Roman" w:hAnsi="Courier New" w:cs="Courier New"/>
+          <w:sz w:val="24"/>
+          <w:szCs w:val="24"/>
+          <w:lang w:val="en-US" w:eastAsia="ru-RU"/>
+        </w:rPr>
+      </w:pPr>
+    </w:p>
+    <w:p>
+      <w:pPr>
+        <w:tabs>
+          <w:tab w:val="left" w:pos="916"/>
+          <w:tab w:val="left" w:pos="1832"/>
+          <w:tab w:val="left" w:pos="2748"/>
+          <w:tab w:val="left" w:pos="3664"/>
+          <w:tab w:val="left" w:pos="4580"/>
+          <w:tab w:val="left" w:pos="5496"/>
+          <w:tab w:val="left" w:pos="6412"/>
+          <w:tab w:val="left" w:pos="7328"/>
+          <w:tab w:val="left" w:pos="8244"/>
+          <w:tab w:val="left" w:pos="9160"/>
+          <w:tab w:val="left" w:pos="10076"/>
+          <w:tab w:val="left" w:pos="10992"/>
+          <w:tab w:val="left" w:pos="11908"/>
+          <w:tab w:val="left" w:pos="12824"/>
+          <w:tab w:val="left" w:pos="13740"/>
+          <w:tab w:val="left" w:pos="14656"/>
+        </w:tabs>
+        <w:suppressAutoHyphens w:val="0"/>
+        <w:textAlignment w:val="auto"/>
+        <w:rPr>
+          <w:rFonts w:ascii="Courier New" w:eastAsia="Times New Roman" w:hAnsi="Courier New" w:cs="Courier New"/>
+          <w:sz w:val="24"/>
+          <w:szCs w:val="24"/>
+          <w:lang w:val="en-US" w:eastAsia="ru-RU"/>
+        </w:rPr>
+      </w:pPr>
+      <w:r>
+        <w:rPr>
+          <w:rFonts w:ascii="Courier New" w:eastAsia="Times New Roman" w:hAnsi="Courier New" w:cs="Courier New"/>
+          <w:color w:val="C0C0C0"/>
+          <w:sz w:val="24"/>
+          <w:szCs w:val="24"/>
+          <w:lang w:val="en-US" w:eastAsia="ru-RU"/>
+        </w:rPr>
+        <w:t xml:space="preserve">    </w:t>
+      </w:r>
+      <w:proofErr w:type="spellStart"/>
+      <w:proofErr w:type="gramStart"/>
+      <w:r>
+        <w:rPr>
+          <w:rFonts w:ascii="Courier New" w:eastAsia="Times New Roman" w:hAnsi="Courier New" w:cs="Courier New"/>
+          <w:color w:val="000080"/>
+          <w:sz w:val="24"/>
+          <w:szCs w:val="24"/>
+          <w:lang w:val="en-US" w:eastAsia="ru-RU"/>
+        </w:rPr>
+        <w:t>InterlockedDecrement</w:t>
+      </w:r>
+      <w:proofErr w:type="spellEnd"/>
+      <w:r>
+        <w:rPr>
+          <w:rFonts w:ascii="Courier New" w:eastAsia="Times New Roman" w:hAnsi="Courier New" w:cs="Courier New"/>
+          <w:sz w:val="24"/>
+          <w:szCs w:val="24"/>
+          <w:lang w:val="en-US" w:eastAsia="ru-RU"/>
+        </w:rPr>
+        <w:t>(</w:t>
+      </w:r>
+      <w:proofErr w:type="gramEnd"/>
+      <w:r>
+        <w:rPr>
+          <w:rFonts w:ascii="Courier New" w:eastAsia="Times New Roman" w:hAnsi="Courier New" w:cs="Courier New"/>
+          <w:sz w:val="24"/>
+          <w:szCs w:val="24"/>
+          <w:lang w:val="en-US" w:eastAsia="ru-RU"/>
+        </w:rPr>
+        <w:t>&amp;</w:t>
+      </w:r>
+      <w:proofErr w:type="spellStart"/>
+      <w:r>
+        <w:rPr>
+          <w:rFonts w:ascii="Courier New" w:eastAsia="Times New Roman" w:hAnsi="Courier New" w:cs="Courier New"/>
+          <w:color w:val="CE5C00"/>
+          <w:sz w:val="24"/>
+          <w:szCs w:val="24"/>
+          <w:lang w:val="en-US" w:eastAsia="ru-RU"/>
+        </w:rPr>
+        <w:t>waiting_readers</w:t>
+      </w:r>
+      <w:proofErr w:type="spellEnd"/>
+      <w:r>
+        <w:rPr>
+          <w:rFonts w:ascii="Courier New" w:eastAsia="Times New Roman" w:hAnsi="Courier New" w:cs="Courier New"/>
+          <w:sz w:val="24"/>
+          <w:szCs w:val="24"/>
+          <w:lang w:val="en-US" w:eastAsia="ru-RU"/>
+        </w:rPr>
+        <w:t>);</w:t>
+      </w:r>
+    </w:p>
+    <w:p>
+      <w:pPr>
+        <w:tabs>
+          <w:tab w:val="left" w:pos="916"/>
+          <w:tab w:val="left" w:pos="1832"/>
+          <w:tab w:val="left" w:pos="2748"/>
+          <w:tab w:val="left" w:pos="3664"/>
+          <w:tab w:val="left" w:pos="4580"/>
+          <w:tab w:val="left" w:pos="5496"/>
+          <w:tab w:val="left" w:pos="6412"/>
+          <w:tab w:val="left" w:pos="7328"/>
+          <w:tab w:val="left" w:pos="8244"/>
+          <w:tab w:val="left" w:pos="9160"/>
+          <w:tab w:val="left" w:pos="10076"/>
+          <w:tab w:val="left" w:pos="10992"/>
+          <w:tab w:val="left" w:pos="11908"/>
+          <w:tab w:val="left" w:pos="12824"/>
+          <w:tab w:val="left" w:pos="13740"/>
+          <w:tab w:val="left" w:pos="14656"/>
+        </w:tabs>
+        <w:suppressAutoHyphens w:val="0"/>
+        <w:textAlignment w:val="auto"/>
+        <w:rPr>
+          <w:rFonts w:ascii="Courier New" w:eastAsia="Times New Roman" w:hAnsi="Courier New" w:cs="Courier New"/>
+          <w:sz w:val="24"/>
+          <w:szCs w:val="24"/>
+          <w:lang w:val="en-US" w:eastAsia="ru-RU"/>
+        </w:rPr>
+      </w:pPr>
+    </w:p>
+    <w:p>
+      <w:pPr>
+        <w:tabs>
+          <w:tab w:val="left" w:pos="916"/>
+          <w:tab w:val="left" w:pos="1832"/>
+          <w:tab w:val="left" w:pos="2748"/>
+          <w:tab w:val="left" w:pos="3664"/>
+          <w:tab w:val="left" w:pos="4580"/>
+          <w:tab w:val="left" w:pos="5496"/>
+          <w:tab w:val="left" w:pos="6412"/>
+          <w:tab w:val="left" w:pos="7328"/>
+          <w:tab w:val="left" w:pos="8244"/>
+          <w:tab w:val="left" w:pos="9160"/>
+          <w:tab w:val="left" w:pos="10076"/>
+          <w:tab w:val="left" w:pos="10992"/>
+          <w:tab w:val="left" w:pos="11908"/>
+          <w:tab w:val="left" w:pos="12824"/>
+          <w:tab w:val="left" w:pos="13740"/>
+          <w:tab w:val="left" w:pos="14656"/>
+        </w:tabs>
+        <w:suppressAutoHyphens w:val="0"/>
+        <w:textAlignment w:val="auto"/>
+        <w:rPr>
+          <w:rFonts w:ascii="Courier New" w:eastAsia="Times New Roman" w:hAnsi="Courier New" w:cs="Courier New"/>
+          <w:sz w:val="24"/>
+          <w:szCs w:val="24"/>
+          <w:lang w:val="en-US" w:eastAsia="ru-RU"/>
+        </w:rPr>
+      </w:pPr>
+      <w:r>
+        <w:rPr>
+          <w:rFonts w:ascii="Courier New" w:eastAsia="Times New Roman" w:hAnsi="Courier New" w:cs="Courier New"/>
+          <w:color w:val="C0C0C0"/>
+          <w:sz w:val="24"/>
+          <w:szCs w:val="24"/>
+          <w:lang w:val="en-US" w:eastAsia="ru-RU"/>
+        </w:rPr>
+        <w:t xml:space="preserve">    </w:t>
+      </w:r>
+      <w:proofErr w:type="spellStart"/>
+      <w:proofErr w:type="gramStart"/>
+      <w:r>
+        <w:rPr>
+          <w:rFonts w:ascii="Courier New" w:eastAsia="Times New Roman" w:hAnsi="Courier New" w:cs="Courier New"/>
+          <w:color w:val="000080"/>
+          <w:sz w:val="24"/>
+          <w:szCs w:val="24"/>
+          <w:lang w:val="en-US" w:eastAsia="ru-RU"/>
+        </w:rPr>
+        <w:t>InterlockedIncrement</w:t>
+      </w:r>
+      <w:proofErr w:type="spellEnd"/>
+      <w:r>
+        <w:rPr>
+          <w:rFonts w:ascii="Courier New" w:eastAsia="Times New Roman" w:hAnsi="Courier New" w:cs="Courier New"/>
+          <w:sz w:val="24"/>
+          <w:szCs w:val="24"/>
+          <w:lang w:val="en-US" w:eastAsia="ru-RU"/>
+        </w:rPr>
+        <w:t>(</w:t>
+      </w:r>
+      <w:proofErr w:type="gramEnd"/>
+      <w:r>
+        <w:rPr>
+          <w:rFonts w:ascii="Courier New" w:eastAsia="Times New Roman" w:hAnsi="Courier New" w:cs="Courier New"/>
+          <w:sz w:val="24"/>
+          <w:szCs w:val="24"/>
+          <w:lang w:val="en-US" w:eastAsia="ru-RU"/>
+        </w:rPr>
+        <w:t>&amp;</w:t>
+      </w:r>
+      <w:proofErr w:type="spellStart"/>
+      <w:r>
+        <w:rPr>
+          <w:rFonts w:ascii="Courier New" w:eastAsia="Times New Roman" w:hAnsi="Courier New" w:cs="Courier New"/>
+          <w:color w:val="CE5C00"/>
+          <w:sz w:val="24"/>
+          <w:szCs w:val="24"/>
+          <w:lang w:val="en-US" w:eastAsia="ru-RU"/>
+        </w:rPr>
+        <w:t>active_readers</w:t>
+      </w:r>
+      <w:proofErr w:type="spellEnd"/>
+      <w:r>
+        <w:rPr>
+          <w:rFonts w:ascii="Courier New" w:eastAsia="Times New Roman" w:hAnsi="Courier New" w:cs="Courier New"/>
+          <w:sz w:val="24"/>
+          <w:szCs w:val="24"/>
+          <w:lang w:val="en-US" w:eastAsia="ru-RU"/>
+        </w:rPr>
+        <w:t>);</w:t>
+      </w:r>
+    </w:p>
+    <w:p>
+      <w:pPr>
+        <w:tabs>
+          <w:tab w:val="left" w:pos="916"/>
+          <w:tab w:val="left" w:pos="1832"/>
+          <w:tab w:val="left" w:pos="2748"/>
+          <w:tab w:val="left" w:pos="3664"/>
+          <w:tab w:val="left" w:pos="4580"/>
+          <w:tab w:val="left" w:pos="5496"/>
+          <w:tab w:val="left" w:pos="6412"/>
+          <w:tab w:val="left" w:pos="7328"/>
+          <w:tab w:val="left" w:pos="8244"/>
+          <w:tab w:val="left" w:pos="9160"/>
+          <w:tab w:val="left" w:pos="10076"/>
+          <w:tab w:val="left" w:pos="10992"/>
+          <w:tab w:val="left" w:pos="11908"/>
+          <w:tab w:val="left" w:pos="12824"/>
+          <w:tab w:val="left" w:pos="13740"/>
+          <w:tab w:val="left" w:pos="14656"/>
+        </w:tabs>
+        <w:suppressAutoHyphens w:val="0"/>
+        <w:textAlignment w:val="auto"/>
+        <w:rPr>
+          <w:rFonts w:ascii="Courier New" w:eastAsia="Times New Roman" w:hAnsi="Courier New" w:cs="Courier New"/>
+          <w:sz w:val="24"/>
+          <w:szCs w:val="24"/>
+          <w:lang w:val="en-US" w:eastAsia="ru-RU"/>
+        </w:rPr>
+      </w:pPr>
+    </w:p>
+    <w:p>
+      <w:pPr>
+        <w:tabs>
+          <w:tab w:val="left" w:pos="916"/>
+          <w:tab w:val="left" w:pos="1832"/>
+          <w:tab w:val="left" w:pos="2748"/>
+          <w:tab w:val="left" w:pos="3664"/>
+          <w:tab w:val="left" w:pos="4580"/>
+          <w:tab w:val="left" w:pos="5496"/>
+          <w:tab w:val="left" w:pos="6412"/>
+          <w:tab w:val="left" w:pos="7328"/>
+          <w:tab w:val="left" w:pos="8244"/>
+          <w:tab w:val="left" w:pos="9160"/>
+          <w:tab w:val="left" w:pos="10076"/>
+          <w:tab w:val="left" w:pos="10992"/>
+          <w:tab w:val="left" w:pos="11908"/>
+          <w:tab w:val="left" w:pos="12824"/>
+          <w:tab w:val="left" w:pos="13740"/>
+          <w:tab w:val="left" w:pos="14656"/>
+        </w:tabs>
+        <w:suppressAutoHyphens w:val="0"/>
+        <w:textAlignment w:val="auto"/>
+        <w:rPr>
+          <w:rFonts w:ascii="Courier New" w:eastAsia="Times New Roman" w:hAnsi="Courier New" w:cs="Courier New"/>
+          <w:sz w:val="24"/>
+          <w:szCs w:val="24"/>
+          <w:lang w:val="en-US" w:eastAsia="ru-RU"/>
+        </w:rPr>
+      </w:pPr>
+      <w:r>
+        <w:rPr>
+          <w:rFonts w:ascii="Courier New" w:eastAsia="Times New Roman" w:hAnsi="Courier New" w:cs="Courier New"/>
+          <w:color w:val="C0C0C0"/>
+          <w:sz w:val="24"/>
+          <w:szCs w:val="24"/>
+          <w:lang w:val="en-US" w:eastAsia="ru-RU"/>
+        </w:rPr>
+        <w:t xml:space="preserve">    </w:t>
+      </w:r>
+      <w:proofErr w:type="gramStart"/>
+      <w:r>
+        <w:rPr>
+          <w:rFonts w:ascii="Courier New" w:eastAsia="Times New Roman" w:hAnsi="Courier New" w:cs="Courier New"/>
+          <w:color w:val="808000"/>
+          <w:sz w:val="24"/>
+          <w:szCs w:val="24"/>
+          <w:lang w:val="en-US" w:eastAsia="ru-RU"/>
+        </w:rPr>
+        <w:t>if</w:t>
+      </w:r>
+      <w:proofErr w:type="gramEnd"/>
+      <w:r>
+        <w:rPr>
+          <w:rFonts w:ascii="Courier New" w:eastAsia="Times New Roman" w:hAnsi="Courier New" w:cs="Courier New"/>
+          <w:color w:val="C0C0C0"/>
+          <w:sz w:val="24"/>
+          <w:szCs w:val="24"/>
+          <w:lang w:val="en-US" w:eastAsia="ru-RU"/>
+        </w:rPr>
+        <w:t xml:space="preserve"> </w:t>
+      </w:r>
+      <w:r>
+        <w:rPr>
+          <w:rFonts w:ascii="Courier New" w:eastAsia="Times New Roman" w:hAnsi="Courier New" w:cs="Courier New"/>
+          <w:sz w:val="24"/>
+          <w:szCs w:val="24"/>
+          <w:lang w:val="en-US" w:eastAsia="ru-RU"/>
+        </w:rPr>
+        <w:t>(!</w:t>
+      </w:r>
+      <w:proofErr w:type="spellStart"/>
+      <w:r>
+        <w:rPr>
+          <w:rFonts w:ascii="Courier New" w:eastAsia="Times New Roman" w:hAnsi="Courier New" w:cs="Courier New"/>
+          <w:color w:val="00677C"/>
+          <w:sz w:val="24"/>
+          <w:szCs w:val="24"/>
+          <w:lang w:val="en-US" w:eastAsia="ru-RU"/>
+        </w:rPr>
+        <w:t>ReleaseMutex</w:t>
+      </w:r>
+      <w:proofErr w:type="spellEnd"/>
+      <w:r>
+        <w:rPr>
+          <w:rFonts w:ascii="Courier New" w:eastAsia="Times New Roman" w:hAnsi="Courier New" w:cs="Courier New"/>
+          <w:sz w:val="24"/>
+          <w:szCs w:val="24"/>
+          <w:lang w:val="en-US" w:eastAsia="ru-RU"/>
+        </w:rPr>
+        <w:t>(</w:t>
+      </w:r>
+      <w:proofErr w:type="spellStart"/>
+      <w:r>
+        <w:rPr>
+          <w:rFonts w:ascii="Courier New" w:eastAsia="Times New Roman" w:hAnsi="Courier New" w:cs="Courier New"/>
+          <w:color w:val="CE5C00"/>
+          <w:sz w:val="24"/>
+          <w:szCs w:val="24"/>
+          <w:lang w:val="en-US" w:eastAsia="ru-RU"/>
+        </w:rPr>
+        <w:t>mtx</w:t>
+      </w:r>
+      <w:proofErr w:type="spellEnd"/>
+      <w:r>
+        <w:rPr>
+          <w:rFonts w:ascii="Courier New" w:eastAsia="Times New Roman" w:hAnsi="Courier New" w:cs="Courier New"/>
+          <w:sz w:val="24"/>
+          <w:szCs w:val="24"/>
+          <w:lang w:val="en-US" w:eastAsia="ru-RU"/>
+        </w:rPr>
+        <w:t>))</w:t>
+      </w:r>
+    </w:p>
+    <w:p>
+      <w:pPr>
+        <w:tabs>
+          <w:tab w:val="left" w:pos="916"/>
+          <w:tab w:val="left" w:pos="1832"/>
+          <w:tab w:val="left" w:pos="2748"/>
+          <w:tab w:val="left" w:pos="3664"/>
+          <w:tab w:val="left" w:pos="4580"/>
+          <w:tab w:val="left" w:pos="5496"/>
+          <w:tab w:val="left" w:pos="6412"/>
+          <w:tab w:val="left" w:pos="7328"/>
+          <w:tab w:val="left" w:pos="8244"/>
+          <w:tab w:val="left" w:pos="9160"/>
+          <w:tab w:val="left" w:pos="10076"/>
+          <w:tab w:val="left" w:pos="10992"/>
+          <w:tab w:val="left" w:pos="11908"/>
+          <w:tab w:val="left" w:pos="12824"/>
+          <w:tab w:val="left" w:pos="13740"/>
+          <w:tab w:val="left" w:pos="14656"/>
+        </w:tabs>
+        <w:suppressAutoHyphens w:val="0"/>
+        <w:textAlignment w:val="auto"/>
+        <w:rPr>
+          <w:rFonts w:ascii="Courier New" w:eastAsia="Times New Roman" w:hAnsi="Courier New" w:cs="Courier New"/>
+          <w:sz w:val="24"/>
+          <w:szCs w:val="24"/>
+          <w:lang w:val="en-US" w:eastAsia="ru-RU"/>
+        </w:rPr>
+      </w:pPr>
+      <w:r>
+        <w:rPr>
+          <w:rFonts w:ascii="Courier New" w:eastAsia="Times New Roman" w:hAnsi="Courier New" w:cs="Courier New"/>
+          <w:color w:val="C0C0C0"/>
+          <w:sz w:val="24"/>
+          <w:szCs w:val="24"/>
+          <w:lang w:val="en-US" w:eastAsia="ru-RU"/>
+        </w:rPr>
+        <w:t xml:space="preserve">    </w:t>
+      </w:r>
+      <w:r>
+        <w:rPr>
+          <w:rFonts w:ascii="Courier New" w:eastAsia="Times New Roman" w:hAnsi="Courier New" w:cs="Courier New"/>
+          <w:sz w:val="24"/>
+          <w:szCs w:val="24"/>
+          <w:lang w:val="en-US" w:eastAsia="ru-RU"/>
+        </w:rPr>
+        <w:t>{</w:t>
+      </w:r>
+    </w:p>
+    <w:p>
+      <w:pPr>
+        <w:tabs>
+          <w:tab w:val="left" w:pos="916"/>
+          <w:tab w:val="left" w:pos="1832"/>
+          <w:tab w:val="left" w:pos="2748"/>
+          <w:tab w:val="left" w:pos="3664"/>
+          <w:tab w:val="left" w:pos="4580"/>
+          <w:tab w:val="left" w:pos="5496"/>
+          <w:tab w:val="left" w:pos="6412"/>
+          <w:tab w:val="left" w:pos="7328"/>
+          <w:tab w:val="left" w:pos="8244"/>
+          <w:tab w:val="left" w:pos="9160"/>
+          <w:tab w:val="left" w:pos="10076"/>
+          <w:tab w:val="left" w:pos="10992"/>
+          <w:tab w:val="left" w:pos="11908"/>
+          <w:tab w:val="left" w:pos="12824"/>
+          <w:tab w:val="left" w:pos="13740"/>
+          <w:tab w:val="left" w:pos="14656"/>
+        </w:tabs>
+        <w:suppressAutoHyphens w:val="0"/>
+        <w:textAlignment w:val="auto"/>
+        <w:rPr>
+          <w:rFonts w:ascii="Courier New" w:eastAsia="Times New Roman" w:hAnsi="Courier New" w:cs="Courier New"/>
+          <w:sz w:val="24"/>
+          <w:szCs w:val="24"/>
+          <w:lang w:val="en-US" w:eastAsia="ru-RU"/>
+        </w:rPr>
+      </w:pPr>
+      <w:r>
+        <w:rPr>
+          <w:rFonts w:ascii="Courier New" w:eastAsia="Times New Roman" w:hAnsi="Courier New" w:cs="Courier New"/>
+          <w:color w:val="C0C0C0"/>
+          <w:sz w:val="24"/>
+          <w:szCs w:val="24"/>
+          <w:lang w:val="en-US" w:eastAsia="ru-RU"/>
+        </w:rPr>
+        <w:t xml:space="preserve">        </w:t>
+      </w:r>
+      <w:proofErr w:type="spellStart"/>
+      <w:proofErr w:type="gramStart"/>
+      <w:r>
+        <w:rPr>
+          <w:rFonts w:ascii="Courier New" w:eastAsia="Times New Roman" w:hAnsi="Courier New" w:cs="Courier New"/>
+          <w:color w:val="00677C"/>
+          <w:sz w:val="24"/>
+          <w:szCs w:val="24"/>
+          <w:lang w:val="en-US" w:eastAsia="ru-RU"/>
+        </w:rPr>
+        <w:t>perror</w:t>
+      </w:r>
+      <w:proofErr w:type="spellEnd"/>
+      <w:r>
+        <w:rPr>
+          <w:rFonts w:ascii="Courier New" w:eastAsia="Times New Roman" w:hAnsi="Courier New" w:cs="Courier New"/>
+          <w:sz w:val="24"/>
+          <w:szCs w:val="24"/>
+          <w:lang w:val="en-US" w:eastAsia="ru-RU"/>
+        </w:rPr>
+        <w:t>(</w:t>
+      </w:r>
+      <w:proofErr w:type="gramEnd"/>
+      <w:r>
+        <w:rPr>
+          <w:rFonts w:ascii="Courier New" w:eastAsia="Times New Roman" w:hAnsi="Courier New" w:cs="Courier New"/>
+          <w:color w:val="008000"/>
+          <w:sz w:val="24"/>
+          <w:szCs w:val="24"/>
+          <w:lang w:val="en-US" w:eastAsia="ru-RU"/>
+        </w:rPr>
+        <w:t>"</w:t>
+      </w:r>
+      <w:proofErr w:type="spellStart"/>
+      <w:r>
+        <w:rPr>
+          <w:rFonts w:ascii="Courier New" w:eastAsia="Times New Roman" w:hAnsi="Courier New" w:cs="Courier New"/>
+          <w:color w:val="008000"/>
+          <w:sz w:val="24"/>
+          <w:szCs w:val="24"/>
+          <w:lang w:val="en-US" w:eastAsia="ru-RU"/>
+        </w:rPr>
+        <w:t>ReleaseMutex</w:t>
+      </w:r>
+      <w:proofErr w:type="spellEnd"/>
+      <w:r>
+        <w:rPr>
+          <w:rFonts w:ascii="Courier New" w:eastAsia="Times New Roman" w:hAnsi="Courier New" w:cs="Courier New"/>
+          <w:color w:val="C0C0C0"/>
+          <w:sz w:val="24"/>
+          <w:szCs w:val="24"/>
+          <w:lang w:val="en-US" w:eastAsia="ru-RU"/>
+        </w:rPr>
+        <w:t xml:space="preserve"> </w:t>
+      </w:r>
+      <w:r>
+        <w:rPr>
+          <w:rFonts w:ascii="Courier New" w:eastAsia="Times New Roman" w:hAnsi="Courier New" w:cs="Courier New"/>
+          <w:color w:val="008000"/>
+          <w:sz w:val="24"/>
+          <w:szCs w:val="24"/>
+          <w:lang w:val="en-US" w:eastAsia="ru-RU"/>
+        </w:rPr>
+        <w:t>error\n"</w:t>
+      </w:r>
+      <w:r>
+        <w:rPr>
+          <w:rFonts w:ascii="Courier New" w:eastAsia="Times New Roman" w:hAnsi="Courier New" w:cs="Courier New"/>
+          <w:sz w:val="24"/>
+          <w:szCs w:val="24"/>
+          <w:lang w:val="en-US" w:eastAsia="ru-RU"/>
+        </w:rPr>
+        <w:t>);</w:t>
+      </w:r>
+    </w:p>
+    <w:p>
+      <w:pPr>
+        <w:tabs>
+          <w:tab w:val="left" w:pos="916"/>
+          <w:tab w:val="left" w:pos="1832"/>
+          <w:tab w:val="left" w:pos="2748"/>
+          <w:tab w:val="left" w:pos="3664"/>
+          <w:tab w:val="left" w:pos="4580"/>
+          <w:tab w:val="left" w:pos="5496"/>
+          <w:tab w:val="left" w:pos="6412"/>
+          <w:tab w:val="left" w:pos="7328"/>
+          <w:tab w:val="left" w:pos="8244"/>
+          <w:tab w:val="left" w:pos="9160"/>
+          <w:tab w:val="left" w:pos="10076"/>
+          <w:tab w:val="left" w:pos="10992"/>
+          <w:tab w:val="left" w:pos="11908"/>
+          <w:tab w:val="left" w:pos="12824"/>
+          <w:tab w:val="left" w:pos="13740"/>
+          <w:tab w:val="left" w:pos="14656"/>
+        </w:tabs>
+        <w:suppressAutoHyphens w:val="0"/>
+        <w:textAlignment w:val="auto"/>
+        <w:rPr>
+          <w:rFonts w:ascii="Courier New" w:eastAsia="Times New Roman" w:hAnsi="Courier New" w:cs="Courier New"/>
+          <w:sz w:val="24"/>
+          <w:szCs w:val="24"/>
+          <w:lang w:val="en-US" w:eastAsia="ru-RU"/>
+        </w:rPr>
+      </w:pPr>
+      <w:r>
+        <w:rPr>
+          <w:rFonts w:ascii="Courier New" w:eastAsia="Times New Roman" w:hAnsi="Courier New" w:cs="Courier New"/>
+          <w:color w:val="C0C0C0"/>
+          <w:sz w:val="24"/>
+          <w:szCs w:val="24"/>
+          <w:lang w:val="en-US" w:eastAsia="ru-RU"/>
+        </w:rPr>
+        <w:t xml:space="preserve">        </w:t>
+      </w:r>
+      <w:proofErr w:type="gramStart"/>
+      <w:r>
+        <w:rPr>
+          <w:rFonts w:ascii="Courier New" w:eastAsia="Times New Roman" w:hAnsi="Courier New" w:cs="Courier New"/>
+          <w:color w:val="00677C"/>
+          <w:sz w:val="24"/>
+          <w:szCs w:val="24"/>
+          <w:lang w:val="en-US" w:eastAsia="ru-RU"/>
+        </w:rPr>
+        <w:t>exit</w:t>
+      </w:r>
+      <w:r>
+        <w:rPr>
+          <w:rFonts w:ascii="Courier New" w:eastAsia="Times New Roman" w:hAnsi="Courier New" w:cs="Courier New"/>
+          <w:sz w:val="24"/>
+          <w:szCs w:val="24"/>
+          <w:lang w:val="en-US" w:eastAsia="ru-RU"/>
+        </w:rPr>
+        <w:t>(</w:t>
+      </w:r>
+      <w:proofErr w:type="gramEnd"/>
+      <w:r>
+        <w:rPr>
+          <w:rFonts w:ascii="Courier New" w:eastAsia="Times New Roman" w:hAnsi="Courier New" w:cs="Courier New"/>
+          <w:color w:val="000080"/>
+          <w:sz w:val="24"/>
+          <w:szCs w:val="24"/>
+          <w:lang w:val="en-US" w:eastAsia="ru-RU"/>
+        </w:rPr>
+        <w:t>5</w:t>
+      </w:r>
+      <w:r>
+        <w:rPr>
+          <w:rFonts w:ascii="Courier New" w:eastAsia="Times New Roman" w:hAnsi="Courier New" w:cs="Courier New"/>
+          <w:sz w:val="24"/>
+          <w:szCs w:val="24"/>
+          <w:lang w:val="en-US" w:eastAsia="ru-RU"/>
+        </w:rPr>
+        <w:t>);</w:t>
+      </w:r>
+    </w:p>
+    <w:p>
+      <w:pPr>
+        <w:tabs>
+          <w:tab w:val="left" w:pos="916"/>
+          <w:tab w:val="left" w:pos="1832"/>
+          <w:tab w:val="left" w:pos="2748"/>
+          <w:tab w:val="left" w:pos="3664"/>
+          <w:tab w:val="left" w:pos="4580"/>
+          <w:tab w:val="left" w:pos="5496"/>
+          <w:tab w:val="left" w:pos="6412"/>
+          <w:tab w:val="left" w:pos="7328"/>
+          <w:tab w:val="left" w:pos="8244"/>
+          <w:tab w:val="left" w:pos="9160"/>
+          <w:tab w:val="left" w:pos="10076"/>
+          <w:tab w:val="left" w:pos="10992"/>
+          <w:tab w:val="left" w:pos="11908"/>
+          <w:tab w:val="left" w:pos="12824"/>
+          <w:tab w:val="left" w:pos="13740"/>
+          <w:tab w:val="left" w:pos="14656"/>
+        </w:tabs>
+        <w:suppressAutoHyphens w:val="0"/>
+        <w:textAlignment w:val="auto"/>
+        <w:rPr>
+          <w:rFonts w:ascii="Courier New" w:eastAsia="Times New Roman" w:hAnsi="Courier New" w:cs="Courier New"/>
+          <w:sz w:val="24"/>
+          <w:szCs w:val="24"/>
+          <w:lang w:val="en-US" w:eastAsia="ru-RU"/>
+        </w:rPr>
+      </w:pPr>
+      <w:r>
+        <w:rPr>
+          <w:rFonts w:ascii="Courier New" w:eastAsia="Times New Roman" w:hAnsi="Courier New" w:cs="Courier New"/>
+          <w:color w:val="C0C0C0"/>
+          <w:sz w:val="24"/>
+          <w:szCs w:val="24"/>
+          <w:lang w:val="en-US" w:eastAsia="ru-RU"/>
+        </w:rPr>
+        <w:t xml:space="preserve">    </w:t>
+      </w:r>
+      <w:r>
+        <w:rPr>
+          <w:rFonts w:ascii="Courier New" w:eastAsia="Times New Roman" w:hAnsi="Courier New" w:cs="Courier New"/>
+          <w:sz w:val="24"/>
+          <w:szCs w:val="24"/>
+          <w:lang w:val="en-US" w:eastAsia="ru-RU"/>
+        </w:rPr>
+        <w:t>}</w:t>
+      </w:r>
+    </w:p>
+    <w:p>
+      <w:pPr>
+        <w:tabs>
+          <w:tab w:val="left" w:pos="916"/>
+          <w:tab w:val="left" w:pos="1832"/>
+          <w:tab w:val="left" w:pos="2748"/>
+          <w:tab w:val="left" w:pos="3664"/>
+          <w:tab w:val="left" w:pos="4580"/>
+          <w:tab w:val="left" w:pos="5496"/>
+          <w:tab w:val="left" w:pos="6412"/>
+          <w:tab w:val="left" w:pos="7328"/>
+          <w:tab w:val="left" w:pos="8244"/>
+          <w:tab w:val="left" w:pos="9160"/>
+          <w:tab w:val="left" w:pos="10076"/>
+          <w:tab w:val="left" w:pos="10992"/>
+          <w:tab w:val="left" w:pos="11908"/>
+          <w:tab w:val="left" w:pos="12824"/>
+          <w:tab w:val="left" w:pos="13740"/>
+          <w:tab w:val="left" w:pos="14656"/>
+        </w:tabs>
+        <w:suppressAutoHyphens w:val="0"/>
+        <w:textAlignment w:val="auto"/>
+        <w:rPr>
+          <w:rFonts w:ascii="Courier New" w:eastAsia="Times New Roman" w:hAnsi="Courier New" w:cs="Courier New"/>
+          <w:sz w:val="24"/>
+          <w:szCs w:val="24"/>
+          <w:lang w:val="en-US" w:eastAsia="ru-RU"/>
+        </w:rPr>
+      </w:pPr>
+    </w:p>
+    <w:p>
+      <w:pPr>
+        <w:tabs>
+          <w:tab w:val="left" w:pos="916"/>
+          <w:tab w:val="left" w:pos="1832"/>
+          <w:tab w:val="left" w:pos="2748"/>
+          <w:tab w:val="left" w:pos="3664"/>
+          <w:tab w:val="left" w:pos="4580"/>
+          <w:tab w:val="left" w:pos="5496"/>
+          <w:tab w:val="left" w:pos="6412"/>
+          <w:tab w:val="left" w:pos="7328"/>
+          <w:tab w:val="left" w:pos="8244"/>
+          <w:tab w:val="left" w:pos="9160"/>
+          <w:tab w:val="left" w:pos="10076"/>
+          <w:tab w:val="left" w:pos="10992"/>
+          <w:tab w:val="left" w:pos="11908"/>
+          <w:tab w:val="left" w:pos="12824"/>
+          <w:tab w:val="left" w:pos="13740"/>
+          <w:tab w:val="left" w:pos="14656"/>
+        </w:tabs>
+        <w:suppressAutoHyphens w:val="0"/>
+        <w:textAlignment w:val="auto"/>
+        <w:rPr>
+          <w:rFonts w:ascii="Courier New" w:eastAsia="Times New Roman" w:hAnsi="Courier New" w:cs="Courier New"/>
+          <w:sz w:val="24"/>
+          <w:szCs w:val="24"/>
+          <w:lang w:val="en-US" w:eastAsia="ru-RU"/>
+        </w:rPr>
+      </w:pPr>
+      <w:r>
+        <w:rPr>
+          <w:rFonts w:ascii="Courier New" w:eastAsia="Times New Roman" w:hAnsi="Courier New" w:cs="Courier New"/>
+          <w:color w:val="C0C0C0"/>
+          <w:sz w:val="24"/>
+          <w:szCs w:val="24"/>
+          <w:lang w:val="en-US" w:eastAsia="ru-RU"/>
+        </w:rPr>
+        <w:t xml:space="preserve">    </w:t>
+      </w:r>
+      <w:proofErr w:type="gramStart"/>
+      <w:r>
+        <w:rPr>
+          <w:rFonts w:ascii="Courier New" w:eastAsia="Times New Roman" w:hAnsi="Courier New" w:cs="Courier New"/>
+          <w:color w:val="808000"/>
+          <w:sz w:val="24"/>
+          <w:szCs w:val="24"/>
+          <w:lang w:val="en-US" w:eastAsia="ru-RU"/>
+        </w:rPr>
+        <w:t>if</w:t>
+      </w:r>
+      <w:proofErr w:type="gramEnd"/>
+      <w:r>
+        <w:rPr>
+          <w:rFonts w:ascii="Courier New" w:eastAsia="Times New Roman" w:hAnsi="Courier New" w:cs="Courier New"/>
+          <w:color w:val="C0C0C0"/>
+          <w:sz w:val="24"/>
+          <w:szCs w:val="24"/>
+          <w:lang w:val="en-US" w:eastAsia="ru-RU"/>
+        </w:rPr>
+        <w:t xml:space="preserve"> </w:t>
+      </w:r>
+      <w:r>
+        <w:rPr>
+          <w:rFonts w:ascii="Courier New" w:eastAsia="Times New Roman" w:hAnsi="Courier New" w:cs="Courier New"/>
+          <w:sz w:val="24"/>
+          <w:szCs w:val="24"/>
+          <w:lang w:val="en-US" w:eastAsia="ru-RU"/>
+        </w:rPr>
+        <w:t>(</w:t>
+      </w:r>
+      <w:proofErr w:type="spellStart"/>
+      <w:r>
+        <w:rPr>
+          <w:rFonts w:ascii="Courier New" w:eastAsia="Times New Roman" w:hAnsi="Courier New" w:cs="Courier New"/>
+          <w:color w:val="CE5C00"/>
+          <w:sz w:val="24"/>
+          <w:szCs w:val="24"/>
+          <w:lang w:val="en-US" w:eastAsia="ru-RU"/>
+        </w:rPr>
+        <w:t>waiting_readers</w:t>
+      </w:r>
+      <w:proofErr w:type="spellEnd"/>
+      <w:r>
+        <w:rPr>
+          <w:rFonts w:ascii="Courier New" w:eastAsia="Times New Roman" w:hAnsi="Courier New" w:cs="Courier New"/>
+          <w:sz w:val="24"/>
+          <w:szCs w:val="24"/>
+          <w:lang w:val="en-US" w:eastAsia="ru-RU"/>
+        </w:rPr>
+        <w:t>)</w:t>
+      </w:r>
+    </w:p>
+    <w:p>
+      <w:pPr>
+        <w:tabs>
+          <w:tab w:val="left" w:pos="916"/>
+          <w:tab w:val="left" w:pos="1832"/>
+          <w:tab w:val="left" w:pos="2748"/>
+          <w:tab w:val="left" w:pos="3664"/>
+          <w:tab w:val="left" w:pos="4580"/>
+          <w:tab w:val="left" w:pos="5496"/>
+          <w:tab w:val="left" w:pos="6412"/>
+          <w:tab w:val="left" w:pos="7328"/>
+          <w:tab w:val="left" w:pos="8244"/>
+          <w:tab w:val="left" w:pos="9160"/>
+          <w:tab w:val="left" w:pos="10076"/>
+          <w:tab w:val="left" w:pos="10992"/>
+          <w:tab w:val="left" w:pos="11908"/>
+          <w:tab w:val="left" w:pos="12824"/>
+          <w:tab w:val="left" w:pos="13740"/>
+          <w:tab w:val="left" w:pos="14656"/>
+        </w:tabs>
+        <w:suppressAutoHyphens w:val="0"/>
+        <w:textAlignment w:val="auto"/>
+        <w:rPr>
+          <w:rFonts w:ascii="Courier New" w:eastAsia="Times New Roman" w:hAnsi="Courier New" w:cs="Courier New"/>
+          <w:sz w:val="24"/>
+          <w:szCs w:val="24"/>
+          <w:lang w:val="en-US" w:eastAsia="ru-RU"/>
+        </w:rPr>
+      </w:pPr>
+      <w:r>
+        <w:rPr>
+          <w:rFonts w:ascii="Courier New" w:eastAsia="Times New Roman" w:hAnsi="Courier New" w:cs="Courier New"/>
+          <w:color w:val="C0C0C0"/>
+          <w:sz w:val="24"/>
+          <w:szCs w:val="24"/>
+          <w:lang w:val="en-US" w:eastAsia="ru-RU"/>
+        </w:rPr>
+        <w:t xml:space="preserve">        </w:t>
+      </w:r>
+      <w:proofErr w:type="spellStart"/>
+      <w:proofErr w:type="gramStart"/>
+      <w:r>
+        <w:rPr>
+          <w:rFonts w:ascii="Courier New" w:eastAsia="Times New Roman" w:hAnsi="Courier New" w:cs="Courier New"/>
+          <w:color w:val="00677C"/>
+          <w:sz w:val="24"/>
+          <w:szCs w:val="24"/>
+          <w:lang w:val="en-US" w:eastAsia="ru-RU"/>
+        </w:rPr>
+        <w:t>SetEvent</w:t>
       </w:r>
       <w:proofErr w:type="spellEnd"/>
       <w:r>
@@ -6260,1251 +7507,9 @@
       <w:r>
         <w:rPr>
           <w:rFonts w:ascii="Courier New" w:eastAsia="Times New Roman" w:hAnsi="Courier New" w:cs="Courier New"/>
-          <w:color w:val="C0C0C0"/>
-          <w:sz w:val="24"/>
-          <w:szCs w:val="24"/>
-          <w:lang w:val="en-US" w:eastAsia="ru-RU"/>
-        </w:rPr>
-        <w:t xml:space="preserve">    </w:t>
-      </w:r>
-      <w:r>
-        <w:rPr>
-          <w:rFonts w:ascii="Courier New" w:eastAsia="Times New Roman" w:hAnsi="Courier New" w:cs="Courier New"/>
-          <w:sz w:val="24"/>
-          <w:szCs w:val="24"/>
-          <w:lang w:val="en-US" w:eastAsia="ru-RU"/>
-        </w:rPr>
-        <w:t>}</w:t>
-      </w:r>
-    </w:p>
-    <w:p>
-      <w:pPr>
-        <w:tabs>
-          <w:tab w:val="left" w:pos="916"/>
-          <w:tab w:val="left" w:pos="1832"/>
-          <w:tab w:val="left" w:pos="2748"/>
-          <w:tab w:val="left" w:pos="3664"/>
-          <w:tab w:val="left" w:pos="4580"/>
-          <w:tab w:val="left" w:pos="5496"/>
-          <w:tab w:val="left" w:pos="6412"/>
-          <w:tab w:val="left" w:pos="7328"/>
-          <w:tab w:val="left" w:pos="8244"/>
-          <w:tab w:val="left" w:pos="9160"/>
-          <w:tab w:val="left" w:pos="10076"/>
-          <w:tab w:val="left" w:pos="10992"/>
-          <w:tab w:val="left" w:pos="11908"/>
-          <w:tab w:val="left" w:pos="12824"/>
-          <w:tab w:val="left" w:pos="13740"/>
-          <w:tab w:val="left" w:pos="14656"/>
-        </w:tabs>
-        <w:suppressAutoHyphens w:val="0"/>
-        <w:textAlignment w:val="auto"/>
-        <w:rPr>
-          <w:rFonts w:ascii="Courier New" w:eastAsia="Times New Roman" w:hAnsi="Courier New" w:cs="Courier New"/>
-          <w:sz w:val="24"/>
-          <w:szCs w:val="24"/>
-          <w:lang w:val="en-US" w:eastAsia="ru-RU"/>
-        </w:rPr>
-      </w:pPr>
-    </w:p>
-    <w:p>
-      <w:pPr>
-        <w:tabs>
-          <w:tab w:val="left" w:pos="916"/>
-          <w:tab w:val="left" w:pos="1832"/>
-          <w:tab w:val="left" w:pos="2748"/>
-          <w:tab w:val="left" w:pos="3664"/>
-          <w:tab w:val="left" w:pos="4580"/>
-          <w:tab w:val="left" w:pos="5496"/>
-          <w:tab w:val="left" w:pos="6412"/>
-          <w:tab w:val="left" w:pos="7328"/>
-          <w:tab w:val="left" w:pos="8244"/>
-          <w:tab w:val="left" w:pos="9160"/>
-          <w:tab w:val="left" w:pos="10076"/>
-          <w:tab w:val="left" w:pos="10992"/>
-          <w:tab w:val="left" w:pos="11908"/>
-          <w:tab w:val="left" w:pos="12824"/>
-          <w:tab w:val="left" w:pos="13740"/>
-          <w:tab w:val="left" w:pos="14656"/>
-        </w:tabs>
-        <w:suppressAutoHyphens w:val="0"/>
-        <w:textAlignment w:val="auto"/>
-        <w:rPr>
-          <w:rFonts w:ascii="Courier New" w:eastAsia="Times New Roman" w:hAnsi="Courier New" w:cs="Courier New"/>
-          <w:sz w:val="24"/>
-          <w:szCs w:val="24"/>
-          <w:lang w:val="en-US" w:eastAsia="ru-RU"/>
-        </w:rPr>
-      </w:pPr>
-      <w:r>
-        <w:rPr>
-          <w:rFonts w:ascii="Courier New" w:eastAsia="Times New Roman" w:hAnsi="Courier New" w:cs="Courier New"/>
-          <w:color w:val="C0C0C0"/>
-          <w:sz w:val="24"/>
-          <w:szCs w:val="24"/>
-          <w:lang w:val="en-US" w:eastAsia="ru-RU"/>
-        </w:rPr>
-        <w:t xml:space="preserve">    </w:t>
-      </w:r>
-      <w:proofErr w:type="gramStart"/>
-      <w:r>
-        <w:rPr>
-          <w:rFonts w:ascii="Courier New" w:eastAsia="Times New Roman" w:hAnsi="Courier New" w:cs="Courier New"/>
-          <w:color w:val="808000"/>
-          <w:sz w:val="24"/>
-          <w:szCs w:val="24"/>
-          <w:lang w:val="en-US" w:eastAsia="ru-RU"/>
-        </w:rPr>
-        <w:t>if</w:t>
-      </w:r>
-      <w:proofErr w:type="gramEnd"/>
-      <w:r>
-        <w:rPr>
-          <w:rFonts w:ascii="Courier New" w:eastAsia="Times New Roman" w:hAnsi="Courier New" w:cs="Courier New"/>
-          <w:color w:val="C0C0C0"/>
-          <w:sz w:val="24"/>
-          <w:szCs w:val="24"/>
-          <w:lang w:val="en-US" w:eastAsia="ru-RU"/>
-        </w:rPr>
-        <w:t xml:space="preserve"> </w:t>
-      </w:r>
-      <w:r>
-        <w:rPr>
-          <w:rFonts w:ascii="Courier New" w:eastAsia="Times New Roman" w:hAnsi="Courier New" w:cs="Courier New"/>
-          <w:sz w:val="24"/>
-          <w:szCs w:val="24"/>
-          <w:lang w:val="en-US" w:eastAsia="ru-RU"/>
-        </w:rPr>
-        <w:t>(</w:t>
-      </w:r>
-      <w:proofErr w:type="spellStart"/>
-      <w:r>
-        <w:rPr>
-          <w:rFonts w:ascii="Courier New" w:eastAsia="Times New Roman" w:hAnsi="Courier New" w:cs="Courier New"/>
-          <w:color w:val="00677C"/>
-          <w:sz w:val="24"/>
-          <w:szCs w:val="24"/>
-          <w:lang w:val="en-US" w:eastAsia="ru-RU"/>
-        </w:rPr>
-        <w:t>WaitForSingleObject</w:t>
-      </w:r>
-      <w:proofErr w:type="spellEnd"/>
-      <w:r>
-        <w:rPr>
-          <w:rFonts w:ascii="Courier New" w:eastAsia="Times New Roman" w:hAnsi="Courier New" w:cs="Courier New"/>
-          <w:sz w:val="24"/>
-          <w:szCs w:val="24"/>
-          <w:lang w:val="en-US" w:eastAsia="ru-RU"/>
-        </w:rPr>
-        <w:t>(</w:t>
-      </w:r>
-      <w:proofErr w:type="spellStart"/>
-      <w:r>
-        <w:rPr>
-          <w:rFonts w:ascii="Courier New" w:eastAsia="Times New Roman" w:hAnsi="Courier New" w:cs="Courier New"/>
-          <w:color w:val="CE5C00"/>
-          <w:sz w:val="24"/>
-          <w:szCs w:val="24"/>
-          <w:lang w:val="en-US" w:eastAsia="ru-RU"/>
-        </w:rPr>
-        <w:t>mtx</w:t>
-      </w:r>
-      <w:proofErr w:type="spellEnd"/>
-      <w:r>
-        <w:rPr>
-          <w:rFonts w:ascii="Courier New" w:eastAsia="Times New Roman" w:hAnsi="Courier New" w:cs="Courier New"/>
-          <w:sz w:val="24"/>
-          <w:szCs w:val="24"/>
-          <w:lang w:val="en-US" w:eastAsia="ru-RU"/>
-        </w:rPr>
-        <w:t>,</w:t>
-      </w:r>
-      <w:r>
-        <w:rPr>
-          <w:rFonts w:ascii="Courier New" w:eastAsia="Times New Roman" w:hAnsi="Courier New" w:cs="Courier New"/>
-          <w:color w:val="C0C0C0"/>
-          <w:sz w:val="24"/>
-          <w:szCs w:val="24"/>
-          <w:lang w:val="en-US" w:eastAsia="ru-RU"/>
-        </w:rPr>
-        <w:t xml:space="preserve"> </w:t>
-      </w:r>
-      <w:r>
-        <w:rPr>
-          <w:rFonts w:ascii="Courier New" w:eastAsia="Times New Roman" w:hAnsi="Courier New" w:cs="Courier New"/>
-          <w:color w:val="000080"/>
-          <w:sz w:val="24"/>
-          <w:szCs w:val="24"/>
-          <w:lang w:val="en-US" w:eastAsia="ru-RU"/>
-        </w:rPr>
-        <w:t>INFINITE</w:t>
-      </w:r>
-      <w:r>
-        <w:rPr>
-          <w:rFonts w:ascii="Courier New" w:eastAsia="Times New Roman" w:hAnsi="Courier New" w:cs="Courier New"/>
-          <w:sz w:val="24"/>
-          <w:szCs w:val="24"/>
-          <w:lang w:val="en-US" w:eastAsia="ru-RU"/>
-        </w:rPr>
-        <w:t>)</w:t>
-      </w:r>
-      <w:r>
-        <w:rPr>
-          <w:rFonts w:ascii="Courier New" w:eastAsia="Times New Roman" w:hAnsi="Courier New" w:cs="Courier New"/>
-          <w:color w:val="C0C0C0"/>
-          <w:sz w:val="24"/>
-          <w:szCs w:val="24"/>
-          <w:lang w:val="en-US" w:eastAsia="ru-RU"/>
-        </w:rPr>
-        <w:t xml:space="preserve"> </w:t>
-      </w:r>
-      <w:r>
-        <w:rPr>
-          <w:rFonts w:ascii="Courier New" w:eastAsia="Times New Roman" w:hAnsi="Courier New" w:cs="Courier New"/>
-          <w:sz w:val="24"/>
-          <w:szCs w:val="24"/>
-          <w:lang w:val="en-US" w:eastAsia="ru-RU"/>
-        </w:rPr>
-        <w:t>==</w:t>
-      </w:r>
-      <w:r>
-        <w:rPr>
-          <w:rFonts w:ascii="Courier New" w:eastAsia="Times New Roman" w:hAnsi="Courier New" w:cs="Courier New"/>
-          <w:color w:val="C0C0C0"/>
-          <w:sz w:val="24"/>
-          <w:szCs w:val="24"/>
-          <w:lang w:val="en-US" w:eastAsia="ru-RU"/>
-        </w:rPr>
-        <w:t xml:space="preserve"> </w:t>
-      </w:r>
-      <w:r>
-        <w:rPr>
-          <w:rFonts w:ascii="Courier New" w:eastAsia="Times New Roman" w:hAnsi="Courier New" w:cs="Courier New"/>
-          <w:color w:val="000080"/>
-          <w:sz w:val="24"/>
-          <w:szCs w:val="24"/>
-          <w:lang w:val="en-US" w:eastAsia="ru-RU"/>
-        </w:rPr>
-        <w:t>WAIT_FAILED</w:t>
-      </w:r>
-      <w:r>
-        <w:rPr>
-          <w:rFonts w:ascii="Courier New" w:eastAsia="Times New Roman" w:hAnsi="Courier New" w:cs="Courier New"/>
-          <w:sz w:val="24"/>
-          <w:szCs w:val="24"/>
-          <w:lang w:val="en-US" w:eastAsia="ru-RU"/>
-        </w:rPr>
-        <w:t>)</w:t>
-      </w:r>
-    </w:p>
-    <w:p>
-      <w:pPr>
-        <w:tabs>
-          <w:tab w:val="left" w:pos="916"/>
-          <w:tab w:val="left" w:pos="1832"/>
-          <w:tab w:val="left" w:pos="2748"/>
-          <w:tab w:val="left" w:pos="3664"/>
-          <w:tab w:val="left" w:pos="4580"/>
-          <w:tab w:val="left" w:pos="5496"/>
-          <w:tab w:val="left" w:pos="6412"/>
-          <w:tab w:val="left" w:pos="7328"/>
-          <w:tab w:val="left" w:pos="8244"/>
-          <w:tab w:val="left" w:pos="9160"/>
-          <w:tab w:val="left" w:pos="10076"/>
-          <w:tab w:val="left" w:pos="10992"/>
-          <w:tab w:val="left" w:pos="11908"/>
-          <w:tab w:val="left" w:pos="12824"/>
-          <w:tab w:val="left" w:pos="13740"/>
-          <w:tab w:val="left" w:pos="14656"/>
-        </w:tabs>
-        <w:suppressAutoHyphens w:val="0"/>
-        <w:textAlignment w:val="auto"/>
-        <w:rPr>
-          <w:rFonts w:ascii="Courier New" w:eastAsia="Times New Roman" w:hAnsi="Courier New" w:cs="Courier New"/>
-          <w:sz w:val="24"/>
-          <w:szCs w:val="24"/>
-          <w:lang w:val="en-US" w:eastAsia="ru-RU"/>
-        </w:rPr>
-      </w:pPr>
-      <w:r>
-        <w:rPr>
-          <w:rFonts w:ascii="Courier New" w:eastAsia="Times New Roman" w:hAnsi="Courier New" w:cs="Courier New"/>
-          <w:color w:val="C0C0C0"/>
-          <w:sz w:val="24"/>
-          <w:szCs w:val="24"/>
-          <w:lang w:val="en-US" w:eastAsia="ru-RU"/>
-        </w:rPr>
-        <w:t xml:space="preserve">    </w:t>
-      </w:r>
-      <w:r>
-        <w:rPr>
-          <w:rFonts w:ascii="Courier New" w:eastAsia="Times New Roman" w:hAnsi="Courier New" w:cs="Courier New"/>
-          <w:sz w:val="24"/>
-          <w:szCs w:val="24"/>
-          <w:lang w:val="en-US" w:eastAsia="ru-RU"/>
-        </w:rPr>
-        <w:t>{</w:t>
-      </w:r>
-    </w:p>
-    <w:p>
-      <w:pPr>
-        <w:tabs>
-          <w:tab w:val="left" w:pos="916"/>
-          <w:tab w:val="left" w:pos="1832"/>
-          <w:tab w:val="left" w:pos="2748"/>
-          <w:tab w:val="left" w:pos="3664"/>
-          <w:tab w:val="left" w:pos="4580"/>
-          <w:tab w:val="left" w:pos="5496"/>
-          <w:tab w:val="left" w:pos="6412"/>
-          <w:tab w:val="left" w:pos="7328"/>
-          <w:tab w:val="left" w:pos="8244"/>
-          <w:tab w:val="left" w:pos="9160"/>
-          <w:tab w:val="left" w:pos="10076"/>
-          <w:tab w:val="left" w:pos="10992"/>
-          <w:tab w:val="left" w:pos="11908"/>
-          <w:tab w:val="left" w:pos="12824"/>
-          <w:tab w:val="left" w:pos="13740"/>
-          <w:tab w:val="left" w:pos="14656"/>
-        </w:tabs>
-        <w:suppressAutoHyphens w:val="0"/>
-        <w:textAlignment w:val="auto"/>
-        <w:rPr>
-          <w:rFonts w:ascii="Courier New" w:eastAsia="Times New Roman" w:hAnsi="Courier New" w:cs="Courier New"/>
-          <w:sz w:val="24"/>
-          <w:szCs w:val="24"/>
-          <w:lang w:val="en-US" w:eastAsia="ru-RU"/>
-        </w:rPr>
-      </w:pPr>
-      <w:r>
-        <w:rPr>
-          <w:rFonts w:ascii="Courier New" w:eastAsia="Times New Roman" w:hAnsi="Courier New" w:cs="Courier New"/>
-          <w:color w:val="C0C0C0"/>
-          <w:sz w:val="24"/>
-          <w:szCs w:val="24"/>
-          <w:lang w:val="en-US" w:eastAsia="ru-RU"/>
-        </w:rPr>
-        <w:t xml:space="preserve">        </w:t>
-      </w:r>
-      <w:proofErr w:type="spellStart"/>
-      <w:proofErr w:type="gramStart"/>
-      <w:r>
-        <w:rPr>
-          <w:rFonts w:ascii="Courier New" w:eastAsia="Times New Roman" w:hAnsi="Courier New" w:cs="Courier New"/>
-          <w:color w:val="00677C"/>
-          <w:sz w:val="24"/>
-          <w:szCs w:val="24"/>
-          <w:lang w:val="en-US" w:eastAsia="ru-RU"/>
-        </w:rPr>
-        <w:t>perror</w:t>
-      </w:r>
-      <w:proofErr w:type="spellEnd"/>
-      <w:r>
-        <w:rPr>
-          <w:rFonts w:ascii="Courier New" w:eastAsia="Times New Roman" w:hAnsi="Courier New" w:cs="Courier New"/>
-          <w:sz w:val="24"/>
-          <w:szCs w:val="24"/>
-          <w:lang w:val="en-US" w:eastAsia="ru-RU"/>
-        </w:rPr>
-        <w:t>(</w:t>
-      </w:r>
-      <w:proofErr w:type="gramEnd"/>
-      <w:r>
-        <w:rPr>
-          <w:rFonts w:ascii="Courier New" w:eastAsia="Times New Roman" w:hAnsi="Courier New" w:cs="Courier New"/>
-          <w:color w:val="008000"/>
-          <w:sz w:val="24"/>
-          <w:szCs w:val="24"/>
-          <w:lang w:val="en-US" w:eastAsia="ru-RU"/>
-        </w:rPr>
-        <w:t>"</w:t>
-      </w:r>
-      <w:proofErr w:type="spellStart"/>
-      <w:r>
-        <w:rPr>
-          <w:rFonts w:ascii="Courier New" w:eastAsia="Times New Roman" w:hAnsi="Courier New" w:cs="Courier New"/>
-          <w:color w:val="008000"/>
-          <w:sz w:val="24"/>
-          <w:szCs w:val="24"/>
-          <w:lang w:val="en-US" w:eastAsia="ru-RU"/>
-        </w:rPr>
-        <w:t>WaitForSingleObject</w:t>
-      </w:r>
-      <w:proofErr w:type="spellEnd"/>
-      <w:r>
-        <w:rPr>
-          <w:rFonts w:ascii="Courier New" w:eastAsia="Times New Roman" w:hAnsi="Courier New" w:cs="Courier New"/>
-          <w:color w:val="C0C0C0"/>
-          <w:sz w:val="24"/>
-          <w:szCs w:val="24"/>
-          <w:lang w:val="en-US" w:eastAsia="ru-RU"/>
-        </w:rPr>
-        <w:t xml:space="preserve"> </w:t>
-      </w:r>
-      <w:r>
-        <w:rPr>
-          <w:rFonts w:ascii="Courier New" w:eastAsia="Times New Roman" w:hAnsi="Courier New" w:cs="Courier New"/>
-          <w:color w:val="008000"/>
-          <w:sz w:val="24"/>
-          <w:szCs w:val="24"/>
-          <w:lang w:val="en-US" w:eastAsia="ru-RU"/>
-        </w:rPr>
-        <w:t>error\n"</w:t>
-      </w:r>
-      <w:r>
-        <w:rPr>
-          <w:rFonts w:ascii="Courier New" w:eastAsia="Times New Roman" w:hAnsi="Courier New" w:cs="Courier New"/>
-          <w:sz w:val="24"/>
-          <w:szCs w:val="24"/>
-          <w:lang w:val="en-US" w:eastAsia="ru-RU"/>
-        </w:rPr>
-        <w:t>);</w:t>
-      </w:r>
-    </w:p>
-    <w:p>
-      <w:pPr>
-        <w:tabs>
-          <w:tab w:val="left" w:pos="916"/>
-          <w:tab w:val="left" w:pos="1832"/>
-          <w:tab w:val="left" w:pos="2748"/>
-          <w:tab w:val="left" w:pos="3664"/>
-          <w:tab w:val="left" w:pos="4580"/>
-          <w:tab w:val="left" w:pos="5496"/>
-          <w:tab w:val="left" w:pos="6412"/>
-          <w:tab w:val="left" w:pos="7328"/>
-          <w:tab w:val="left" w:pos="8244"/>
-          <w:tab w:val="left" w:pos="9160"/>
-          <w:tab w:val="left" w:pos="10076"/>
-          <w:tab w:val="left" w:pos="10992"/>
-          <w:tab w:val="left" w:pos="11908"/>
-          <w:tab w:val="left" w:pos="12824"/>
-          <w:tab w:val="left" w:pos="13740"/>
-          <w:tab w:val="left" w:pos="14656"/>
-        </w:tabs>
-        <w:suppressAutoHyphens w:val="0"/>
-        <w:textAlignment w:val="auto"/>
-        <w:rPr>
-          <w:rFonts w:ascii="Courier New" w:eastAsia="Times New Roman" w:hAnsi="Courier New" w:cs="Courier New"/>
-          <w:sz w:val="24"/>
-          <w:szCs w:val="24"/>
-          <w:lang w:val="en-US" w:eastAsia="ru-RU"/>
-        </w:rPr>
-      </w:pPr>
-      <w:r>
-        <w:rPr>
-          <w:rFonts w:ascii="Courier New" w:eastAsia="Times New Roman" w:hAnsi="Courier New" w:cs="Courier New"/>
-          <w:color w:val="C0C0C0"/>
-          <w:sz w:val="24"/>
-          <w:szCs w:val="24"/>
-          <w:lang w:val="en-US" w:eastAsia="ru-RU"/>
-        </w:rPr>
-        <w:t xml:space="preserve">        </w:t>
-      </w:r>
-      <w:proofErr w:type="gramStart"/>
-      <w:r>
-        <w:rPr>
-          <w:rFonts w:ascii="Courier New" w:eastAsia="Times New Roman" w:hAnsi="Courier New" w:cs="Courier New"/>
-          <w:color w:val="00677C"/>
-          <w:sz w:val="24"/>
-          <w:szCs w:val="24"/>
-          <w:lang w:val="en-US" w:eastAsia="ru-RU"/>
-        </w:rPr>
-        <w:t>exit</w:t>
-      </w:r>
-      <w:r>
-        <w:rPr>
-          <w:rFonts w:ascii="Courier New" w:eastAsia="Times New Roman" w:hAnsi="Courier New" w:cs="Courier New"/>
-          <w:sz w:val="24"/>
-          <w:szCs w:val="24"/>
-          <w:lang w:val="en-US" w:eastAsia="ru-RU"/>
-        </w:rPr>
-        <w:t>(</w:t>
-      </w:r>
-      <w:proofErr w:type="gramEnd"/>
-      <w:r>
-        <w:rPr>
-          <w:rFonts w:ascii="Courier New" w:eastAsia="Times New Roman" w:hAnsi="Courier New" w:cs="Courier New"/>
-          <w:color w:val="000080"/>
-          <w:sz w:val="24"/>
-          <w:szCs w:val="24"/>
-          <w:lang w:val="en-US" w:eastAsia="ru-RU"/>
-        </w:rPr>
-        <w:t>4</w:t>
-      </w:r>
-      <w:r>
-        <w:rPr>
-          <w:rFonts w:ascii="Courier New" w:eastAsia="Times New Roman" w:hAnsi="Courier New" w:cs="Courier New"/>
-          <w:sz w:val="24"/>
-          <w:szCs w:val="24"/>
-          <w:lang w:val="en-US" w:eastAsia="ru-RU"/>
-        </w:rPr>
-        <w:t>);</w:t>
-      </w:r>
-    </w:p>
-    <w:p>
-      <w:pPr>
-        <w:tabs>
-          <w:tab w:val="left" w:pos="916"/>
-          <w:tab w:val="left" w:pos="1832"/>
-          <w:tab w:val="left" w:pos="2748"/>
-          <w:tab w:val="left" w:pos="3664"/>
-          <w:tab w:val="left" w:pos="4580"/>
-          <w:tab w:val="left" w:pos="5496"/>
-          <w:tab w:val="left" w:pos="6412"/>
-          <w:tab w:val="left" w:pos="7328"/>
-          <w:tab w:val="left" w:pos="8244"/>
-          <w:tab w:val="left" w:pos="9160"/>
-          <w:tab w:val="left" w:pos="10076"/>
-          <w:tab w:val="left" w:pos="10992"/>
-          <w:tab w:val="left" w:pos="11908"/>
-          <w:tab w:val="left" w:pos="12824"/>
-          <w:tab w:val="left" w:pos="13740"/>
-          <w:tab w:val="left" w:pos="14656"/>
-        </w:tabs>
-        <w:suppressAutoHyphens w:val="0"/>
-        <w:textAlignment w:val="auto"/>
-        <w:rPr>
-          <w:rFonts w:ascii="Courier New" w:eastAsia="Times New Roman" w:hAnsi="Courier New" w:cs="Courier New"/>
-          <w:sz w:val="24"/>
-          <w:szCs w:val="24"/>
-          <w:lang w:val="en-US" w:eastAsia="ru-RU"/>
-        </w:rPr>
-      </w:pPr>
-      <w:r>
-        <w:rPr>
-          <w:rFonts w:ascii="Courier New" w:eastAsia="Times New Roman" w:hAnsi="Courier New" w:cs="Courier New"/>
-          <w:color w:val="C0C0C0"/>
-          <w:sz w:val="24"/>
-          <w:szCs w:val="24"/>
-          <w:lang w:val="en-US" w:eastAsia="ru-RU"/>
-        </w:rPr>
-        <w:t xml:space="preserve">    </w:t>
-      </w:r>
-      <w:r>
-        <w:rPr>
-          <w:rFonts w:ascii="Courier New" w:eastAsia="Times New Roman" w:hAnsi="Courier New" w:cs="Courier New"/>
-          <w:sz w:val="24"/>
-          <w:szCs w:val="24"/>
-          <w:lang w:val="en-US" w:eastAsia="ru-RU"/>
-        </w:rPr>
-        <w:t>}</w:t>
-      </w:r>
-    </w:p>
-    <w:p>
-      <w:pPr>
-        <w:tabs>
-          <w:tab w:val="left" w:pos="916"/>
-          <w:tab w:val="left" w:pos="1832"/>
-          <w:tab w:val="left" w:pos="2748"/>
-          <w:tab w:val="left" w:pos="3664"/>
-          <w:tab w:val="left" w:pos="4580"/>
-          <w:tab w:val="left" w:pos="5496"/>
-          <w:tab w:val="left" w:pos="6412"/>
-          <w:tab w:val="left" w:pos="7328"/>
-          <w:tab w:val="left" w:pos="8244"/>
-          <w:tab w:val="left" w:pos="9160"/>
-          <w:tab w:val="left" w:pos="10076"/>
-          <w:tab w:val="left" w:pos="10992"/>
-          <w:tab w:val="left" w:pos="11908"/>
-          <w:tab w:val="left" w:pos="12824"/>
-          <w:tab w:val="left" w:pos="13740"/>
-          <w:tab w:val="left" w:pos="14656"/>
-        </w:tabs>
-        <w:suppressAutoHyphens w:val="0"/>
-        <w:textAlignment w:val="auto"/>
-        <w:rPr>
-          <w:rFonts w:ascii="Courier New" w:eastAsia="Times New Roman" w:hAnsi="Courier New" w:cs="Courier New"/>
-          <w:sz w:val="24"/>
-          <w:szCs w:val="24"/>
-          <w:lang w:val="en-US" w:eastAsia="ru-RU"/>
-        </w:rPr>
-      </w:pPr>
-    </w:p>
-    <w:p>
-      <w:pPr>
-        <w:tabs>
-          <w:tab w:val="left" w:pos="916"/>
-          <w:tab w:val="left" w:pos="1832"/>
-          <w:tab w:val="left" w:pos="2748"/>
-          <w:tab w:val="left" w:pos="3664"/>
-          <w:tab w:val="left" w:pos="4580"/>
-          <w:tab w:val="left" w:pos="5496"/>
-          <w:tab w:val="left" w:pos="6412"/>
-          <w:tab w:val="left" w:pos="7328"/>
-          <w:tab w:val="left" w:pos="8244"/>
-          <w:tab w:val="left" w:pos="9160"/>
-          <w:tab w:val="left" w:pos="10076"/>
-          <w:tab w:val="left" w:pos="10992"/>
-          <w:tab w:val="left" w:pos="11908"/>
-          <w:tab w:val="left" w:pos="12824"/>
-          <w:tab w:val="left" w:pos="13740"/>
-          <w:tab w:val="left" w:pos="14656"/>
-        </w:tabs>
-        <w:suppressAutoHyphens w:val="0"/>
-        <w:textAlignment w:val="auto"/>
-        <w:rPr>
-          <w:rFonts w:ascii="Courier New" w:eastAsia="Times New Roman" w:hAnsi="Courier New" w:cs="Courier New"/>
-          <w:sz w:val="24"/>
-          <w:szCs w:val="24"/>
-          <w:lang w:val="en-US" w:eastAsia="ru-RU"/>
-        </w:rPr>
-      </w:pPr>
-      <w:r>
-        <w:rPr>
-          <w:rFonts w:ascii="Courier New" w:eastAsia="Times New Roman" w:hAnsi="Courier New" w:cs="Courier New"/>
-          <w:color w:val="C0C0C0"/>
-          <w:sz w:val="24"/>
-          <w:szCs w:val="24"/>
-          <w:lang w:val="en-US" w:eastAsia="ru-RU"/>
-        </w:rPr>
-        <w:t xml:space="preserve">    </w:t>
-      </w:r>
-      <w:proofErr w:type="spellStart"/>
-      <w:proofErr w:type="gramStart"/>
-      <w:r>
-        <w:rPr>
-          <w:rFonts w:ascii="Courier New" w:eastAsia="Times New Roman" w:hAnsi="Courier New" w:cs="Courier New"/>
-          <w:color w:val="000080"/>
-          <w:sz w:val="24"/>
-          <w:szCs w:val="24"/>
-          <w:lang w:val="en-US" w:eastAsia="ru-RU"/>
-        </w:rPr>
-        <w:t>InterlockedDecrement</w:t>
-      </w:r>
-      <w:proofErr w:type="spellEnd"/>
-      <w:r>
-        <w:rPr>
-          <w:rFonts w:ascii="Courier New" w:eastAsia="Times New Roman" w:hAnsi="Courier New" w:cs="Courier New"/>
-          <w:sz w:val="24"/>
-          <w:szCs w:val="24"/>
-          <w:lang w:val="en-US" w:eastAsia="ru-RU"/>
-        </w:rPr>
-        <w:t>(</w:t>
-      </w:r>
-      <w:proofErr w:type="gramEnd"/>
-      <w:r>
-        <w:rPr>
-          <w:rFonts w:ascii="Courier New" w:eastAsia="Times New Roman" w:hAnsi="Courier New" w:cs="Courier New"/>
-          <w:sz w:val="24"/>
-          <w:szCs w:val="24"/>
-          <w:lang w:val="en-US" w:eastAsia="ru-RU"/>
-        </w:rPr>
-        <w:t>&amp;</w:t>
-      </w:r>
-      <w:proofErr w:type="spellStart"/>
-      <w:r>
-        <w:rPr>
-          <w:rFonts w:ascii="Courier New" w:eastAsia="Times New Roman" w:hAnsi="Courier New" w:cs="Courier New"/>
-          <w:color w:val="CE5C00"/>
-          <w:sz w:val="24"/>
-          <w:szCs w:val="24"/>
-          <w:lang w:val="en-US" w:eastAsia="ru-RU"/>
-        </w:rPr>
-        <w:t>waiting_readers</w:t>
-      </w:r>
-      <w:proofErr w:type="spellEnd"/>
-      <w:r>
-        <w:rPr>
-          <w:rFonts w:ascii="Courier New" w:eastAsia="Times New Roman" w:hAnsi="Courier New" w:cs="Courier New"/>
-          <w:sz w:val="24"/>
-          <w:szCs w:val="24"/>
-          <w:lang w:val="en-US" w:eastAsia="ru-RU"/>
-        </w:rPr>
-        <w:t>);</w:t>
-      </w:r>
-    </w:p>
-    <w:p>
-      <w:pPr>
-        <w:tabs>
-          <w:tab w:val="left" w:pos="916"/>
-          <w:tab w:val="left" w:pos="1832"/>
-          <w:tab w:val="left" w:pos="2748"/>
-          <w:tab w:val="left" w:pos="3664"/>
-          <w:tab w:val="left" w:pos="4580"/>
-          <w:tab w:val="left" w:pos="5496"/>
-          <w:tab w:val="left" w:pos="6412"/>
-          <w:tab w:val="left" w:pos="7328"/>
-          <w:tab w:val="left" w:pos="8244"/>
-          <w:tab w:val="left" w:pos="9160"/>
-          <w:tab w:val="left" w:pos="10076"/>
-          <w:tab w:val="left" w:pos="10992"/>
-          <w:tab w:val="left" w:pos="11908"/>
-          <w:tab w:val="left" w:pos="12824"/>
-          <w:tab w:val="left" w:pos="13740"/>
-          <w:tab w:val="left" w:pos="14656"/>
-        </w:tabs>
-        <w:suppressAutoHyphens w:val="0"/>
-        <w:textAlignment w:val="auto"/>
-        <w:rPr>
-          <w:rFonts w:ascii="Courier New" w:eastAsia="Times New Roman" w:hAnsi="Courier New" w:cs="Courier New"/>
-          <w:sz w:val="24"/>
-          <w:szCs w:val="24"/>
-          <w:lang w:val="en-US" w:eastAsia="ru-RU"/>
-        </w:rPr>
-      </w:pPr>
-    </w:p>
-    <w:p>
-      <w:pPr>
-        <w:tabs>
-          <w:tab w:val="left" w:pos="916"/>
-          <w:tab w:val="left" w:pos="1832"/>
-          <w:tab w:val="left" w:pos="2748"/>
-          <w:tab w:val="left" w:pos="3664"/>
-          <w:tab w:val="left" w:pos="4580"/>
-          <w:tab w:val="left" w:pos="5496"/>
-          <w:tab w:val="left" w:pos="6412"/>
-          <w:tab w:val="left" w:pos="7328"/>
-          <w:tab w:val="left" w:pos="8244"/>
-          <w:tab w:val="left" w:pos="9160"/>
-          <w:tab w:val="left" w:pos="10076"/>
-          <w:tab w:val="left" w:pos="10992"/>
-          <w:tab w:val="left" w:pos="11908"/>
-          <w:tab w:val="left" w:pos="12824"/>
-          <w:tab w:val="left" w:pos="13740"/>
-          <w:tab w:val="left" w:pos="14656"/>
-        </w:tabs>
-        <w:suppressAutoHyphens w:val="0"/>
-        <w:textAlignment w:val="auto"/>
-        <w:rPr>
-          <w:rFonts w:ascii="Courier New" w:eastAsia="Times New Roman" w:hAnsi="Courier New" w:cs="Courier New"/>
-          <w:sz w:val="24"/>
-          <w:szCs w:val="24"/>
-          <w:lang w:val="en-US" w:eastAsia="ru-RU"/>
-        </w:rPr>
-      </w:pPr>
-      <w:r>
-        <w:rPr>
-          <w:rFonts w:ascii="Courier New" w:eastAsia="Times New Roman" w:hAnsi="Courier New" w:cs="Courier New"/>
-          <w:color w:val="C0C0C0"/>
-          <w:sz w:val="24"/>
-          <w:szCs w:val="24"/>
-          <w:lang w:val="en-US" w:eastAsia="ru-RU"/>
-        </w:rPr>
-        <w:t xml:space="preserve">    </w:t>
-      </w:r>
-      <w:proofErr w:type="spellStart"/>
-      <w:proofErr w:type="gramStart"/>
-      <w:r>
-        <w:rPr>
-          <w:rFonts w:ascii="Courier New" w:eastAsia="Times New Roman" w:hAnsi="Courier New" w:cs="Courier New"/>
-          <w:color w:val="000080"/>
-          <w:sz w:val="24"/>
-          <w:szCs w:val="24"/>
-          <w:lang w:val="en-US" w:eastAsia="ru-RU"/>
-        </w:rPr>
-        <w:t>InterlockedIncrement</w:t>
-      </w:r>
-      <w:proofErr w:type="spellEnd"/>
-      <w:r>
-        <w:rPr>
-          <w:rFonts w:ascii="Courier New" w:eastAsia="Times New Roman" w:hAnsi="Courier New" w:cs="Courier New"/>
-          <w:sz w:val="24"/>
-          <w:szCs w:val="24"/>
-          <w:lang w:val="en-US" w:eastAsia="ru-RU"/>
-        </w:rPr>
-        <w:t>(</w:t>
-      </w:r>
-      <w:proofErr w:type="gramEnd"/>
-      <w:r>
-        <w:rPr>
-          <w:rFonts w:ascii="Courier New" w:eastAsia="Times New Roman" w:hAnsi="Courier New" w:cs="Courier New"/>
-          <w:sz w:val="24"/>
-          <w:szCs w:val="24"/>
-          <w:lang w:val="en-US" w:eastAsia="ru-RU"/>
-        </w:rPr>
-        <w:t>&amp;</w:t>
-      </w:r>
-      <w:proofErr w:type="spellStart"/>
-      <w:r>
-        <w:rPr>
-          <w:rFonts w:ascii="Courier New" w:eastAsia="Times New Roman" w:hAnsi="Courier New" w:cs="Courier New"/>
-          <w:color w:val="CE5C00"/>
-          <w:sz w:val="24"/>
-          <w:szCs w:val="24"/>
-          <w:lang w:val="en-US" w:eastAsia="ru-RU"/>
-        </w:rPr>
-        <w:t>active_readers</w:t>
-      </w:r>
-      <w:proofErr w:type="spellEnd"/>
-      <w:r>
-        <w:rPr>
-          <w:rFonts w:ascii="Courier New" w:eastAsia="Times New Roman" w:hAnsi="Courier New" w:cs="Courier New"/>
-          <w:sz w:val="24"/>
-          <w:szCs w:val="24"/>
-          <w:lang w:val="en-US" w:eastAsia="ru-RU"/>
-        </w:rPr>
-        <w:t>);</w:t>
-      </w:r>
-    </w:p>
-    <w:p>
-      <w:pPr>
-        <w:tabs>
-          <w:tab w:val="left" w:pos="916"/>
-          <w:tab w:val="left" w:pos="1832"/>
-          <w:tab w:val="left" w:pos="2748"/>
-          <w:tab w:val="left" w:pos="3664"/>
-          <w:tab w:val="left" w:pos="4580"/>
-          <w:tab w:val="left" w:pos="5496"/>
-          <w:tab w:val="left" w:pos="6412"/>
-          <w:tab w:val="left" w:pos="7328"/>
-          <w:tab w:val="left" w:pos="8244"/>
-          <w:tab w:val="left" w:pos="9160"/>
-          <w:tab w:val="left" w:pos="10076"/>
-          <w:tab w:val="left" w:pos="10992"/>
-          <w:tab w:val="left" w:pos="11908"/>
-          <w:tab w:val="left" w:pos="12824"/>
-          <w:tab w:val="left" w:pos="13740"/>
-          <w:tab w:val="left" w:pos="14656"/>
-        </w:tabs>
-        <w:suppressAutoHyphens w:val="0"/>
-        <w:textAlignment w:val="auto"/>
-        <w:rPr>
-          <w:rFonts w:ascii="Courier New" w:eastAsia="Times New Roman" w:hAnsi="Courier New" w:cs="Courier New"/>
-          <w:sz w:val="24"/>
-          <w:szCs w:val="24"/>
-          <w:lang w:val="en-US" w:eastAsia="ru-RU"/>
-        </w:rPr>
-      </w:pPr>
-    </w:p>
-    <w:p>
-      <w:pPr>
-        <w:tabs>
-          <w:tab w:val="left" w:pos="916"/>
-          <w:tab w:val="left" w:pos="1832"/>
-          <w:tab w:val="left" w:pos="2748"/>
-          <w:tab w:val="left" w:pos="3664"/>
-          <w:tab w:val="left" w:pos="4580"/>
-          <w:tab w:val="left" w:pos="5496"/>
-          <w:tab w:val="left" w:pos="6412"/>
-          <w:tab w:val="left" w:pos="7328"/>
-          <w:tab w:val="left" w:pos="8244"/>
-          <w:tab w:val="left" w:pos="9160"/>
-          <w:tab w:val="left" w:pos="10076"/>
-          <w:tab w:val="left" w:pos="10992"/>
-          <w:tab w:val="left" w:pos="11908"/>
-          <w:tab w:val="left" w:pos="12824"/>
-          <w:tab w:val="left" w:pos="13740"/>
-          <w:tab w:val="left" w:pos="14656"/>
-        </w:tabs>
-        <w:suppressAutoHyphens w:val="0"/>
-        <w:textAlignment w:val="auto"/>
-        <w:rPr>
-          <w:rFonts w:ascii="Courier New" w:eastAsia="Times New Roman" w:hAnsi="Courier New" w:cs="Courier New"/>
-          <w:sz w:val="24"/>
-          <w:szCs w:val="24"/>
-          <w:lang w:val="en-US" w:eastAsia="ru-RU"/>
-        </w:rPr>
-      </w:pPr>
-      <w:r>
-        <w:rPr>
-          <w:rFonts w:ascii="Courier New" w:eastAsia="Times New Roman" w:hAnsi="Courier New" w:cs="Courier New"/>
-          <w:color w:val="C0C0C0"/>
-          <w:sz w:val="24"/>
-          <w:szCs w:val="24"/>
-          <w:lang w:val="en-US" w:eastAsia="ru-RU"/>
-        </w:rPr>
-        <w:t xml:space="preserve">    </w:t>
-      </w:r>
-      <w:proofErr w:type="gramStart"/>
-      <w:r>
-        <w:rPr>
-          <w:rFonts w:ascii="Courier New" w:eastAsia="Times New Roman" w:hAnsi="Courier New" w:cs="Courier New"/>
-          <w:color w:val="808000"/>
-          <w:sz w:val="24"/>
-          <w:szCs w:val="24"/>
-          <w:lang w:val="en-US" w:eastAsia="ru-RU"/>
-        </w:rPr>
-        <w:t>if</w:t>
-      </w:r>
-      <w:proofErr w:type="gramEnd"/>
-      <w:r>
-        <w:rPr>
-          <w:rFonts w:ascii="Courier New" w:eastAsia="Times New Roman" w:hAnsi="Courier New" w:cs="Courier New"/>
-          <w:color w:val="C0C0C0"/>
-          <w:sz w:val="24"/>
-          <w:szCs w:val="24"/>
-          <w:lang w:val="en-US" w:eastAsia="ru-RU"/>
-        </w:rPr>
-        <w:t xml:space="preserve"> </w:t>
-      </w:r>
-      <w:r>
-        <w:rPr>
-          <w:rFonts w:ascii="Courier New" w:eastAsia="Times New Roman" w:hAnsi="Courier New" w:cs="Courier New"/>
-          <w:sz w:val="24"/>
-          <w:szCs w:val="24"/>
-          <w:lang w:val="en-US" w:eastAsia="ru-RU"/>
-        </w:rPr>
-        <w:t>(!</w:t>
-      </w:r>
-      <w:proofErr w:type="spellStart"/>
-      <w:r>
-        <w:rPr>
-          <w:rFonts w:ascii="Courier New" w:eastAsia="Times New Roman" w:hAnsi="Courier New" w:cs="Courier New"/>
-          <w:color w:val="00677C"/>
-          <w:sz w:val="24"/>
-          <w:szCs w:val="24"/>
-          <w:lang w:val="en-US" w:eastAsia="ru-RU"/>
-        </w:rPr>
-        <w:t>ReleaseMutex</w:t>
-      </w:r>
-      <w:proofErr w:type="spellEnd"/>
-      <w:r>
-        <w:rPr>
-          <w:rFonts w:ascii="Courier New" w:eastAsia="Times New Roman" w:hAnsi="Courier New" w:cs="Courier New"/>
-          <w:sz w:val="24"/>
-          <w:szCs w:val="24"/>
-          <w:lang w:val="en-US" w:eastAsia="ru-RU"/>
-        </w:rPr>
-        <w:t>(</w:t>
-      </w:r>
-      <w:proofErr w:type="spellStart"/>
-      <w:r>
-        <w:rPr>
-          <w:rFonts w:ascii="Courier New" w:eastAsia="Times New Roman" w:hAnsi="Courier New" w:cs="Courier New"/>
-          <w:color w:val="CE5C00"/>
-          <w:sz w:val="24"/>
-          <w:szCs w:val="24"/>
-          <w:lang w:val="en-US" w:eastAsia="ru-RU"/>
-        </w:rPr>
-        <w:t>mtx</w:t>
-      </w:r>
-      <w:proofErr w:type="spellEnd"/>
-      <w:r>
-        <w:rPr>
-          <w:rFonts w:ascii="Courier New" w:eastAsia="Times New Roman" w:hAnsi="Courier New" w:cs="Courier New"/>
-          <w:sz w:val="24"/>
-          <w:szCs w:val="24"/>
-          <w:lang w:val="en-US" w:eastAsia="ru-RU"/>
-        </w:rPr>
-        <w:t>))</w:t>
-      </w:r>
-    </w:p>
-    <w:p>
-      <w:pPr>
-        <w:tabs>
-          <w:tab w:val="left" w:pos="916"/>
-          <w:tab w:val="left" w:pos="1832"/>
-          <w:tab w:val="left" w:pos="2748"/>
-          <w:tab w:val="left" w:pos="3664"/>
-          <w:tab w:val="left" w:pos="4580"/>
-          <w:tab w:val="left" w:pos="5496"/>
-          <w:tab w:val="left" w:pos="6412"/>
-          <w:tab w:val="left" w:pos="7328"/>
-          <w:tab w:val="left" w:pos="8244"/>
-          <w:tab w:val="left" w:pos="9160"/>
-          <w:tab w:val="left" w:pos="10076"/>
-          <w:tab w:val="left" w:pos="10992"/>
-          <w:tab w:val="left" w:pos="11908"/>
-          <w:tab w:val="left" w:pos="12824"/>
-          <w:tab w:val="left" w:pos="13740"/>
-          <w:tab w:val="left" w:pos="14656"/>
-        </w:tabs>
-        <w:suppressAutoHyphens w:val="0"/>
-        <w:textAlignment w:val="auto"/>
-        <w:rPr>
-          <w:rFonts w:ascii="Courier New" w:eastAsia="Times New Roman" w:hAnsi="Courier New" w:cs="Courier New"/>
-          <w:sz w:val="24"/>
-          <w:szCs w:val="24"/>
-          <w:lang w:val="en-US" w:eastAsia="ru-RU"/>
-        </w:rPr>
-      </w:pPr>
-      <w:r>
-        <w:rPr>
-          <w:rFonts w:ascii="Courier New" w:eastAsia="Times New Roman" w:hAnsi="Courier New" w:cs="Courier New"/>
-          <w:color w:val="C0C0C0"/>
-          <w:sz w:val="24"/>
-          <w:szCs w:val="24"/>
-          <w:lang w:val="en-US" w:eastAsia="ru-RU"/>
-        </w:rPr>
-        <w:t xml:space="preserve">    </w:t>
-      </w:r>
-      <w:r>
-        <w:rPr>
-          <w:rFonts w:ascii="Courier New" w:eastAsia="Times New Roman" w:hAnsi="Courier New" w:cs="Courier New"/>
-          <w:sz w:val="24"/>
-          <w:szCs w:val="24"/>
-          <w:lang w:val="en-US" w:eastAsia="ru-RU"/>
-        </w:rPr>
-        <w:t>{</w:t>
-      </w:r>
-    </w:p>
-    <w:p>
-      <w:pPr>
-        <w:tabs>
-          <w:tab w:val="left" w:pos="916"/>
-          <w:tab w:val="left" w:pos="1832"/>
-          <w:tab w:val="left" w:pos="2748"/>
-          <w:tab w:val="left" w:pos="3664"/>
-          <w:tab w:val="left" w:pos="4580"/>
-          <w:tab w:val="left" w:pos="5496"/>
-          <w:tab w:val="left" w:pos="6412"/>
-          <w:tab w:val="left" w:pos="7328"/>
-          <w:tab w:val="left" w:pos="8244"/>
-          <w:tab w:val="left" w:pos="9160"/>
-          <w:tab w:val="left" w:pos="10076"/>
-          <w:tab w:val="left" w:pos="10992"/>
-          <w:tab w:val="left" w:pos="11908"/>
-          <w:tab w:val="left" w:pos="12824"/>
-          <w:tab w:val="left" w:pos="13740"/>
-          <w:tab w:val="left" w:pos="14656"/>
-        </w:tabs>
-        <w:suppressAutoHyphens w:val="0"/>
-        <w:textAlignment w:val="auto"/>
-        <w:rPr>
-          <w:rFonts w:ascii="Courier New" w:eastAsia="Times New Roman" w:hAnsi="Courier New" w:cs="Courier New"/>
-          <w:sz w:val="24"/>
-          <w:szCs w:val="24"/>
-          <w:lang w:val="en-US" w:eastAsia="ru-RU"/>
-        </w:rPr>
-      </w:pPr>
-      <w:r>
-        <w:rPr>
-          <w:rFonts w:ascii="Courier New" w:eastAsia="Times New Roman" w:hAnsi="Courier New" w:cs="Courier New"/>
-          <w:color w:val="C0C0C0"/>
-          <w:sz w:val="24"/>
-          <w:szCs w:val="24"/>
-          <w:lang w:val="en-US" w:eastAsia="ru-RU"/>
-        </w:rPr>
-        <w:t xml:space="preserve">        </w:t>
-      </w:r>
-      <w:proofErr w:type="spellStart"/>
-      <w:proofErr w:type="gramStart"/>
-      <w:r>
-        <w:rPr>
-          <w:rFonts w:ascii="Courier New" w:eastAsia="Times New Roman" w:hAnsi="Courier New" w:cs="Courier New"/>
-          <w:color w:val="00677C"/>
-          <w:sz w:val="24"/>
-          <w:szCs w:val="24"/>
-          <w:lang w:val="en-US" w:eastAsia="ru-RU"/>
-        </w:rPr>
-        <w:t>perror</w:t>
-      </w:r>
-      <w:proofErr w:type="spellEnd"/>
-      <w:r>
-        <w:rPr>
-          <w:rFonts w:ascii="Courier New" w:eastAsia="Times New Roman" w:hAnsi="Courier New" w:cs="Courier New"/>
-          <w:sz w:val="24"/>
-          <w:szCs w:val="24"/>
-          <w:lang w:val="en-US" w:eastAsia="ru-RU"/>
-        </w:rPr>
-        <w:t>(</w:t>
-      </w:r>
-      <w:proofErr w:type="gramEnd"/>
-      <w:r>
-        <w:rPr>
-          <w:rFonts w:ascii="Courier New" w:eastAsia="Times New Roman" w:hAnsi="Courier New" w:cs="Courier New"/>
-          <w:color w:val="008000"/>
-          <w:sz w:val="24"/>
-          <w:szCs w:val="24"/>
-          <w:lang w:val="en-US" w:eastAsia="ru-RU"/>
-        </w:rPr>
-        <w:t>"</w:t>
-      </w:r>
-      <w:proofErr w:type="spellStart"/>
-      <w:r>
-        <w:rPr>
-          <w:rFonts w:ascii="Courier New" w:eastAsia="Times New Roman" w:hAnsi="Courier New" w:cs="Courier New"/>
-          <w:color w:val="008000"/>
-          <w:sz w:val="24"/>
-          <w:szCs w:val="24"/>
-          <w:lang w:val="en-US" w:eastAsia="ru-RU"/>
-        </w:rPr>
-        <w:t>ReleaseMutex</w:t>
-      </w:r>
-      <w:proofErr w:type="spellEnd"/>
-      <w:r>
-        <w:rPr>
-          <w:rFonts w:ascii="Courier New" w:eastAsia="Times New Roman" w:hAnsi="Courier New" w:cs="Courier New"/>
-          <w:color w:val="C0C0C0"/>
-          <w:sz w:val="24"/>
-          <w:szCs w:val="24"/>
-          <w:lang w:val="en-US" w:eastAsia="ru-RU"/>
-        </w:rPr>
-        <w:t xml:space="preserve"> </w:t>
-      </w:r>
-      <w:r>
-        <w:rPr>
-          <w:rFonts w:ascii="Courier New" w:eastAsia="Times New Roman" w:hAnsi="Courier New" w:cs="Courier New"/>
-          <w:color w:val="008000"/>
-          <w:sz w:val="24"/>
-          <w:szCs w:val="24"/>
-          <w:lang w:val="en-US" w:eastAsia="ru-RU"/>
-        </w:rPr>
-        <w:t>error\n"</w:t>
-      </w:r>
-      <w:r>
-        <w:rPr>
-          <w:rFonts w:ascii="Courier New" w:eastAsia="Times New Roman" w:hAnsi="Courier New" w:cs="Courier New"/>
-          <w:sz w:val="24"/>
-          <w:szCs w:val="24"/>
-          <w:lang w:val="en-US" w:eastAsia="ru-RU"/>
-        </w:rPr>
-        <w:t>);</w:t>
-      </w:r>
-    </w:p>
-    <w:p>
-      <w:pPr>
-        <w:tabs>
-          <w:tab w:val="left" w:pos="916"/>
-          <w:tab w:val="left" w:pos="1832"/>
-          <w:tab w:val="left" w:pos="2748"/>
-          <w:tab w:val="left" w:pos="3664"/>
-          <w:tab w:val="left" w:pos="4580"/>
-          <w:tab w:val="left" w:pos="5496"/>
-          <w:tab w:val="left" w:pos="6412"/>
-          <w:tab w:val="left" w:pos="7328"/>
-          <w:tab w:val="left" w:pos="8244"/>
-          <w:tab w:val="left" w:pos="9160"/>
-          <w:tab w:val="left" w:pos="10076"/>
-          <w:tab w:val="left" w:pos="10992"/>
-          <w:tab w:val="left" w:pos="11908"/>
-          <w:tab w:val="left" w:pos="12824"/>
-          <w:tab w:val="left" w:pos="13740"/>
-          <w:tab w:val="left" w:pos="14656"/>
-        </w:tabs>
-        <w:suppressAutoHyphens w:val="0"/>
-        <w:textAlignment w:val="auto"/>
-        <w:rPr>
-          <w:rFonts w:ascii="Courier New" w:eastAsia="Times New Roman" w:hAnsi="Courier New" w:cs="Courier New"/>
-          <w:sz w:val="24"/>
-          <w:szCs w:val="24"/>
-          <w:lang w:eastAsia="ru-RU"/>
-        </w:rPr>
-      </w:pPr>
-      <w:r>
-        <w:rPr>
-          <w:rFonts w:ascii="Courier New" w:eastAsia="Times New Roman" w:hAnsi="Courier New" w:cs="Courier New"/>
-          <w:color w:val="C0C0C0"/>
-          <w:sz w:val="24"/>
-          <w:szCs w:val="24"/>
-          <w:lang w:val="en-US" w:eastAsia="ru-RU"/>
-        </w:rPr>
-        <w:t xml:space="preserve">        </w:t>
-      </w:r>
-      <w:proofErr w:type="spellStart"/>
-      <w:r>
-        <w:rPr>
-          <w:rFonts w:ascii="Courier New" w:eastAsia="Times New Roman" w:hAnsi="Courier New" w:cs="Courier New"/>
-          <w:color w:val="00677C"/>
-          <w:sz w:val="24"/>
-          <w:szCs w:val="24"/>
-          <w:lang w:eastAsia="ru-RU"/>
-        </w:rPr>
-        <w:t>exit</w:t>
-      </w:r>
-      <w:proofErr w:type="spellEnd"/>
-      <w:r>
-        <w:rPr>
-          <w:rFonts w:ascii="Courier New" w:eastAsia="Times New Roman" w:hAnsi="Courier New" w:cs="Courier New"/>
-          <w:sz w:val="24"/>
-          <w:szCs w:val="24"/>
-          <w:lang w:eastAsia="ru-RU"/>
-        </w:rPr>
-        <w:t>(</w:t>
-      </w:r>
-      <w:r>
-        <w:rPr>
-          <w:rFonts w:ascii="Courier New" w:eastAsia="Times New Roman" w:hAnsi="Courier New" w:cs="Courier New"/>
-          <w:color w:val="000080"/>
-          <w:sz w:val="24"/>
-          <w:szCs w:val="24"/>
-          <w:lang w:eastAsia="ru-RU"/>
-        </w:rPr>
-        <w:t>5</w:t>
-      </w:r>
-      <w:r>
-        <w:rPr>
-          <w:rFonts w:ascii="Courier New" w:eastAsia="Times New Roman" w:hAnsi="Courier New" w:cs="Courier New"/>
-          <w:sz w:val="24"/>
-          <w:szCs w:val="24"/>
-          <w:lang w:eastAsia="ru-RU"/>
-        </w:rPr>
-        <w:t>);</w:t>
-      </w:r>
-    </w:p>
-    <w:p>
-      <w:pPr>
-        <w:tabs>
-          <w:tab w:val="left" w:pos="916"/>
-          <w:tab w:val="left" w:pos="1832"/>
-          <w:tab w:val="left" w:pos="2748"/>
-          <w:tab w:val="left" w:pos="3664"/>
-          <w:tab w:val="left" w:pos="4580"/>
-          <w:tab w:val="left" w:pos="5496"/>
-          <w:tab w:val="left" w:pos="6412"/>
-          <w:tab w:val="left" w:pos="7328"/>
-          <w:tab w:val="left" w:pos="8244"/>
-          <w:tab w:val="left" w:pos="9160"/>
-          <w:tab w:val="left" w:pos="10076"/>
-          <w:tab w:val="left" w:pos="10992"/>
-          <w:tab w:val="left" w:pos="11908"/>
-          <w:tab w:val="left" w:pos="12824"/>
-          <w:tab w:val="left" w:pos="13740"/>
-          <w:tab w:val="left" w:pos="14656"/>
-        </w:tabs>
-        <w:suppressAutoHyphens w:val="0"/>
-        <w:textAlignment w:val="auto"/>
-        <w:rPr>
-          <w:rFonts w:ascii="Courier New" w:eastAsia="Times New Roman" w:hAnsi="Courier New" w:cs="Courier New"/>
-          <w:sz w:val="24"/>
-          <w:szCs w:val="24"/>
-          <w:lang w:eastAsia="ru-RU"/>
-        </w:rPr>
-      </w:pPr>
-      <w:r>
-        <w:rPr>
-          <w:rFonts w:ascii="Courier New" w:eastAsia="Times New Roman" w:hAnsi="Courier New" w:cs="Courier New"/>
-          <w:color w:val="C0C0C0"/>
-          <w:sz w:val="24"/>
-          <w:szCs w:val="24"/>
-          <w:lang w:eastAsia="ru-RU"/>
-        </w:rPr>
-        <w:t xml:space="preserve">    </w:t>
-      </w:r>
-      <w:r>
-        <w:rPr>
-          <w:rFonts w:ascii="Courier New" w:eastAsia="Times New Roman" w:hAnsi="Courier New" w:cs="Courier New"/>
-          <w:sz w:val="24"/>
-          <w:szCs w:val="24"/>
-          <w:lang w:eastAsia="ru-RU"/>
-        </w:rPr>
-        <w:t>}</w:t>
-      </w:r>
-    </w:p>
-    <w:p>
-      <w:pPr>
-        <w:tabs>
-          <w:tab w:val="left" w:pos="916"/>
-          <w:tab w:val="left" w:pos="1832"/>
-          <w:tab w:val="left" w:pos="2748"/>
-          <w:tab w:val="left" w:pos="3664"/>
-          <w:tab w:val="left" w:pos="4580"/>
-          <w:tab w:val="left" w:pos="5496"/>
-          <w:tab w:val="left" w:pos="6412"/>
-          <w:tab w:val="left" w:pos="7328"/>
-          <w:tab w:val="left" w:pos="8244"/>
-          <w:tab w:val="left" w:pos="9160"/>
-          <w:tab w:val="left" w:pos="10076"/>
-          <w:tab w:val="left" w:pos="10992"/>
-          <w:tab w:val="left" w:pos="11908"/>
-          <w:tab w:val="left" w:pos="12824"/>
-          <w:tab w:val="left" w:pos="13740"/>
-          <w:tab w:val="left" w:pos="14656"/>
-        </w:tabs>
-        <w:suppressAutoHyphens w:val="0"/>
-        <w:textAlignment w:val="auto"/>
-        <w:rPr>
-          <w:rFonts w:ascii="Courier New" w:eastAsia="Times New Roman" w:hAnsi="Courier New" w:cs="Courier New"/>
-          <w:sz w:val="24"/>
-          <w:szCs w:val="24"/>
-          <w:lang w:eastAsia="ru-RU"/>
-        </w:rPr>
-      </w:pPr>
-      <w:r>
-        <w:rPr>
-          <w:rFonts w:ascii="Courier New" w:eastAsia="Times New Roman" w:hAnsi="Courier New" w:cs="Courier New"/>
-          <w:sz w:val="24"/>
-          <w:szCs w:val="24"/>
-          <w:lang w:eastAsia="ru-RU"/>
+          <w:sz w:val="24"/>
+          <w:szCs w:val="24"/>
+          <w:lang w:val="en-US" w:eastAsia="ru-RU"/>
         </w:rPr>
         <w:t>}</w:t>
       </w:r>
@@ -8998,6 +9003,7 @@
           <w:szCs w:val="24"/>
           <w:lang w:val="en-US" w:eastAsia="ru-RU"/>
         </w:rPr>
+        <w:lastRenderedPageBreak/>
         <w:t xml:space="preserve">        </w:t>
       </w:r>
       <w:proofErr w:type="spellStart"/>
@@ -11493,8 +11499,36 @@
           <w:lang w:val="en-US" w:eastAsia="ru-RU"/>
         </w:rPr>
       </w:pPr>
-      <w:bookmarkStart w:id="0" w:name="_GoBack"/>
-      <w:bookmarkEnd w:id="0"/>
+    </w:p>
+    <w:p>
+      <w:pPr>
+        <w:tabs>
+          <w:tab w:val="left" w:pos="916"/>
+          <w:tab w:val="left" w:pos="1832"/>
+          <w:tab w:val="left" w:pos="2748"/>
+          <w:tab w:val="left" w:pos="3664"/>
+          <w:tab w:val="left" w:pos="4580"/>
+          <w:tab w:val="left" w:pos="5496"/>
+          <w:tab w:val="left" w:pos="6412"/>
+          <w:tab w:val="left" w:pos="7328"/>
+          <w:tab w:val="left" w:pos="8244"/>
+          <w:tab w:val="left" w:pos="9160"/>
+          <w:tab w:val="left" w:pos="10076"/>
+          <w:tab w:val="left" w:pos="10992"/>
+          <w:tab w:val="left" w:pos="11908"/>
+          <w:tab w:val="left" w:pos="12824"/>
+          <w:tab w:val="left" w:pos="13740"/>
+          <w:tab w:val="left" w:pos="14656"/>
+        </w:tabs>
+        <w:suppressAutoHyphens w:val="0"/>
+        <w:textAlignment w:val="auto"/>
+        <w:rPr>
+          <w:rFonts w:ascii="Courier New" w:eastAsia="Times New Roman" w:hAnsi="Courier New" w:cs="Courier New"/>
+          <w:sz w:val="24"/>
+          <w:szCs w:val="24"/>
+          <w:lang w:val="en-US" w:eastAsia="ru-RU"/>
+        </w:rPr>
+      </w:pPr>
     </w:p>
     <w:p>
       <w:pPr>
@@ -13356,6 +13390,7 @@
           <w:szCs w:val="24"/>
           <w:lang w:val="en-US" w:eastAsia="ru-RU"/>
         </w:rPr>
+        <w:lastRenderedPageBreak/>
         <w:t>}</w:t>
       </w:r>
     </w:p>
@@ -13500,7 +13535,6 @@
           <w:szCs w:val="24"/>
           <w:lang w:val="en-US" w:eastAsia="ru-RU"/>
         </w:rPr>
-        <w:lastRenderedPageBreak/>
         <w:t>{</w:t>
       </w:r>
     </w:p>
@@ -15362,7 +15396,7 @@
           <w:rFonts w:ascii="Courier New" w:eastAsia="Times New Roman" w:hAnsi="Courier New" w:cs="Courier New"/>
           <w:sz w:val="24"/>
           <w:szCs w:val="24"/>
-          <w:lang w:val="en-US" w:eastAsia="ru-RU"/>
+          <w:lang w:eastAsia="ru-RU"/>
         </w:rPr>
       </w:pPr>
       <w:r>
@@ -15375,74 +15409,74 @@
         </w:rPr>
         <w:t xml:space="preserve">        </w:t>
       </w:r>
-      <w:proofErr w:type="gramStart"/>
+      <w:proofErr w:type="spellStart"/>
       <w:r>
         <w:rPr>
           <w:rFonts w:ascii="Courier New" w:eastAsia="Times New Roman" w:hAnsi="Courier New" w:cs="Courier New"/>
           <w:color w:val="808000"/>
           <w:sz w:val="24"/>
           <w:szCs w:val="24"/>
-          <w:lang w:val="en-US" w:eastAsia="ru-RU"/>
+          <w:lang w:eastAsia="ru-RU"/>
         </w:rPr>
         <w:t>if</w:t>
       </w:r>
-      <w:proofErr w:type="gramEnd"/>
-      <w:r>
-        <w:rPr>
-          <w:rFonts w:ascii="Courier New" w:eastAsia="Times New Roman" w:hAnsi="Courier New" w:cs="Courier New"/>
-          <w:color w:val="C0C0C0"/>
-          <w:sz w:val="24"/>
-          <w:szCs w:val="24"/>
-          <w:lang w:val="en-US" w:eastAsia="ru-RU"/>
-        </w:rPr>
-        <w:t xml:space="preserve"> </w:t>
-      </w:r>
-      <w:r>
-        <w:rPr>
-          <w:rFonts w:ascii="Courier New" w:eastAsia="Times New Roman" w:hAnsi="Courier New" w:cs="Courier New"/>
-          <w:sz w:val="24"/>
-          <w:szCs w:val="24"/>
-          <w:lang w:val="en-US" w:eastAsia="ru-RU"/>
+      <w:proofErr w:type="spellEnd"/>
+      <w:r>
+        <w:rPr>
+          <w:rFonts w:ascii="Courier New" w:eastAsia="Times New Roman" w:hAnsi="Courier New" w:cs="Courier New"/>
+          <w:color w:val="C0C0C0"/>
+          <w:sz w:val="24"/>
+          <w:szCs w:val="24"/>
+          <w:lang w:eastAsia="ru-RU"/>
+        </w:rPr>
+        <w:t xml:space="preserve"> </w:t>
+      </w:r>
+      <w:r>
+        <w:rPr>
+          <w:rFonts w:ascii="Courier New" w:eastAsia="Times New Roman" w:hAnsi="Courier New" w:cs="Courier New"/>
+          <w:sz w:val="24"/>
+          <w:szCs w:val="24"/>
+          <w:lang w:eastAsia="ru-RU"/>
         </w:rPr>
         <w:t>(</w:t>
       </w:r>
+      <w:proofErr w:type="spellStart"/>
       <w:r>
         <w:rPr>
           <w:rFonts w:ascii="Courier New" w:eastAsia="Times New Roman" w:hAnsi="Courier New" w:cs="Courier New"/>
           <w:color w:val="CE5C00"/>
           <w:sz w:val="24"/>
           <w:szCs w:val="24"/>
-          <w:lang w:val="en-US" w:eastAsia="ru-RU"/>
+          <w:lang w:eastAsia="ru-RU"/>
         </w:rPr>
         <w:t>readers</w:t>
       </w:r>
-      <w:r>
-        <w:rPr>
-          <w:rFonts w:ascii="Courier New" w:eastAsia="Times New Roman" w:hAnsi="Courier New" w:cs="Courier New"/>
-          <w:sz w:val="24"/>
-          <w:szCs w:val="24"/>
-          <w:lang w:val="en-US" w:eastAsia="ru-RU"/>
+      <w:proofErr w:type="spellEnd"/>
+      <w:r>
+        <w:rPr>
+          <w:rFonts w:ascii="Courier New" w:eastAsia="Times New Roman" w:hAnsi="Courier New" w:cs="Courier New"/>
+          <w:sz w:val="24"/>
+          <w:szCs w:val="24"/>
+          <w:lang w:eastAsia="ru-RU"/>
         </w:rPr>
         <w:t>[</w:t>
       </w:r>
-      <w:proofErr w:type="spellStart"/>
       <w:r>
         <w:rPr>
           <w:rFonts w:ascii="Courier New" w:eastAsia="Times New Roman" w:hAnsi="Courier New" w:cs="Courier New"/>
           <w:color w:val="092E64"/>
           <w:sz w:val="24"/>
           <w:szCs w:val="24"/>
-          <w:lang w:val="en-US" w:eastAsia="ru-RU"/>
+          <w:lang w:eastAsia="ru-RU"/>
         </w:rPr>
         <w:t>i</w:t>
       </w:r>
-      <w:proofErr w:type="spellEnd"/>
-      <w:r>
-        <w:rPr>
-          <w:rFonts w:ascii="Courier New" w:eastAsia="Times New Roman" w:hAnsi="Courier New" w:cs="Courier New"/>
-          <w:sz w:val="24"/>
-          <w:szCs w:val="24"/>
-          <w:lang w:val="en-US" w:eastAsia="ru-RU"/>
+      <w:r>
+        <w:rPr>
+          <w:rFonts w:ascii="Courier New" w:eastAsia="Times New Roman" w:hAnsi="Courier New" w:cs="Courier New"/>
+          <w:sz w:val="24"/>
+          <w:szCs w:val="24"/>
+          <w:lang w:eastAsia="ru-RU"/>
         </w:rPr>
         <w:t>]</w:t>
       </w:r>
@@ -15452,16 +15486,16 @@
           <w:color w:val="C0C0C0"/>
           <w:sz w:val="24"/>
           <w:szCs w:val="24"/>
-          <w:lang w:val="en-US" w:eastAsia="ru-RU"/>
-        </w:rPr>
-        <w:t xml:space="preserve"> </w:t>
-      </w:r>
-      <w:r>
-        <w:rPr>
-          <w:rFonts w:ascii="Courier New" w:eastAsia="Times New Roman" w:hAnsi="Courier New" w:cs="Courier New"/>
-          <w:sz w:val="24"/>
-          <w:szCs w:val="24"/>
-          <w:lang w:val="en-US" w:eastAsia="ru-RU"/>
+          <w:lang w:eastAsia="ru-RU"/>
+        </w:rPr>
+        <w:t xml:space="preserve"> </w:t>
+      </w:r>
+      <w:r>
+        <w:rPr>
+          <w:rFonts w:ascii="Courier New" w:eastAsia="Times New Roman" w:hAnsi="Courier New" w:cs="Courier New"/>
+          <w:sz w:val="24"/>
+          <w:szCs w:val="24"/>
+          <w:lang w:eastAsia="ru-RU"/>
         </w:rPr>
         <w:t>==</w:t>
       </w:r>
@@ -15471,7 +15505,7 @@
           <w:color w:val="C0C0C0"/>
           <w:sz w:val="24"/>
           <w:szCs w:val="24"/>
-          <w:lang w:val="en-US" w:eastAsia="ru-RU"/>
+          <w:lang w:eastAsia="ru-RU"/>
         </w:rPr>
         <w:t xml:space="preserve"> </w:t>
       </w:r>
@@ -15481,7 +15515,7 @@
           <w:color w:val="000080"/>
           <w:sz w:val="24"/>
           <w:szCs w:val="24"/>
-          <w:lang w:val="en-US" w:eastAsia="ru-RU"/>
+          <w:lang w:eastAsia="ru-RU"/>
         </w:rPr>
         <w:t>NULL</w:t>
       </w:r>
@@ -15490,7 +15524,7 @@
           <w:rFonts w:ascii="Courier New" w:eastAsia="Times New Roman" w:hAnsi="Courier New" w:cs="Courier New"/>
           <w:sz w:val="24"/>
           <w:szCs w:val="24"/>
-          <w:lang w:val="en-US" w:eastAsia="ru-RU"/>
+          <w:lang w:eastAsia="ru-RU"/>
         </w:rPr>
         <w:t>)</w:t>
       </w:r>
@@ -16219,7 +16253,7 @@
           <w:rFonts w:ascii="Courier New" w:eastAsia="Times New Roman" w:hAnsi="Courier New" w:cs="Courier New"/>
           <w:sz w:val="24"/>
           <w:szCs w:val="24"/>
-          <w:lang w:val="en-US" w:eastAsia="ru-RU"/>
+          <w:lang w:eastAsia="ru-RU"/>
         </w:rPr>
       </w:pPr>
       <w:r>
@@ -16239,7 +16273,7 @@
           <w:color w:val="00677C"/>
           <w:sz w:val="24"/>
           <w:szCs w:val="24"/>
-          <w:lang w:val="en-US" w:eastAsia="ru-RU"/>
+          <w:lang w:eastAsia="ru-RU"/>
         </w:rPr>
         <w:t>create_</w:t>
       </w:r>
@@ -16250,7 +16284,7 @@
           <w:color w:val="00677C"/>
           <w:sz w:val="24"/>
           <w:szCs w:val="24"/>
-          <w:lang w:val="en-US" w:eastAsia="ru-RU"/>
+          <w:lang w:eastAsia="ru-RU"/>
         </w:rPr>
         <w:t>threads</w:t>
       </w:r>
@@ -16260,7 +16294,7 @@
           <w:rFonts w:ascii="Courier New" w:eastAsia="Times New Roman" w:hAnsi="Courier New" w:cs="Courier New"/>
           <w:sz w:val="24"/>
           <w:szCs w:val="24"/>
-          <w:lang w:val="en-US" w:eastAsia="ru-RU"/>
+          <w:lang w:eastAsia="ru-RU"/>
         </w:rPr>
         <w:t>(</w:t>
       </w:r>
@@ -16270,7 +16304,7 @@
           <w:rFonts w:ascii="Courier New" w:eastAsia="Times New Roman" w:hAnsi="Courier New" w:cs="Courier New"/>
           <w:sz w:val="24"/>
           <w:szCs w:val="24"/>
-          <w:lang w:val="en-US" w:eastAsia="ru-RU"/>
+          <w:lang w:eastAsia="ru-RU"/>
         </w:rPr>
         <w:t>);</w:t>
       </w:r>
@@ -16301,7 +16335,7 @@
           <w:rFonts w:ascii="Courier New" w:eastAsia="Times New Roman" w:hAnsi="Courier New" w:cs="Courier New"/>
           <w:sz w:val="24"/>
           <w:szCs w:val="24"/>
-          <w:lang w:val="en-US" w:eastAsia="ru-RU"/>
+          <w:lang w:eastAsia="ru-RU"/>
         </w:rPr>
       </w:pPr>
     </w:p>
@@ -17459,45 +17493,6 @@
           <w:lang w:eastAsia="ru-RU"/>
         </w:rPr>
         <w:t>;</w:t>
-      </w:r>
-    </w:p>
-    <w:p>
-      <w:pPr>
-        <w:tabs>
-          <w:tab w:val="left" w:pos="916"/>
-          <w:tab w:val="left" w:pos="1832"/>
-          <w:tab w:val="left" w:pos="2748"/>
-          <w:tab w:val="left" w:pos="3664"/>
-          <w:tab w:val="left" w:pos="4580"/>
-          <w:tab w:val="left" w:pos="5496"/>
-          <w:tab w:val="left" w:pos="6412"/>
-          <w:tab w:val="left" w:pos="7328"/>
-          <w:tab w:val="left" w:pos="8244"/>
-          <w:tab w:val="left" w:pos="9160"/>
-          <w:tab w:val="left" w:pos="10076"/>
-          <w:tab w:val="left" w:pos="10992"/>
-          <w:tab w:val="left" w:pos="11908"/>
-          <w:tab w:val="left" w:pos="12824"/>
-          <w:tab w:val="left" w:pos="13740"/>
-          <w:tab w:val="left" w:pos="14656"/>
-        </w:tabs>
-        <w:suppressAutoHyphens w:val="0"/>
-        <w:textAlignment w:val="auto"/>
-        <w:rPr>
-          <w:rFonts w:ascii="Courier New" w:eastAsia="Times New Roman" w:hAnsi="Courier New" w:cs="Courier New"/>
-          <w:sz w:val="24"/>
-          <w:szCs w:val="24"/>
-          <w:lang w:eastAsia="ru-RU"/>
-        </w:rPr>
-      </w:pPr>
-      <w:r>
-        <w:rPr>
-          <w:rFonts w:ascii="Courier New" w:eastAsia="Times New Roman" w:hAnsi="Courier New" w:cs="Courier New"/>
-          <w:sz w:val="24"/>
-          <w:szCs w:val="24"/>
-          <w:lang w:eastAsia="ru-RU"/>
-        </w:rPr>
-        <w:t>}</w:t>
       </w:r>
     </w:p>
     <w:p>
@@ -17506,12 +17501,21 @@
         <w:spacing w:after="0" w:line="240" w:lineRule="auto"/>
         <w:jc w:val="both"/>
         <w:rPr>
-          <w:rFonts w:ascii="Times New Roman" w:eastAsia="Times New Roman" w:hAnsi="Times New Roman" w:cs="Times New Roman"/>
+          <w:rFonts w:ascii="Courier New" w:eastAsia="Times New Roman" w:hAnsi="Courier New" w:cs="Courier New"/>
           <w:sz w:val="24"/>
           <w:szCs w:val="24"/>
           <w:lang w:eastAsia="ru-RU"/>
         </w:rPr>
       </w:pPr>
+      <w:r>
+        <w:rPr>
+          <w:rFonts w:ascii="Courier New" w:eastAsia="Times New Roman" w:hAnsi="Courier New" w:cs="Courier New"/>
+          <w:sz w:val="24"/>
+          <w:szCs w:val="24"/>
+          <w:lang w:eastAsia="ru-RU"/>
+        </w:rPr>
+        <w:t>}</w:t>
+      </w:r>
     </w:p>
     <w:p>
       <w:pPr>

</xml_diff>

<commit_message>
CORRECTED: lab 6 and SUCCESSFULLY PASSED
</commit_message>
<xml_diff>
--- a/lab_06/docs/Брянская_ИУ7_52_6.docx
+++ b/lab_06/docs/Брянская_ИУ7_52_6.docx
@@ -1729,8 +1729,8 @@
         <w:jc w:val="both"/>
         <w:rPr>
           <w:color w:val="000000"/>
-          <w:sz w:val="28"/>
-          <w:szCs w:val="28"/>
+          <w:sz w:val="24"/>
+          <w:szCs w:val="24"/>
         </w:rPr>
       </w:pPr>
     </w:p>
@@ -2000,8 +2000,6 @@
         </w:rPr>
         <w:t>6</w:t>
       </w:r>
-      <w:bookmarkStart w:id="0" w:name="_GoBack"/>
-      <w:bookmarkEnd w:id="0"/>
     </w:p>
     <w:p>
       <w:pPr>
@@ -2631,6 +2629,36 @@
           <w:lang w:val="en-US" w:eastAsia="ru-RU"/>
         </w:rPr>
       </w:pPr>
+    </w:p>
+    <w:p>
+      <w:pPr>
+        <w:tabs>
+          <w:tab w:val="left" w:pos="916"/>
+          <w:tab w:val="left" w:pos="1832"/>
+          <w:tab w:val="left" w:pos="2748"/>
+          <w:tab w:val="left" w:pos="3664"/>
+          <w:tab w:val="left" w:pos="4580"/>
+          <w:tab w:val="left" w:pos="5496"/>
+          <w:tab w:val="left" w:pos="6412"/>
+          <w:tab w:val="left" w:pos="7328"/>
+          <w:tab w:val="left" w:pos="8244"/>
+          <w:tab w:val="left" w:pos="9160"/>
+          <w:tab w:val="left" w:pos="10076"/>
+          <w:tab w:val="left" w:pos="10992"/>
+          <w:tab w:val="left" w:pos="11908"/>
+          <w:tab w:val="left" w:pos="12824"/>
+          <w:tab w:val="left" w:pos="13740"/>
+          <w:tab w:val="left" w:pos="14656"/>
+        </w:tabs>
+        <w:suppressAutoHyphens w:val="0"/>
+        <w:textAlignment w:val="auto"/>
+        <w:rPr>
+          <w:rFonts w:ascii="Courier New" w:eastAsia="Times New Roman" w:hAnsi="Courier New" w:cs="Courier New"/>
+          <w:sz w:val="24"/>
+          <w:szCs w:val="24"/>
+          <w:lang w:val="en-US" w:eastAsia="ru-RU"/>
+        </w:rPr>
+      </w:pPr>
       <w:proofErr w:type="gramStart"/>
       <w:r>
         <w:rPr>
@@ -2640,7 +2668,7 @@
           <w:szCs w:val="24"/>
           <w:lang w:val="en-US" w:eastAsia="ru-RU"/>
         </w:rPr>
-        <w:t>volatile</w:t>
+        <w:t>long</w:t>
       </w:r>
       <w:proofErr w:type="gramEnd"/>
       <w:r>
@@ -2653,6 +2681,97 @@
         </w:rPr>
         <w:t xml:space="preserve"> </w:t>
       </w:r>
+      <w:proofErr w:type="spellStart"/>
+      <w:r>
+        <w:rPr>
+          <w:rFonts w:ascii="Courier New" w:eastAsia="Times New Roman" w:hAnsi="Courier New" w:cs="Courier New"/>
+          <w:color w:val="CE5C00"/>
+          <w:sz w:val="24"/>
+          <w:szCs w:val="24"/>
+          <w:lang w:val="en-US" w:eastAsia="ru-RU"/>
+        </w:rPr>
+        <w:t>active_readers</w:t>
+      </w:r>
+      <w:proofErr w:type="spellEnd"/>
+      <w:r>
+        <w:rPr>
+          <w:rFonts w:ascii="Courier New" w:eastAsia="Times New Roman" w:hAnsi="Courier New" w:cs="Courier New"/>
+          <w:color w:val="C0C0C0"/>
+          <w:sz w:val="24"/>
+          <w:szCs w:val="24"/>
+          <w:lang w:val="en-US" w:eastAsia="ru-RU"/>
+        </w:rPr>
+        <w:t xml:space="preserve"> </w:t>
+      </w:r>
+      <w:r>
+        <w:rPr>
+          <w:rFonts w:ascii="Courier New" w:eastAsia="Times New Roman" w:hAnsi="Courier New" w:cs="Courier New"/>
+          <w:sz w:val="24"/>
+          <w:szCs w:val="24"/>
+          <w:lang w:val="en-US" w:eastAsia="ru-RU"/>
+        </w:rPr>
+        <w:t>=</w:t>
+      </w:r>
+      <w:r>
+        <w:rPr>
+          <w:rFonts w:ascii="Courier New" w:eastAsia="Times New Roman" w:hAnsi="Courier New" w:cs="Courier New"/>
+          <w:color w:val="C0C0C0"/>
+          <w:sz w:val="24"/>
+          <w:szCs w:val="24"/>
+          <w:lang w:val="en-US" w:eastAsia="ru-RU"/>
+        </w:rPr>
+        <w:t xml:space="preserve"> </w:t>
+      </w:r>
+      <w:r>
+        <w:rPr>
+          <w:rFonts w:ascii="Courier New" w:eastAsia="Times New Roman" w:hAnsi="Courier New" w:cs="Courier New"/>
+          <w:color w:val="000080"/>
+          <w:sz w:val="24"/>
+          <w:szCs w:val="24"/>
+          <w:lang w:val="en-US" w:eastAsia="ru-RU"/>
+        </w:rPr>
+        <w:t>0</w:t>
+      </w:r>
+      <w:r>
+        <w:rPr>
+          <w:rFonts w:ascii="Courier New" w:eastAsia="Times New Roman" w:hAnsi="Courier New" w:cs="Courier New"/>
+          <w:sz w:val="24"/>
+          <w:szCs w:val="24"/>
+          <w:lang w:val="en-US" w:eastAsia="ru-RU"/>
+        </w:rPr>
+        <w:t>;</w:t>
+      </w:r>
+    </w:p>
+    <w:p>
+      <w:pPr>
+        <w:tabs>
+          <w:tab w:val="left" w:pos="916"/>
+          <w:tab w:val="left" w:pos="1832"/>
+          <w:tab w:val="left" w:pos="2748"/>
+          <w:tab w:val="left" w:pos="3664"/>
+          <w:tab w:val="left" w:pos="4580"/>
+          <w:tab w:val="left" w:pos="5496"/>
+          <w:tab w:val="left" w:pos="6412"/>
+          <w:tab w:val="left" w:pos="7328"/>
+          <w:tab w:val="left" w:pos="8244"/>
+          <w:tab w:val="left" w:pos="9160"/>
+          <w:tab w:val="left" w:pos="10076"/>
+          <w:tab w:val="left" w:pos="10992"/>
+          <w:tab w:val="left" w:pos="11908"/>
+          <w:tab w:val="left" w:pos="12824"/>
+          <w:tab w:val="left" w:pos="13740"/>
+          <w:tab w:val="left" w:pos="14656"/>
+        </w:tabs>
+        <w:suppressAutoHyphens w:val="0"/>
+        <w:textAlignment w:val="auto"/>
+        <w:rPr>
+          <w:rFonts w:ascii="Courier New" w:eastAsia="Times New Roman" w:hAnsi="Courier New" w:cs="Courier New"/>
+          <w:sz w:val="24"/>
+          <w:szCs w:val="24"/>
+          <w:lang w:val="en-US" w:eastAsia="ru-RU"/>
+        </w:rPr>
+      </w:pPr>
+      <w:proofErr w:type="gramStart"/>
       <w:r>
         <w:rPr>
           <w:rFonts w:ascii="Courier New" w:eastAsia="Times New Roman" w:hAnsi="Courier New" w:cs="Courier New"/>
@@ -2663,138 +2782,7 @@
         </w:rPr>
         <w:t>long</w:t>
       </w:r>
-      <w:r>
-        <w:rPr>
-          <w:rFonts w:ascii="Courier New" w:eastAsia="Times New Roman" w:hAnsi="Courier New" w:cs="Courier New"/>
-          <w:color w:val="C0C0C0"/>
-          <w:sz w:val="24"/>
-          <w:szCs w:val="24"/>
-          <w:lang w:val="en-US" w:eastAsia="ru-RU"/>
-        </w:rPr>
-        <w:t xml:space="preserve"> </w:t>
-      </w:r>
-      <w:proofErr w:type="spellStart"/>
-      <w:r>
-        <w:rPr>
-          <w:rFonts w:ascii="Courier New" w:eastAsia="Times New Roman" w:hAnsi="Courier New" w:cs="Courier New"/>
-          <w:color w:val="CE5C00"/>
-          <w:sz w:val="24"/>
-          <w:szCs w:val="24"/>
-          <w:lang w:val="en-US" w:eastAsia="ru-RU"/>
-        </w:rPr>
-        <w:t>active_readers</w:t>
-      </w:r>
-      <w:proofErr w:type="spellEnd"/>
-      <w:r>
-        <w:rPr>
-          <w:rFonts w:ascii="Courier New" w:eastAsia="Times New Roman" w:hAnsi="Courier New" w:cs="Courier New"/>
-          <w:color w:val="C0C0C0"/>
-          <w:sz w:val="24"/>
-          <w:szCs w:val="24"/>
-          <w:lang w:val="en-US" w:eastAsia="ru-RU"/>
-        </w:rPr>
-        <w:t xml:space="preserve"> </w:t>
-      </w:r>
-      <w:r>
-        <w:rPr>
-          <w:rFonts w:ascii="Courier New" w:eastAsia="Times New Roman" w:hAnsi="Courier New" w:cs="Courier New"/>
-          <w:sz w:val="24"/>
-          <w:szCs w:val="24"/>
-          <w:lang w:val="en-US" w:eastAsia="ru-RU"/>
-        </w:rPr>
-        <w:t>=</w:t>
-      </w:r>
-      <w:r>
-        <w:rPr>
-          <w:rFonts w:ascii="Courier New" w:eastAsia="Times New Roman" w:hAnsi="Courier New" w:cs="Courier New"/>
-          <w:color w:val="C0C0C0"/>
-          <w:sz w:val="24"/>
-          <w:szCs w:val="24"/>
-          <w:lang w:val="en-US" w:eastAsia="ru-RU"/>
-        </w:rPr>
-        <w:t xml:space="preserve"> </w:t>
-      </w:r>
-      <w:r>
-        <w:rPr>
-          <w:rFonts w:ascii="Courier New" w:eastAsia="Times New Roman" w:hAnsi="Courier New" w:cs="Courier New"/>
-          <w:color w:val="000080"/>
-          <w:sz w:val="24"/>
-          <w:szCs w:val="24"/>
-          <w:lang w:val="en-US" w:eastAsia="ru-RU"/>
-        </w:rPr>
-        <w:t>0</w:t>
-      </w:r>
-      <w:r>
-        <w:rPr>
-          <w:rFonts w:ascii="Courier New" w:eastAsia="Times New Roman" w:hAnsi="Courier New" w:cs="Courier New"/>
-          <w:sz w:val="24"/>
-          <w:szCs w:val="24"/>
-          <w:lang w:val="en-US" w:eastAsia="ru-RU"/>
-        </w:rPr>
-        <w:t>;</w:t>
-      </w:r>
-    </w:p>
-    <w:p>
-      <w:pPr>
-        <w:tabs>
-          <w:tab w:val="left" w:pos="916"/>
-          <w:tab w:val="left" w:pos="1832"/>
-          <w:tab w:val="left" w:pos="2748"/>
-          <w:tab w:val="left" w:pos="3664"/>
-          <w:tab w:val="left" w:pos="4580"/>
-          <w:tab w:val="left" w:pos="5496"/>
-          <w:tab w:val="left" w:pos="6412"/>
-          <w:tab w:val="left" w:pos="7328"/>
-          <w:tab w:val="left" w:pos="8244"/>
-          <w:tab w:val="left" w:pos="9160"/>
-          <w:tab w:val="left" w:pos="10076"/>
-          <w:tab w:val="left" w:pos="10992"/>
-          <w:tab w:val="left" w:pos="11908"/>
-          <w:tab w:val="left" w:pos="12824"/>
-          <w:tab w:val="left" w:pos="13740"/>
-          <w:tab w:val="left" w:pos="14656"/>
-        </w:tabs>
-        <w:suppressAutoHyphens w:val="0"/>
-        <w:textAlignment w:val="auto"/>
-        <w:rPr>
-          <w:rFonts w:ascii="Courier New" w:eastAsia="Times New Roman" w:hAnsi="Courier New" w:cs="Courier New"/>
-          <w:sz w:val="24"/>
-          <w:szCs w:val="24"/>
-          <w:lang w:val="en-US" w:eastAsia="ru-RU"/>
-        </w:rPr>
-      </w:pPr>
-      <w:proofErr w:type="gramStart"/>
-      <w:r>
-        <w:rPr>
-          <w:rFonts w:ascii="Courier New" w:eastAsia="Times New Roman" w:hAnsi="Courier New" w:cs="Courier New"/>
-          <w:color w:val="808000"/>
-          <w:sz w:val="24"/>
-          <w:szCs w:val="24"/>
-          <w:lang w:val="en-US" w:eastAsia="ru-RU"/>
-        </w:rPr>
-        <w:t>volatile</w:t>
-      </w:r>
       <w:proofErr w:type="gramEnd"/>
-      <w:r>
-        <w:rPr>
-          <w:rFonts w:ascii="Courier New" w:eastAsia="Times New Roman" w:hAnsi="Courier New" w:cs="Courier New"/>
-          <w:color w:val="C0C0C0"/>
-          <w:sz w:val="24"/>
-          <w:szCs w:val="24"/>
-          <w:lang w:val="en-US" w:eastAsia="ru-RU"/>
-        </w:rPr>
-        <w:t xml:space="preserve"> </w:t>
-      </w:r>
-      <w:r>
-        <w:rPr>
-          <w:rFonts w:ascii="Courier New" w:eastAsia="Times New Roman" w:hAnsi="Courier New" w:cs="Courier New"/>
-          <w:color w:val="808000"/>
-          <w:sz w:val="24"/>
-          <w:szCs w:val="24"/>
-          <w:lang w:val="en-US" w:eastAsia="ru-RU"/>
-        </w:rPr>
-        <w:t>long</w:t>
-      </w:r>
       <w:r>
         <w:rPr>
           <w:rFonts w:ascii="Courier New" w:eastAsia="Times New Roman" w:hAnsi="Courier New" w:cs="Courier New"/>
@@ -3485,45 +3473,6 @@
           <w:szCs w:val="24"/>
           <w:lang w:val="en-US" w:eastAsia="ru-RU"/>
         </w:rPr>
-        <w:t>&gt;</w:t>
-      </w:r>
-      <w:r>
-        <w:rPr>
-          <w:rFonts w:ascii="Courier New" w:eastAsia="Times New Roman" w:hAnsi="Courier New" w:cs="Courier New"/>
-          <w:color w:val="C0C0C0"/>
-          <w:sz w:val="24"/>
-          <w:szCs w:val="24"/>
-          <w:lang w:val="en-US" w:eastAsia="ru-RU"/>
-        </w:rPr>
-        <w:t xml:space="preserve"> </w:t>
-      </w:r>
-      <w:r>
-        <w:rPr>
-          <w:rFonts w:ascii="Courier New" w:eastAsia="Times New Roman" w:hAnsi="Courier New" w:cs="Courier New"/>
-          <w:color w:val="000080"/>
-          <w:sz w:val="24"/>
-          <w:szCs w:val="24"/>
-          <w:lang w:val="en-US" w:eastAsia="ru-RU"/>
-        </w:rPr>
-        <w:t>0</w:t>
-      </w:r>
-      <w:r>
-        <w:rPr>
-          <w:rFonts w:ascii="Courier New" w:eastAsia="Times New Roman" w:hAnsi="Courier New" w:cs="Courier New"/>
-          <w:color w:val="C0C0C0"/>
-          <w:sz w:val="24"/>
-          <w:szCs w:val="24"/>
-          <w:lang w:val="en-US" w:eastAsia="ru-RU"/>
-        </w:rPr>
-        <w:t xml:space="preserve"> </w:t>
-      </w:r>
-      <w:r>
-        <w:rPr>
-          <w:rFonts w:ascii="Courier New" w:eastAsia="Times New Roman" w:hAnsi="Courier New" w:cs="Courier New"/>
-          <w:sz w:val="24"/>
-          <w:szCs w:val="24"/>
-          <w:lang w:val="en-US" w:eastAsia="ru-RU"/>
-        </w:rPr>
         <w:t>||</w:t>
       </w:r>
       <w:r>
@@ -3596,245 +3545,6 @@
           <w:lang w:val="en-US" w:eastAsia="ru-RU"/>
         </w:rPr>
         <w:t xml:space="preserve">        </w:t>
-      </w:r>
-      <w:proofErr w:type="gramStart"/>
-      <w:r>
-        <w:rPr>
-          <w:rFonts w:ascii="Courier New" w:eastAsia="Times New Roman" w:hAnsi="Courier New" w:cs="Courier New"/>
-          <w:color w:val="808000"/>
-          <w:sz w:val="24"/>
-          <w:szCs w:val="24"/>
-          <w:lang w:val="en-US" w:eastAsia="ru-RU"/>
-        </w:rPr>
-        <w:t>if</w:t>
-      </w:r>
-      <w:proofErr w:type="gramEnd"/>
-      <w:r>
-        <w:rPr>
-          <w:rFonts w:ascii="Courier New" w:eastAsia="Times New Roman" w:hAnsi="Courier New" w:cs="Courier New"/>
-          <w:color w:val="C0C0C0"/>
-          <w:sz w:val="24"/>
-          <w:szCs w:val="24"/>
-          <w:lang w:val="en-US" w:eastAsia="ru-RU"/>
-        </w:rPr>
-        <w:t xml:space="preserve"> </w:t>
-      </w:r>
-      <w:r>
-        <w:rPr>
-          <w:rFonts w:ascii="Courier New" w:eastAsia="Times New Roman" w:hAnsi="Courier New" w:cs="Courier New"/>
-          <w:sz w:val="24"/>
-          <w:szCs w:val="24"/>
-          <w:lang w:val="en-US" w:eastAsia="ru-RU"/>
-        </w:rPr>
-        <w:t>(</w:t>
-      </w:r>
-      <w:proofErr w:type="spellStart"/>
-      <w:r>
-        <w:rPr>
-          <w:rFonts w:ascii="Courier New" w:eastAsia="Times New Roman" w:hAnsi="Courier New" w:cs="Courier New"/>
-          <w:color w:val="00677C"/>
-          <w:sz w:val="24"/>
-          <w:szCs w:val="24"/>
-          <w:lang w:val="en-US" w:eastAsia="ru-RU"/>
-        </w:rPr>
-        <w:t>WaitForSingleObject</w:t>
-      </w:r>
-      <w:proofErr w:type="spellEnd"/>
-      <w:r>
-        <w:rPr>
-          <w:rFonts w:ascii="Courier New" w:eastAsia="Times New Roman" w:hAnsi="Courier New" w:cs="Courier New"/>
-          <w:sz w:val="24"/>
-          <w:szCs w:val="24"/>
-          <w:lang w:val="en-US" w:eastAsia="ru-RU"/>
-        </w:rPr>
-        <w:t>(</w:t>
-      </w:r>
-      <w:proofErr w:type="spellStart"/>
-      <w:r>
-        <w:rPr>
-          <w:rFonts w:ascii="Courier New" w:eastAsia="Times New Roman" w:hAnsi="Courier New" w:cs="Courier New"/>
-          <w:color w:val="CE5C00"/>
-          <w:sz w:val="24"/>
-          <w:szCs w:val="24"/>
-          <w:lang w:val="en-US" w:eastAsia="ru-RU"/>
-        </w:rPr>
-        <w:t>can_write</w:t>
-      </w:r>
-      <w:proofErr w:type="spellEnd"/>
-      <w:r>
-        <w:rPr>
-          <w:rFonts w:ascii="Courier New" w:eastAsia="Times New Roman" w:hAnsi="Courier New" w:cs="Courier New"/>
-          <w:sz w:val="24"/>
-          <w:szCs w:val="24"/>
-          <w:lang w:val="en-US" w:eastAsia="ru-RU"/>
-        </w:rPr>
-        <w:t>,</w:t>
-      </w:r>
-      <w:r>
-        <w:rPr>
-          <w:rFonts w:ascii="Courier New" w:eastAsia="Times New Roman" w:hAnsi="Courier New" w:cs="Courier New"/>
-          <w:color w:val="C0C0C0"/>
-          <w:sz w:val="24"/>
-          <w:szCs w:val="24"/>
-          <w:lang w:val="en-US" w:eastAsia="ru-RU"/>
-        </w:rPr>
-        <w:t xml:space="preserve"> </w:t>
-      </w:r>
-      <w:r>
-        <w:rPr>
-          <w:rFonts w:ascii="Courier New" w:eastAsia="Times New Roman" w:hAnsi="Courier New" w:cs="Courier New"/>
-          <w:color w:val="000080"/>
-          <w:sz w:val="24"/>
-          <w:szCs w:val="24"/>
-          <w:lang w:val="en-US" w:eastAsia="ru-RU"/>
-        </w:rPr>
-        <w:t>INFINITE</w:t>
-      </w:r>
-      <w:r>
-        <w:rPr>
-          <w:rFonts w:ascii="Courier New" w:eastAsia="Times New Roman" w:hAnsi="Courier New" w:cs="Courier New"/>
-          <w:sz w:val="24"/>
-          <w:szCs w:val="24"/>
-          <w:lang w:val="en-US" w:eastAsia="ru-RU"/>
-        </w:rPr>
-        <w:t>)</w:t>
-      </w:r>
-      <w:r>
-        <w:rPr>
-          <w:rFonts w:ascii="Courier New" w:eastAsia="Times New Roman" w:hAnsi="Courier New" w:cs="Courier New"/>
-          <w:color w:val="C0C0C0"/>
-          <w:sz w:val="24"/>
-          <w:szCs w:val="24"/>
-          <w:lang w:val="en-US" w:eastAsia="ru-RU"/>
-        </w:rPr>
-        <w:t xml:space="preserve"> </w:t>
-      </w:r>
-      <w:r>
-        <w:rPr>
-          <w:rFonts w:ascii="Courier New" w:eastAsia="Times New Roman" w:hAnsi="Courier New" w:cs="Courier New"/>
-          <w:sz w:val="24"/>
-          <w:szCs w:val="24"/>
-          <w:lang w:val="en-US" w:eastAsia="ru-RU"/>
-        </w:rPr>
-        <w:t>==</w:t>
-      </w:r>
-      <w:r>
-        <w:rPr>
-          <w:rFonts w:ascii="Courier New" w:eastAsia="Times New Roman" w:hAnsi="Courier New" w:cs="Courier New"/>
-          <w:color w:val="C0C0C0"/>
-          <w:sz w:val="24"/>
-          <w:szCs w:val="24"/>
-          <w:lang w:val="en-US" w:eastAsia="ru-RU"/>
-        </w:rPr>
-        <w:t xml:space="preserve"> </w:t>
-      </w:r>
-      <w:r>
-        <w:rPr>
-          <w:rFonts w:ascii="Courier New" w:eastAsia="Times New Roman" w:hAnsi="Courier New" w:cs="Courier New"/>
-          <w:color w:val="000080"/>
-          <w:sz w:val="24"/>
-          <w:szCs w:val="24"/>
-          <w:lang w:val="en-US" w:eastAsia="ru-RU"/>
-        </w:rPr>
-        <w:t>WAIT_FAILED</w:t>
-      </w:r>
-      <w:r>
-        <w:rPr>
-          <w:rFonts w:ascii="Courier New" w:eastAsia="Times New Roman" w:hAnsi="Courier New" w:cs="Courier New"/>
-          <w:sz w:val="24"/>
-          <w:szCs w:val="24"/>
-          <w:lang w:val="en-US" w:eastAsia="ru-RU"/>
-        </w:rPr>
-        <w:t>)</w:t>
-      </w:r>
-    </w:p>
-    <w:p>
-      <w:pPr>
-        <w:tabs>
-          <w:tab w:val="left" w:pos="916"/>
-          <w:tab w:val="left" w:pos="1832"/>
-          <w:tab w:val="left" w:pos="2748"/>
-          <w:tab w:val="left" w:pos="3664"/>
-          <w:tab w:val="left" w:pos="4580"/>
-          <w:tab w:val="left" w:pos="5496"/>
-          <w:tab w:val="left" w:pos="6412"/>
-          <w:tab w:val="left" w:pos="7328"/>
-          <w:tab w:val="left" w:pos="8244"/>
-          <w:tab w:val="left" w:pos="9160"/>
-          <w:tab w:val="left" w:pos="10076"/>
-          <w:tab w:val="left" w:pos="10992"/>
-          <w:tab w:val="left" w:pos="11908"/>
-          <w:tab w:val="left" w:pos="12824"/>
-          <w:tab w:val="left" w:pos="13740"/>
-          <w:tab w:val="left" w:pos="14656"/>
-        </w:tabs>
-        <w:suppressAutoHyphens w:val="0"/>
-        <w:textAlignment w:val="auto"/>
-        <w:rPr>
-          <w:rFonts w:ascii="Courier New" w:eastAsia="Times New Roman" w:hAnsi="Courier New" w:cs="Courier New"/>
-          <w:sz w:val="24"/>
-          <w:szCs w:val="24"/>
-          <w:lang w:val="en-US" w:eastAsia="ru-RU"/>
-        </w:rPr>
-      </w:pPr>
-      <w:r>
-        <w:rPr>
-          <w:rFonts w:ascii="Courier New" w:eastAsia="Times New Roman" w:hAnsi="Courier New" w:cs="Courier New"/>
-          <w:color w:val="C0C0C0"/>
-          <w:sz w:val="24"/>
-          <w:szCs w:val="24"/>
-          <w:lang w:val="en-US" w:eastAsia="ru-RU"/>
-        </w:rPr>
-        <w:t xml:space="preserve">        </w:t>
-      </w:r>
-      <w:r>
-        <w:rPr>
-          <w:rFonts w:ascii="Courier New" w:eastAsia="Times New Roman" w:hAnsi="Courier New" w:cs="Courier New"/>
-          <w:sz w:val="24"/>
-          <w:szCs w:val="24"/>
-          <w:lang w:val="en-US" w:eastAsia="ru-RU"/>
-        </w:rPr>
-        <w:t>{</w:t>
-      </w:r>
-    </w:p>
-    <w:p>
-      <w:pPr>
-        <w:tabs>
-          <w:tab w:val="left" w:pos="916"/>
-          <w:tab w:val="left" w:pos="1832"/>
-          <w:tab w:val="left" w:pos="2748"/>
-          <w:tab w:val="left" w:pos="3664"/>
-          <w:tab w:val="left" w:pos="4580"/>
-          <w:tab w:val="left" w:pos="5496"/>
-          <w:tab w:val="left" w:pos="6412"/>
-          <w:tab w:val="left" w:pos="7328"/>
-          <w:tab w:val="left" w:pos="8244"/>
-          <w:tab w:val="left" w:pos="9160"/>
-          <w:tab w:val="left" w:pos="10076"/>
-          <w:tab w:val="left" w:pos="10992"/>
-          <w:tab w:val="left" w:pos="11908"/>
-          <w:tab w:val="left" w:pos="12824"/>
-          <w:tab w:val="left" w:pos="13740"/>
-          <w:tab w:val="left" w:pos="14656"/>
-        </w:tabs>
-        <w:suppressAutoHyphens w:val="0"/>
-        <w:textAlignment w:val="auto"/>
-        <w:rPr>
-          <w:rFonts w:ascii="Courier New" w:eastAsia="Times New Roman" w:hAnsi="Courier New" w:cs="Courier New"/>
-          <w:sz w:val="24"/>
-          <w:szCs w:val="24"/>
-          <w:lang w:val="en-US" w:eastAsia="ru-RU"/>
-        </w:rPr>
-      </w:pPr>
-      <w:r>
-        <w:rPr>
-          <w:rFonts w:ascii="Courier New" w:eastAsia="Times New Roman" w:hAnsi="Courier New" w:cs="Courier New"/>
-          <w:color w:val="C0C0C0"/>
-          <w:sz w:val="24"/>
-          <w:szCs w:val="24"/>
-          <w:lang w:val="en-US" w:eastAsia="ru-RU"/>
-        </w:rPr>
-        <w:t xml:space="preserve">            </w:t>
       </w:r>
       <w:proofErr w:type="spellStart"/>
       <w:proofErr w:type="gramStart"/>
@@ -3846,7 +3556,7 @@
           <w:szCs w:val="24"/>
           <w:lang w:val="en-US" w:eastAsia="ru-RU"/>
         </w:rPr>
-        <w:t>perror</w:t>
+        <w:t>WaitForSingleObject</w:t>
       </w:r>
       <w:proofErr w:type="spellEnd"/>
       <w:r>
@@ -3858,48 +3568,47 @@
         </w:rPr>
         <w:t>(</w:t>
       </w:r>
+      <w:proofErr w:type="spellStart"/>
       <w:proofErr w:type="gramEnd"/>
       <w:r>
         <w:rPr>
           <w:rFonts w:ascii="Courier New" w:eastAsia="Times New Roman" w:hAnsi="Courier New" w:cs="Courier New"/>
-          <w:color w:val="008000"/>
-          <w:sz w:val="24"/>
-          <w:szCs w:val="24"/>
-          <w:lang w:val="en-US" w:eastAsia="ru-RU"/>
-        </w:rPr>
-        <w:t>"</w:t>
-      </w:r>
-      <w:proofErr w:type="spellStart"/>
-      <w:r>
-        <w:rPr>
-          <w:rFonts w:ascii="Courier New" w:eastAsia="Times New Roman" w:hAnsi="Courier New" w:cs="Courier New"/>
-          <w:color w:val="008000"/>
-          <w:sz w:val="24"/>
-          <w:szCs w:val="24"/>
-          <w:lang w:val="en-US" w:eastAsia="ru-RU"/>
-        </w:rPr>
-        <w:t>WaitForSingleObject</w:t>
+          <w:color w:val="CE5C00"/>
+          <w:sz w:val="24"/>
+          <w:szCs w:val="24"/>
+          <w:lang w:val="en-US" w:eastAsia="ru-RU"/>
+        </w:rPr>
+        <w:t>can_write</w:t>
       </w:r>
       <w:proofErr w:type="spellEnd"/>
       <w:r>
         <w:rPr>
           <w:rFonts w:ascii="Courier New" w:eastAsia="Times New Roman" w:hAnsi="Courier New" w:cs="Courier New"/>
-          <w:color w:val="C0C0C0"/>
-          <w:sz w:val="24"/>
-          <w:szCs w:val="24"/>
-          <w:lang w:val="en-US" w:eastAsia="ru-RU"/>
-        </w:rPr>
-        <w:t xml:space="preserve"> </w:t>
-      </w:r>
-      <w:r>
-        <w:rPr>
-          <w:rFonts w:ascii="Courier New" w:eastAsia="Times New Roman" w:hAnsi="Courier New" w:cs="Courier New"/>
-          <w:color w:val="008000"/>
-          <w:sz w:val="24"/>
-          <w:szCs w:val="24"/>
-          <w:lang w:val="en-US" w:eastAsia="ru-RU"/>
-        </w:rPr>
-        <w:t>error\n"</w:t>
+          <w:sz w:val="24"/>
+          <w:szCs w:val="24"/>
+          <w:lang w:val="en-US" w:eastAsia="ru-RU"/>
+        </w:rPr>
+        <w:t>,</w:t>
+      </w:r>
+      <w:r>
+        <w:rPr>
+          <w:rFonts w:ascii="Courier New" w:eastAsia="Times New Roman" w:hAnsi="Courier New" w:cs="Courier New"/>
+          <w:color w:val="C0C0C0"/>
+          <w:sz w:val="24"/>
+          <w:szCs w:val="24"/>
+          <w:lang w:val="en-US" w:eastAsia="ru-RU"/>
+        </w:rPr>
+        <w:t xml:space="preserve"> </w:t>
+      </w:r>
+      <w:r>
+        <w:rPr>
+          <w:rFonts w:ascii="Courier New" w:eastAsia="Times New Roman" w:hAnsi="Courier New" w:cs="Courier New"/>
+          <w:color w:val="000080"/>
+          <w:sz w:val="24"/>
+          <w:szCs w:val="24"/>
+          <w:lang w:val="en-US" w:eastAsia="ru-RU"/>
+        </w:rPr>
+        <w:t>INFINITE</w:t>
       </w:r>
       <w:r>
         <w:rPr>
@@ -3909,135 +3618,6 @@
           <w:lang w:val="en-US" w:eastAsia="ru-RU"/>
         </w:rPr>
         <w:t>);</w:t>
-      </w:r>
-    </w:p>
-    <w:p>
-      <w:pPr>
-        <w:tabs>
-          <w:tab w:val="left" w:pos="916"/>
-          <w:tab w:val="left" w:pos="1832"/>
-          <w:tab w:val="left" w:pos="2748"/>
-          <w:tab w:val="left" w:pos="3664"/>
-          <w:tab w:val="left" w:pos="4580"/>
-          <w:tab w:val="left" w:pos="5496"/>
-          <w:tab w:val="left" w:pos="6412"/>
-          <w:tab w:val="left" w:pos="7328"/>
-          <w:tab w:val="left" w:pos="8244"/>
-          <w:tab w:val="left" w:pos="9160"/>
-          <w:tab w:val="left" w:pos="10076"/>
-          <w:tab w:val="left" w:pos="10992"/>
-          <w:tab w:val="left" w:pos="11908"/>
-          <w:tab w:val="left" w:pos="12824"/>
-          <w:tab w:val="left" w:pos="13740"/>
-          <w:tab w:val="left" w:pos="14656"/>
-        </w:tabs>
-        <w:suppressAutoHyphens w:val="0"/>
-        <w:textAlignment w:val="auto"/>
-        <w:rPr>
-          <w:rFonts w:ascii="Courier New" w:eastAsia="Times New Roman" w:hAnsi="Courier New" w:cs="Courier New"/>
-          <w:sz w:val="24"/>
-          <w:szCs w:val="24"/>
-          <w:lang w:val="en-US" w:eastAsia="ru-RU"/>
-        </w:rPr>
-      </w:pPr>
-      <w:r>
-        <w:rPr>
-          <w:rFonts w:ascii="Courier New" w:eastAsia="Times New Roman" w:hAnsi="Courier New" w:cs="Courier New"/>
-          <w:color w:val="C0C0C0"/>
-          <w:sz w:val="24"/>
-          <w:szCs w:val="24"/>
-          <w:lang w:val="en-US" w:eastAsia="ru-RU"/>
-        </w:rPr>
-        <w:t xml:space="preserve">            </w:t>
-      </w:r>
-      <w:proofErr w:type="gramStart"/>
-      <w:r>
-        <w:rPr>
-          <w:rFonts w:ascii="Courier New" w:eastAsia="Times New Roman" w:hAnsi="Courier New" w:cs="Courier New"/>
-          <w:color w:val="00677C"/>
-          <w:sz w:val="24"/>
-          <w:szCs w:val="24"/>
-          <w:lang w:val="en-US" w:eastAsia="ru-RU"/>
-        </w:rPr>
-        <w:t>exit</w:t>
-      </w:r>
-      <w:r>
-        <w:rPr>
-          <w:rFonts w:ascii="Courier New" w:eastAsia="Times New Roman" w:hAnsi="Courier New" w:cs="Courier New"/>
-          <w:sz w:val="24"/>
-          <w:szCs w:val="24"/>
-          <w:lang w:val="en-US" w:eastAsia="ru-RU"/>
-        </w:rPr>
-        <w:t>(</w:t>
-      </w:r>
-      <w:proofErr w:type="gramEnd"/>
-      <w:r>
-        <w:rPr>
-          <w:rFonts w:ascii="Courier New" w:eastAsia="Times New Roman" w:hAnsi="Courier New" w:cs="Courier New"/>
-          <w:color w:val="000080"/>
-          <w:sz w:val="24"/>
-          <w:szCs w:val="24"/>
-          <w:lang w:val="en-US" w:eastAsia="ru-RU"/>
-        </w:rPr>
-        <w:t>4</w:t>
-      </w:r>
-      <w:r>
-        <w:rPr>
-          <w:rFonts w:ascii="Courier New" w:eastAsia="Times New Roman" w:hAnsi="Courier New" w:cs="Courier New"/>
-          <w:sz w:val="24"/>
-          <w:szCs w:val="24"/>
-          <w:lang w:val="en-US" w:eastAsia="ru-RU"/>
-        </w:rPr>
-        <w:t>);</w:t>
-      </w:r>
-    </w:p>
-    <w:p>
-      <w:pPr>
-        <w:tabs>
-          <w:tab w:val="left" w:pos="916"/>
-          <w:tab w:val="left" w:pos="1832"/>
-          <w:tab w:val="left" w:pos="2748"/>
-          <w:tab w:val="left" w:pos="3664"/>
-          <w:tab w:val="left" w:pos="4580"/>
-          <w:tab w:val="left" w:pos="5496"/>
-          <w:tab w:val="left" w:pos="6412"/>
-          <w:tab w:val="left" w:pos="7328"/>
-          <w:tab w:val="left" w:pos="8244"/>
-          <w:tab w:val="left" w:pos="9160"/>
-          <w:tab w:val="left" w:pos="10076"/>
-          <w:tab w:val="left" w:pos="10992"/>
-          <w:tab w:val="left" w:pos="11908"/>
-          <w:tab w:val="left" w:pos="12824"/>
-          <w:tab w:val="left" w:pos="13740"/>
-          <w:tab w:val="left" w:pos="14656"/>
-        </w:tabs>
-        <w:suppressAutoHyphens w:val="0"/>
-        <w:textAlignment w:val="auto"/>
-        <w:rPr>
-          <w:rFonts w:ascii="Courier New" w:eastAsia="Times New Roman" w:hAnsi="Courier New" w:cs="Courier New"/>
-          <w:sz w:val="24"/>
-          <w:szCs w:val="24"/>
-          <w:lang w:val="en-US" w:eastAsia="ru-RU"/>
-        </w:rPr>
-      </w:pPr>
-      <w:r>
-        <w:rPr>
-          <w:rFonts w:ascii="Courier New" w:eastAsia="Times New Roman" w:hAnsi="Courier New" w:cs="Courier New"/>
-          <w:color w:val="C0C0C0"/>
-          <w:sz w:val="24"/>
-          <w:szCs w:val="24"/>
-          <w:lang w:val="en-US" w:eastAsia="ru-RU"/>
-        </w:rPr>
-        <w:t xml:space="preserve">        </w:t>
-      </w:r>
-      <w:r>
-        <w:rPr>
-          <w:rFonts w:ascii="Courier New" w:eastAsia="Times New Roman" w:hAnsi="Courier New" w:cs="Courier New"/>
-          <w:sz w:val="24"/>
-          <w:szCs w:val="24"/>
-          <w:lang w:val="en-US" w:eastAsia="ru-RU"/>
-        </w:rPr>
-        <w:t>}</w:t>
       </w:r>
     </w:p>
     <w:p>
@@ -4691,45 +4271,6 @@
       <w:r>
         <w:rPr>
           <w:rFonts w:ascii="Courier New" w:eastAsia="Times New Roman" w:hAnsi="Courier New" w:cs="Courier New"/>
-          <w:color w:val="C0C0C0"/>
-          <w:sz w:val="24"/>
-          <w:szCs w:val="24"/>
-          <w:lang w:val="en-US" w:eastAsia="ru-RU"/>
-        </w:rPr>
-        <w:t xml:space="preserve"> </w:t>
-      </w:r>
-      <w:r>
-        <w:rPr>
-          <w:rFonts w:ascii="Courier New" w:eastAsia="Times New Roman" w:hAnsi="Courier New" w:cs="Courier New"/>
-          <w:sz w:val="24"/>
-          <w:szCs w:val="24"/>
-          <w:lang w:val="en-US" w:eastAsia="ru-RU"/>
-        </w:rPr>
-        <w:t>&gt;</w:t>
-      </w:r>
-      <w:r>
-        <w:rPr>
-          <w:rFonts w:ascii="Courier New" w:eastAsia="Times New Roman" w:hAnsi="Courier New" w:cs="Courier New"/>
-          <w:color w:val="C0C0C0"/>
-          <w:sz w:val="24"/>
-          <w:szCs w:val="24"/>
-          <w:lang w:val="en-US" w:eastAsia="ru-RU"/>
-        </w:rPr>
-        <w:t xml:space="preserve"> </w:t>
-      </w:r>
-      <w:r>
-        <w:rPr>
-          <w:rFonts w:ascii="Courier New" w:eastAsia="Times New Roman" w:hAnsi="Courier New" w:cs="Courier New"/>
-          <w:color w:val="000080"/>
-          <w:sz w:val="24"/>
-          <w:szCs w:val="24"/>
-          <w:lang w:val="en-US" w:eastAsia="ru-RU"/>
-        </w:rPr>
-        <w:t>0</w:t>
-      </w:r>
-      <w:r>
-        <w:rPr>
-          <w:rFonts w:ascii="Courier New" w:eastAsia="Times New Roman" w:hAnsi="Courier New" w:cs="Courier New"/>
           <w:sz w:val="24"/>
           <w:szCs w:val="24"/>
           <w:lang w:val="en-US" w:eastAsia="ru-RU"/>
@@ -5124,7 +4665,6 @@
           <w:szCs w:val="24"/>
           <w:lang w:val="en-US" w:eastAsia="ru-RU"/>
         </w:rPr>
-        <w:lastRenderedPageBreak/>
         <w:t>void</w:t>
       </w:r>
       <w:proofErr w:type="gramEnd"/>
@@ -5361,6 +4901,7 @@
           <w:szCs w:val="24"/>
           <w:lang w:val="en-US" w:eastAsia="ru-RU"/>
         </w:rPr>
+        <w:lastRenderedPageBreak/>
         <w:t xml:space="preserve">    </w:t>
       </w:r>
       <w:proofErr w:type="gramStart"/>
@@ -5450,45 +4991,6 @@
       <w:r>
         <w:rPr>
           <w:rFonts w:ascii="Courier New" w:eastAsia="Times New Roman" w:hAnsi="Courier New" w:cs="Courier New"/>
-          <w:color w:val="C0C0C0"/>
-          <w:sz w:val="24"/>
-          <w:szCs w:val="24"/>
-          <w:lang w:val="en-US" w:eastAsia="ru-RU"/>
-        </w:rPr>
-        <w:t xml:space="preserve"> </w:t>
-      </w:r>
-      <w:r>
-        <w:rPr>
-          <w:rFonts w:ascii="Courier New" w:eastAsia="Times New Roman" w:hAnsi="Courier New" w:cs="Courier New"/>
-          <w:sz w:val="24"/>
-          <w:szCs w:val="24"/>
-          <w:lang w:val="en-US" w:eastAsia="ru-RU"/>
-        </w:rPr>
-        <w:t>&gt;</w:t>
-      </w:r>
-      <w:r>
-        <w:rPr>
-          <w:rFonts w:ascii="Courier New" w:eastAsia="Times New Roman" w:hAnsi="Courier New" w:cs="Courier New"/>
-          <w:color w:val="C0C0C0"/>
-          <w:sz w:val="24"/>
-          <w:szCs w:val="24"/>
-          <w:lang w:val="en-US" w:eastAsia="ru-RU"/>
-        </w:rPr>
-        <w:t xml:space="preserve"> </w:t>
-      </w:r>
-      <w:r>
-        <w:rPr>
-          <w:rFonts w:ascii="Courier New" w:eastAsia="Times New Roman" w:hAnsi="Courier New" w:cs="Courier New"/>
-          <w:color w:val="000080"/>
-          <w:sz w:val="24"/>
-          <w:szCs w:val="24"/>
-          <w:lang w:val="en-US" w:eastAsia="ru-RU"/>
-        </w:rPr>
-        <w:t>0</w:t>
-      </w:r>
-      <w:r>
-        <w:rPr>
-          <w:rFonts w:ascii="Courier New" w:eastAsia="Times New Roman" w:hAnsi="Courier New" w:cs="Courier New"/>
           <w:sz w:val="24"/>
           <w:szCs w:val="24"/>
           <w:lang w:val="en-US" w:eastAsia="ru-RU"/>
@@ -5533,295 +5035,7 @@
           <w:szCs w:val="24"/>
           <w:lang w:val="en-US" w:eastAsia="ru-RU"/>
         </w:rPr>
-        <w:t xml:space="preserve">    </w:t>
-      </w:r>
-      <w:r>
-        <w:rPr>
-          <w:rFonts w:ascii="Courier New" w:eastAsia="Times New Roman" w:hAnsi="Courier New" w:cs="Courier New"/>
-          <w:sz w:val="24"/>
-          <w:szCs w:val="24"/>
-          <w:lang w:val="en-US" w:eastAsia="ru-RU"/>
-        </w:rPr>
-        <w:t>{</w:t>
-      </w:r>
-    </w:p>
-    <w:p>
-      <w:pPr>
-        <w:tabs>
-          <w:tab w:val="left" w:pos="916"/>
-          <w:tab w:val="left" w:pos="1832"/>
-          <w:tab w:val="left" w:pos="2748"/>
-          <w:tab w:val="left" w:pos="3664"/>
-          <w:tab w:val="left" w:pos="4580"/>
-          <w:tab w:val="left" w:pos="5496"/>
-          <w:tab w:val="left" w:pos="6412"/>
-          <w:tab w:val="left" w:pos="7328"/>
-          <w:tab w:val="left" w:pos="8244"/>
-          <w:tab w:val="left" w:pos="9160"/>
-          <w:tab w:val="left" w:pos="10076"/>
-          <w:tab w:val="left" w:pos="10992"/>
-          <w:tab w:val="left" w:pos="11908"/>
-          <w:tab w:val="left" w:pos="12824"/>
-          <w:tab w:val="left" w:pos="13740"/>
-          <w:tab w:val="left" w:pos="14656"/>
-        </w:tabs>
-        <w:suppressAutoHyphens w:val="0"/>
-        <w:textAlignment w:val="auto"/>
-        <w:rPr>
-          <w:rFonts w:ascii="Courier New" w:eastAsia="Times New Roman" w:hAnsi="Courier New" w:cs="Courier New"/>
-          <w:sz w:val="24"/>
-          <w:szCs w:val="24"/>
-          <w:lang w:val="en-US" w:eastAsia="ru-RU"/>
-        </w:rPr>
-      </w:pPr>
-      <w:r>
-        <w:rPr>
-          <w:rFonts w:ascii="Courier New" w:eastAsia="Times New Roman" w:hAnsi="Courier New" w:cs="Courier New"/>
-          <w:color w:val="C0C0C0"/>
-          <w:sz w:val="24"/>
-          <w:szCs w:val="24"/>
-          <w:lang w:val="en-US" w:eastAsia="ru-RU"/>
-        </w:rPr>
         <w:t xml:space="preserve">        </w:t>
-      </w:r>
-      <w:proofErr w:type="gramStart"/>
-      <w:r>
-        <w:rPr>
-          <w:rFonts w:ascii="Courier New" w:eastAsia="Times New Roman" w:hAnsi="Courier New" w:cs="Courier New"/>
-          <w:color w:val="808000"/>
-          <w:sz w:val="24"/>
-          <w:szCs w:val="24"/>
-          <w:lang w:val="en-US" w:eastAsia="ru-RU"/>
-        </w:rPr>
-        <w:t>if</w:t>
-      </w:r>
-      <w:proofErr w:type="gramEnd"/>
-      <w:r>
-        <w:rPr>
-          <w:rFonts w:ascii="Courier New" w:eastAsia="Times New Roman" w:hAnsi="Courier New" w:cs="Courier New"/>
-          <w:color w:val="C0C0C0"/>
-          <w:sz w:val="24"/>
-          <w:szCs w:val="24"/>
-          <w:lang w:val="en-US" w:eastAsia="ru-RU"/>
-        </w:rPr>
-        <w:t xml:space="preserve"> </w:t>
-      </w:r>
-      <w:r>
-        <w:rPr>
-          <w:rFonts w:ascii="Courier New" w:eastAsia="Times New Roman" w:hAnsi="Courier New" w:cs="Courier New"/>
-          <w:sz w:val="24"/>
-          <w:szCs w:val="24"/>
-          <w:lang w:val="en-US" w:eastAsia="ru-RU"/>
-        </w:rPr>
-        <w:t>(</w:t>
-      </w:r>
-      <w:proofErr w:type="spellStart"/>
-      <w:r>
-        <w:rPr>
-          <w:rFonts w:ascii="Courier New" w:eastAsia="Times New Roman" w:hAnsi="Courier New" w:cs="Courier New"/>
-          <w:color w:val="00677C"/>
-          <w:sz w:val="24"/>
-          <w:szCs w:val="24"/>
-          <w:lang w:val="en-US" w:eastAsia="ru-RU"/>
-        </w:rPr>
-        <w:t>WaitForSingleObject</w:t>
-      </w:r>
-      <w:proofErr w:type="spellEnd"/>
-      <w:r>
-        <w:rPr>
-          <w:rFonts w:ascii="Courier New" w:eastAsia="Times New Roman" w:hAnsi="Courier New" w:cs="Courier New"/>
-          <w:sz w:val="24"/>
-          <w:szCs w:val="24"/>
-          <w:lang w:val="en-US" w:eastAsia="ru-RU"/>
-        </w:rPr>
-        <w:t>(</w:t>
-      </w:r>
-      <w:proofErr w:type="spellStart"/>
-      <w:r>
-        <w:rPr>
-          <w:rFonts w:ascii="Courier New" w:eastAsia="Times New Roman" w:hAnsi="Courier New" w:cs="Courier New"/>
-          <w:color w:val="CE5C00"/>
-          <w:sz w:val="24"/>
-          <w:szCs w:val="24"/>
-          <w:lang w:val="en-US" w:eastAsia="ru-RU"/>
-        </w:rPr>
-        <w:t>can_read</w:t>
-      </w:r>
-      <w:proofErr w:type="spellEnd"/>
-      <w:r>
-        <w:rPr>
-          <w:rFonts w:ascii="Courier New" w:eastAsia="Times New Roman" w:hAnsi="Courier New" w:cs="Courier New"/>
-          <w:sz w:val="24"/>
-          <w:szCs w:val="24"/>
-          <w:lang w:val="en-US" w:eastAsia="ru-RU"/>
-        </w:rPr>
-        <w:t>,</w:t>
-      </w:r>
-      <w:r>
-        <w:rPr>
-          <w:rFonts w:ascii="Courier New" w:eastAsia="Times New Roman" w:hAnsi="Courier New" w:cs="Courier New"/>
-          <w:color w:val="C0C0C0"/>
-          <w:sz w:val="24"/>
-          <w:szCs w:val="24"/>
-          <w:lang w:val="en-US" w:eastAsia="ru-RU"/>
-        </w:rPr>
-        <w:t xml:space="preserve"> </w:t>
-      </w:r>
-      <w:r>
-        <w:rPr>
-          <w:rFonts w:ascii="Courier New" w:eastAsia="Times New Roman" w:hAnsi="Courier New" w:cs="Courier New"/>
-          <w:color w:val="000080"/>
-          <w:sz w:val="24"/>
-          <w:szCs w:val="24"/>
-          <w:lang w:val="en-US" w:eastAsia="ru-RU"/>
-        </w:rPr>
-        <w:t>INFINITE</w:t>
-      </w:r>
-      <w:r>
-        <w:rPr>
-          <w:rFonts w:ascii="Courier New" w:eastAsia="Times New Roman" w:hAnsi="Courier New" w:cs="Courier New"/>
-          <w:sz w:val="24"/>
-          <w:szCs w:val="24"/>
-          <w:lang w:val="en-US" w:eastAsia="ru-RU"/>
-        </w:rPr>
-        <w:t>)</w:t>
-      </w:r>
-      <w:r>
-        <w:rPr>
-          <w:rFonts w:ascii="Courier New" w:eastAsia="Times New Roman" w:hAnsi="Courier New" w:cs="Courier New"/>
-          <w:color w:val="C0C0C0"/>
-          <w:sz w:val="24"/>
-          <w:szCs w:val="24"/>
-          <w:lang w:val="en-US" w:eastAsia="ru-RU"/>
-        </w:rPr>
-        <w:t xml:space="preserve"> </w:t>
-      </w:r>
-      <w:r>
-        <w:rPr>
-          <w:rFonts w:ascii="Courier New" w:eastAsia="Times New Roman" w:hAnsi="Courier New" w:cs="Courier New"/>
-          <w:sz w:val="24"/>
-          <w:szCs w:val="24"/>
-          <w:lang w:val="en-US" w:eastAsia="ru-RU"/>
-        </w:rPr>
-        <w:t>==</w:t>
-      </w:r>
-      <w:r>
-        <w:rPr>
-          <w:rFonts w:ascii="Courier New" w:eastAsia="Times New Roman" w:hAnsi="Courier New" w:cs="Courier New"/>
-          <w:color w:val="C0C0C0"/>
-          <w:sz w:val="24"/>
-          <w:szCs w:val="24"/>
-          <w:lang w:val="en-US" w:eastAsia="ru-RU"/>
-        </w:rPr>
-        <w:t xml:space="preserve"> </w:t>
-      </w:r>
-      <w:r>
-        <w:rPr>
-          <w:rFonts w:ascii="Courier New" w:eastAsia="Times New Roman" w:hAnsi="Courier New" w:cs="Courier New"/>
-          <w:color w:val="000080"/>
-          <w:sz w:val="24"/>
-          <w:szCs w:val="24"/>
-          <w:lang w:val="en-US" w:eastAsia="ru-RU"/>
-        </w:rPr>
-        <w:t>WAIT_FAILED</w:t>
-      </w:r>
-      <w:r>
-        <w:rPr>
-          <w:rFonts w:ascii="Courier New" w:eastAsia="Times New Roman" w:hAnsi="Courier New" w:cs="Courier New"/>
-          <w:sz w:val="24"/>
-          <w:szCs w:val="24"/>
-          <w:lang w:val="en-US" w:eastAsia="ru-RU"/>
-        </w:rPr>
-        <w:t>)</w:t>
-      </w:r>
-    </w:p>
-    <w:p>
-      <w:pPr>
-        <w:tabs>
-          <w:tab w:val="left" w:pos="916"/>
-          <w:tab w:val="left" w:pos="1832"/>
-          <w:tab w:val="left" w:pos="2748"/>
-          <w:tab w:val="left" w:pos="3664"/>
-          <w:tab w:val="left" w:pos="4580"/>
-          <w:tab w:val="left" w:pos="5496"/>
-          <w:tab w:val="left" w:pos="6412"/>
-          <w:tab w:val="left" w:pos="7328"/>
-          <w:tab w:val="left" w:pos="8244"/>
-          <w:tab w:val="left" w:pos="9160"/>
-          <w:tab w:val="left" w:pos="10076"/>
-          <w:tab w:val="left" w:pos="10992"/>
-          <w:tab w:val="left" w:pos="11908"/>
-          <w:tab w:val="left" w:pos="12824"/>
-          <w:tab w:val="left" w:pos="13740"/>
-          <w:tab w:val="left" w:pos="14656"/>
-        </w:tabs>
-        <w:suppressAutoHyphens w:val="0"/>
-        <w:textAlignment w:val="auto"/>
-        <w:rPr>
-          <w:rFonts w:ascii="Courier New" w:eastAsia="Times New Roman" w:hAnsi="Courier New" w:cs="Courier New"/>
-          <w:sz w:val="24"/>
-          <w:szCs w:val="24"/>
-          <w:lang w:val="en-US" w:eastAsia="ru-RU"/>
-        </w:rPr>
-      </w:pPr>
-      <w:r>
-        <w:rPr>
-          <w:rFonts w:ascii="Courier New" w:eastAsia="Times New Roman" w:hAnsi="Courier New" w:cs="Courier New"/>
-          <w:color w:val="C0C0C0"/>
-          <w:sz w:val="24"/>
-          <w:szCs w:val="24"/>
-          <w:lang w:val="en-US" w:eastAsia="ru-RU"/>
-        </w:rPr>
-        <w:t xml:space="preserve">        </w:t>
-      </w:r>
-      <w:r>
-        <w:rPr>
-          <w:rFonts w:ascii="Courier New" w:eastAsia="Times New Roman" w:hAnsi="Courier New" w:cs="Courier New"/>
-          <w:sz w:val="24"/>
-          <w:szCs w:val="24"/>
-          <w:lang w:val="en-US" w:eastAsia="ru-RU"/>
-        </w:rPr>
-        <w:t>{</w:t>
-      </w:r>
-    </w:p>
-    <w:p>
-      <w:pPr>
-        <w:tabs>
-          <w:tab w:val="left" w:pos="916"/>
-          <w:tab w:val="left" w:pos="1832"/>
-          <w:tab w:val="left" w:pos="2748"/>
-          <w:tab w:val="left" w:pos="3664"/>
-          <w:tab w:val="left" w:pos="4580"/>
-          <w:tab w:val="left" w:pos="5496"/>
-          <w:tab w:val="left" w:pos="6412"/>
-          <w:tab w:val="left" w:pos="7328"/>
-          <w:tab w:val="left" w:pos="8244"/>
-          <w:tab w:val="left" w:pos="9160"/>
-          <w:tab w:val="left" w:pos="10076"/>
-          <w:tab w:val="left" w:pos="10992"/>
-          <w:tab w:val="left" w:pos="11908"/>
-          <w:tab w:val="left" w:pos="12824"/>
-          <w:tab w:val="left" w:pos="13740"/>
-          <w:tab w:val="left" w:pos="14656"/>
-        </w:tabs>
-        <w:suppressAutoHyphens w:val="0"/>
-        <w:textAlignment w:val="auto"/>
-        <w:rPr>
-          <w:rFonts w:ascii="Courier New" w:eastAsia="Times New Roman" w:hAnsi="Courier New" w:cs="Courier New"/>
-          <w:sz w:val="24"/>
-          <w:szCs w:val="24"/>
-          <w:lang w:val="en-US" w:eastAsia="ru-RU"/>
-        </w:rPr>
-      </w:pPr>
-      <w:r>
-        <w:rPr>
-          <w:rFonts w:ascii="Courier New" w:eastAsia="Times New Roman" w:hAnsi="Courier New" w:cs="Courier New"/>
-          <w:color w:val="C0C0C0"/>
-          <w:sz w:val="24"/>
-          <w:szCs w:val="24"/>
-          <w:lang w:val="en-US" w:eastAsia="ru-RU"/>
-        </w:rPr>
-        <w:t xml:space="preserve">            </w:t>
       </w:r>
       <w:proofErr w:type="spellStart"/>
       <w:proofErr w:type="gramStart"/>
@@ -5833,7 +5047,7 @@
           <w:szCs w:val="24"/>
           <w:lang w:val="en-US" w:eastAsia="ru-RU"/>
         </w:rPr>
-        <w:t>perror</w:t>
+        <w:t>WaitForSingleObject</w:t>
       </w:r>
       <w:proofErr w:type="spellEnd"/>
       <w:r>
@@ -5845,48 +5059,47 @@
         </w:rPr>
         <w:t>(</w:t>
       </w:r>
+      <w:proofErr w:type="spellStart"/>
       <w:proofErr w:type="gramEnd"/>
       <w:r>
         <w:rPr>
           <w:rFonts w:ascii="Courier New" w:eastAsia="Times New Roman" w:hAnsi="Courier New" w:cs="Courier New"/>
-          <w:color w:val="008000"/>
-          <w:sz w:val="24"/>
-          <w:szCs w:val="24"/>
-          <w:lang w:val="en-US" w:eastAsia="ru-RU"/>
-        </w:rPr>
-        <w:t>"</w:t>
-      </w:r>
-      <w:proofErr w:type="spellStart"/>
-      <w:r>
-        <w:rPr>
-          <w:rFonts w:ascii="Courier New" w:eastAsia="Times New Roman" w:hAnsi="Courier New" w:cs="Courier New"/>
-          <w:color w:val="008000"/>
-          <w:sz w:val="24"/>
-          <w:szCs w:val="24"/>
-          <w:lang w:val="en-US" w:eastAsia="ru-RU"/>
-        </w:rPr>
-        <w:t>WaitForSingleObject</w:t>
+          <w:color w:val="CE5C00"/>
+          <w:sz w:val="24"/>
+          <w:szCs w:val="24"/>
+          <w:lang w:val="en-US" w:eastAsia="ru-RU"/>
+        </w:rPr>
+        <w:t>can_read</w:t>
       </w:r>
       <w:proofErr w:type="spellEnd"/>
       <w:r>
         <w:rPr>
           <w:rFonts w:ascii="Courier New" w:eastAsia="Times New Roman" w:hAnsi="Courier New" w:cs="Courier New"/>
-          <w:color w:val="C0C0C0"/>
-          <w:sz w:val="24"/>
-          <w:szCs w:val="24"/>
-          <w:lang w:val="en-US" w:eastAsia="ru-RU"/>
-        </w:rPr>
-        <w:t xml:space="preserve"> </w:t>
-      </w:r>
-      <w:r>
-        <w:rPr>
-          <w:rFonts w:ascii="Courier New" w:eastAsia="Times New Roman" w:hAnsi="Courier New" w:cs="Courier New"/>
-          <w:color w:val="008000"/>
-          <w:sz w:val="24"/>
-          <w:szCs w:val="24"/>
-          <w:lang w:val="en-US" w:eastAsia="ru-RU"/>
-        </w:rPr>
-        <w:t>error\n"</w:t>
+          <w:sz w:val="24"/>
+          <w:szCs w:val="24"/>
+          <w:lang w:val="en-US" w:eastAsia="ru-RU"/>
+        </w:rPr>
+        <w:t>,</w:t>
+      </w:r>
+      <w:r>
+        <w:rPr>
+          <w:rFonts w:ascii="Courier New" w:eastAsia="Times New Roman" w:hAnsi="Courier New" w:cs="Courier New"/>
+          <w:color w:val="C0C0C0"/>
+          <w:sz w:val="24"/>
+          <w:szCs w:val="24"/>
+          <w:lang w:val="en-US" w:eastAsia="ru-RU"/>
+        </w:rPr>
+        <w:t xml:space="preserve"> </w:t>
+      </w:r>
+      <w:r>
+        <w:rPr>
+          <w:rFonts w:ascii="Courier New" w:eastAsia="Times New Roman" w:hAnsi="Courier New" w:cs="Courier New"/>
+          <w:color w:val="000080"/>
+          <w:sz w:val="24"/>
+          <w:szCs w:val="24"/>
+          <w:lang w:val="en-US" w:eastAsia="ru-RU"/>
+        </w:rPr>
+        <w:t>INFINITE</w:t>
       </w:r>
       <w:r>
         <w:rPr>
@@ -5927,105 +5140,6 @@
           <w:lang w:val="en-US" w:eastAsia="ru-RU"/>
         </w:rPr>
       </w:pPr>
-      <w:r>
-        <w:rPr>
-          <w:rFonts w:ascii="Courier New" w:eastAsia="Times New Roman" w:hAnsi="Courier New" w:cs="Courier New"/>
-          <w:color w:val="C0C0C0"/>
-          <w:sz w:val="24"/>
-          <w:szCs w:val="24"/>
-          <w:lang w:val="en-US" w:eastAsia="ru-RU"/>
-        </w:rPr>
-        <w:t xml:space="preserve">            </w:t>
-      </w:r>
-      <w:proofErr w:type="gramStart"/>
-      <w:r>
-        <w:rPr>
-          <w:rFonts w:ascii="Courier New" w:eastAsia="Times New Roman" w:hAnsi="Courier New" w:cs="Courier New"/>
-          <w:color w:val="00677C"/>
-          <w:sz w:val="24"/>
-          <w:szCs w:val="24"/>
-          <w:lang w:val="en-US" w:eastAsia="ru-RU"/>
-        </w:rPr>
-        <w:t>exit</w:t>
-      </w:r>
-      <w:r>
-        <w:rPr>
-          <w:rFonts w:ascii="Courier New" w:eastAsia="Times New Roman" w:hAnsi="Courier New" w:cs="Courier New"/>
-          <w:sz w:val="24"/>
-          <w:szCs w:val="24"/>
-          <w:lang w:val="en-US" w:eastAsia="ru-RU"/>
-        </w:rPr>
-        <w:t>(</w:t>
-      </w:r>
-      <w:proofErr w:type="gramEnd"/>
-      <w:r>
-        <w:rPr>
-          <w:rFonts w:ascii="Courier New" w:eastAsia="Times New Roman" w:hAnsi="Courier New" w:cs="Courier New"/>
-          <w:color w:val="000080"/>
-          <w:sz w:val="24"/>
-          <w:szCs w:val="24"/>
-          <w:lang w:val="en-US" w:eastAsia="ru-RU"/>
-        </w:rPr>
-        <w:t>4</w:t>
-      </w:r>
-      <w:r>
-        <w:rPr>
-          <w:rFonts w:ascii="Courier New" w:eastAsia="Times New Roman" w:hAnsi="Courier New" w:cs="Courier New"/>
-          <w:sz w:val="24"/>
-          <w:szCs w:val="24"/>
-          <w:lang w:val="en-US" w:eastAsia="ru-RU"/>
-        </w:rPr>
-        <w:t>);</w:t>
-      </w:r>
-    </w:p>
-    <w:p>
-      <w:pPr>
-        <w:tabs>
-          <w:tab w:val="left" w:pos="916"/>
-          <w:tab w:val="left" w:pos="1832"/>
-          <w:tab w:val="left" w:pos="2748"/>
-          <w:tab w:val="left" w:pos="3664"/>
-          <w:tab w:val="left" w:pos="4580"/>
-          <w:tab w:val="left" w:pos="5496"/>
-          <w:tab w:val="left" w:pos="6412"/>
-          <w:tab w:val="left" w:pos="7328"/>
-          <w:tab w:val="left" w:pos="8244"/>
-          <w:tab w:val="left" w:pos="9160"/>
-          <w:tab w:val="left" w:pos="10076"/>
-          <w:tab w:val="left" w:pos="10992"/>
-          <w:tab w:val="left" w:pos="11908"/>
-          <w:tab w:val="left" w:pos="12824"/>
-          <w:tab w:val="left" w:pos="13740"/>
-          <w:tab w:val="left" w:pos="14656"/>
-        </w:tabs>
-        <w:suppressAutoHyphens w:val="0"/>
-        <w:textAlignment w:val="auto"/>
-        <w:rPr>
-          <w:rFonts w:ascii="Courier New" w:eastAsia="Times New Roman" w:hAnsi="Courier New" w:cs="Courier New"/>
-          <w:sz w:val="24"/>
-          <w:szCs w:val="24"/>
-          <w:lang w:val="en-US" w:eastAsia="ru-RU"/>
-        </w:rPr>
-      </w:pPr>
-      <w:r>
-        <w:rPr>
-          <w:rFonts w:ascii="Courier New" w:eastAsia="Times New Roman" w:hAnsi="Courier New" w:cs="Courier New"/>
-          <w:color w:val="C0C0C0"/>
-          <w:sz w:val="24"/>
-          <w:szCs w:val="24"/>
-          <w:lang w:val="en-US" w:eastAsia="ru-RU"/>
-        </w:rPr>
-        <w:t xml:space="preserve">        </w:t>
-      </w:r>
-      <w:r>
-        <w:rPr>
-          <w:rFonts w:ascii="Courier New" w:eastAsia="Times New Roman" w:hAnsi="Courier New" w:cs="Courier New"/>
-          <w:sz w:val="24"/>
-          <w:szCs w:val="24"/>
-          <w:lang w:val="en-US" w:eastAsia="ru-RU"/>
-        </w:rPr>
-        <w:t>}</w:t>
-      </w:r>
     </w:p>
     <w:p>
       <w:pPr>
@@ -6065,324 +5179,6 @@
           <w:lang w:val="en-US" w:eastAsia="ru-RU"/>
         </w:rPr>
         <w:t xml:space="preserve">    </w:t>
-      </w:r>
-      <w:r>
-        <w:rPr>
-          <w:rFonts w:ascii="Courier New" w:eastAsia="Times New Roman" w:hAnsi="Courier New" w:cs="Courier New"/>
-          <w:sz w:val="24"/>
-          <w:szCs w:val="24"/>
-          <w:lang w:val="en-US" w:eastAsia="ru-RU"/>
-        </w:rPr>
-        <w:t>}</w:t>
-      </w:r>
-    </w:p>
-    <w:p>
-      <w:pPr>
-        <w:tabs>
-          <w:tab w:val="left" w:pos="916"/>
-          <w:tab w:val="left" w:pos="1832"/>
-          <w:tab w:val="left" w:pos="2748"/>
-          <w:tab w:val="left" w:pos="3664"/>
-          <w:tab w:val="left" w:pos="4580"/>
-          <w:tab w:val="left" w:pos="5496"/>
-          <w:tab w:val="left" w:pos="6412"/>
-          <w:tab w:val="left" w:pos="7328"/>
-          <w:tab w:val="left" w:pos="8244"/>
-          <w:tab w:val="left" w:pos="9160"/>
-          <w:tab w:val="left" w:pos="10076"/>
-          <w:tab w:val="left" w:pos="10992"/>
-          <w:tab w:val="left" w:pos="11908"/>
-          <w:tab w:val="left" w:pos="12824"/>
-          <w:tab w:val="left" w:pos="13740"/>
-          <w:tab w:val="left" w:pos="14656"/>
-        </w:tabs>
-        <w:suppressAutoHyphens w:val="0"/>
-        <w:textAlignment w:val="auto"/>
-        <w:rPr>
-          <w:rFonts w:ascii="Courier New" w:eastAsia="Times New Roman" w:hAnsi="Courier New" w:cs="Courier New"/>
-          <w:sz w:val="24"/>
-          <w:szCs w:val="24"/>
-          <w:lang w:val="en-US" w:eastAsia="ru-RU"/>
-        </w:rPr>
-      </w:pPr>
-    </w:p>
-    <w:p>
-      <w:pPr>
-        <w:tabs>
-          <w:tab w:val="left" w:pos="916"/>
-          <w:tab w:val="left" w:pos="1832"/>
-          <w:tab w:val="left" w:pos="2748"/>
-          <w:tab w:val="left" w:pos="3664"/>
-          <w:tab w:val="left" w:pos="4580"/>
-          <w:tab w:val="left" w:pos="5496"/>
-          <w:tab w:val="left" w:pos="6412"/>
-          <w:tab w:val="left" w:pos="7328"/>
-          <w:tab w:val="left" w:pos="8244"/>
-          <w:tab w:val="left" w:pos="9160"/>
-          <w:tab w:val="left" w:pos="10076"/>
-          <w:tab w:val="left" w:pos="10992"/>
-          <w:tab w:val="left" w:pos="11908"/>
-          <w:tab w:val="left" w:pos="12824"/>
-          <w:tab w:val="left" w:pos="13740"/>
-          <w:tab w:val="left" w:pos="14656"/>
-        </w:tabs>
-        <w:suppressAutoHyphens w:val="0"/>
-        <w:textAlignment w:val="auto"/>
-        <w:rPr>
-          <w:rFonts w:ascii="Courier New" w:eastAsia="Times New Roman" w:hAnsi="Courier New" w:cs="Courier New"/>
-          <w:sz w:val="24"/>
-          <w:szCs w:val="24"/>
-          <w:lang w:val="en-US" w:eastAsia="ru-RU"/>
-        </w:rPr>
-      </w:pPr>
-      <w:r>
-        <w:rPr>
-          <w:rFonts w:ascii="Courier New" w:eastAsia="Times New Roman" w:hAnsi="Courier New" w:cs="Courier New"/>
-          <w:color w:val="C0C0C0"/>
-          <w:sz w:val="24"/>
-          <w:szCs w:val="24"/>
-          <w:lang w:val="en-US" w:eastAsia="ru-RU"/>
-        </w:rPr>
-        <w:t xml:space="preserve">    </w:t>
-      </w:r>
-      <w:proofErr w:type="gramStart"/>
-      <w:r>
-        <w:rPr>
-          <w:rFonts w:ascii="Courier New" w:eastAsia="Times New Roman" w:hAnsi="Courier New" w:cs="Courier New"/>
-          <w:color w:val="808000"/>
-          <w:sz w:val="24"/>
-          <w:szCs w:val="24"/>
-          <w:lang w:val="en-US" w:eastAsia="ru-RU"/>
-        </w:rPr>
-        <w:t>if</w:t>
-      </w:r>
-      <w:proofErr w:type="gramEnd"/>
-      <w:r>
-        <w:rPr>
-          <w:rFonts w:ascii="Courier New" w:eastAsia="Times New Roman" w:hAnsi="Courier New" w:cs="Courier New"/>
-          <w:color w:val="C0C0C0"/>
-          <w:sz w:val="24"/>
-          <w:szCs w:val="24"/>
-          <w:lang w:val="en-US" w:eastAsia="ru-RU"/>
-        </w:rPr>
-        <w:t xml:space="preserve"> </w:t>
-      </w:r>
-      <w:r>
-        <w:rPr>
-          <w:rFonts w:ascii="Courier New" w:eastAsia="Times New Roman" w:hAnsi="Courier New" w:cs="Courier New"/>
-          <w:sz w:val="24"/>
-          <w:szCs w:val="24"/>
-          <w:lang w:val="en-US" w:eastAsia="ru-RU"/>
-        </w:rPr>
-        <w:t>(</w:t>
-      </w:r>
-      <w:proofErr w:type="spellStart"/>
-      <w:r>
-        <w:rPr>
-          <w:rFonts w:ascii="Courier New" w:eastAsia="Times New Roman" w:hAnsi="Courier New" w:cs="Courier New"/>
-          <w:color w:val="00677C"/>
-          <w:sz w:val="24"/>
-          <w:szCs w:val="24"/>
-          <w:lang w:val="en-US" w:eastAsia="ru-RU"/>
-        </w:rPr>
-        <w:t>WaitForSingleObject</w:t>
-      </w:r>
-      <w:proofErr w:type="spellEnd"/>
-      <w:r>
-        <w:rPr>
-          <w:rFonts w:ascii="Courier New" w:eastAsia="Times New Roman" w:hAnsi="Courier New" w:cs="Courier New"/>
-          <w:sz w:val="24"/>
-          <w:szCs w:val="24"/>
-          <w:lang w:val="en-US" w:eastAsia="ru-RU"/>
-        </w:rPr>
-        <w:t>(</w:t>
-      </w:r>
-      <w:proofErr w:type="spellStart"/>
-      <w:r>
-        <w:rPr>
-          <w:rFonts w:ascii="Courier New" w:eastAsia="Times New Roman" w:hAnsi="Courier New" w:cs="Courier New"/>
-          <w:color w:val="CE5C00"/>
-          <w:sz w:val="24"/>
-          <w:szCs w:val="24"/>
-          <w:lang w:val="en-US" w:eastAsia="ru-RU"/>
-        </w:rPr>
-        <w:t>mtx</w:t>
-      </w:r>
-      <w:proofErr w:type="spellEnd"/>
-      <w:r>
-        <w:rPr>
-          <w:rFonts w:ascii="Courier New" w:eastAsia="Times New Roman" w:hAnsi="Courier New" w:cs="Courier New"/>
-          <w:sz w:val="24"/>
-          <w:szCs w:val="24"/>
-          <w:lang w:val="en-US" w:eastAsia="ru-RU"/>
-        </w:rPr>
-        <w:t>,</w:t>
-      </w:r>
-      <w:r>
-        <w:rPr>
-          <w:rFonts w:ascii="Courier New" w:eastAsia="Times New Roman" w:hAnsi="Courier New" w:cs="Courier New"/>
-          <w:color w:val="C0C0C0"/>
-          <w:sz w:val="24"/>
-          <w:szCs w:val="24"/>
-          <w:lang w:val="en-US" w:eastAsia="ru-RU"/>
-        </w:rPr>
-        <w:t xml:space="preserve"> </w:t>
-      </w:r>
-      <w:r>
-        <w:rPr>
-          <w:rFonts w:ascii="Courier New" w:eastAsia="Times New Roman" w:hAnsi="Courier New" w:cs="Courier New"/>
-          <w:color w:val="000080"/>
-          <w:sz w:val="24"/>
-          <w:szCs w:val="24"/>
-          <w:lang w:val="en-US" w:eastAsia="ru-RU"/>
-        </w:rPr>
-        <w:t>INFINITE</w:t>
-      </w:r>
-      <w:r>
-        <w:rPr>
-          <w:rFonts w:ascii="Courier New" w:eastAsia="Times New Roman" w:hAnsi="Courier New" w:cs="Courier New"/>
-          <w:sz w:val="24"/>
-          <w:szCs w:val="24"/>
-          <w:lang w:val="en-US" w:eastAsia="ru-RU"/>
-        </w:rPr>
-        <w:t>)</w:t>
-      </w:r>
-      <w:r>
-        <w:rPr>
-          <w:rFonts w:ascii="Courier New" w:eastAsia="Times New Roman" w:hAnsi="Courier New" w:cs="Courier New"/>
-          <w:color w:val="C0C0C0"/>
-          <w:sz w:val="24"/>
-          <w:szCs w:val="24"/>
-          <w:lang w:val="en-US" w:eastAsia="ru-RU"/>
-        </w:rPr>
-        <w:t xml:space="preserve"> </w:t>
-      </w:r>
-      <w:r>
-        <w:rPr>
-          <w:rFonts w:ascii="Courier New" w:eastAsia="Times New Roman" w:hAnsi="Courier New" w:cs="Courier New"/>
-          <w:sz w:val="24"/>
-          <w:szCs w:val="24"/>
-          <w:lang w:val="en-US" w:eastAsia="ru-RU"/>
-        </w:rPr>
-        <w:t>==</w:t>
-      </w:r>
-      <w:r>
-        <w:rPr>
-          <w:rFonts w:ascii="Courier New" w:eastAsia="Times New Roman" w:hAnsi="Courier New" w:cs="Courier New"/>
-          <w:color w:val="C0C0C0"/>
-          <w:sz w:val="24"/>
-          <w:szCs w:val="24"/>
-          <w:lang w:val="en-US" w:eastAsia="ru-RU"/>
-        </w:rPr>
-        <w:t xml:space="preserve"> </w:t>
-      </w:r>
-      <w:r>
-        <w:rPr>
-          <w:rFonts w:ascii="Courier New" w:eastAsia="Times New Roman" w:hAnsi="Courier New" w:cs="Courier New"/>
-          <w:color w:val="000080"/>
-          <w:sz w:val="24"/>
-          <w:szCs w:val="24"/>
-          <w:lang w:val="en-US" w:eastAsia="ru-RU"/>
-        </w:rPr>
-        <w:t>WAIT_FAILED</w:t>
-      </w:r>
-      <w:r>
-        <w:rPr>
-          <w:rFonts w:ascii="Courier New" w:eastAsia="Times New Roman" w:hAnsi="Courier New" w:cs="Courier New"/>
-          <w:sz w:val="24"/>
-          <w:szCs w:val="24"/>
-          <w:lang w:val="en-US" w:eastAsia="ru-RU"/>
-        </w:rPr>
-        <w:t>)</w:t>
-      </w:r>
-    </w:p>
-    <w:p>
-      <w:pPr>
-        <w:tabs>
-          <w:tab w:val="left" w:pos="916"/>
-          <w:tab w:val="left" w:pos="1832"/>
-          <w:tab w:val="left" w:pos="2748"/>
-          <w:tab w:val="left" w:pos="3664"/>
-          <w:tab w:val="left" w:pos="4580"/>
-          <w:tab w:val="left" w:pos="5496"/>
-          <w:tab w:val="left" w:pos="6412"/>
-          <w:tab w:val="left" w:pos="7328"/>
-          <w:tab w:val="left" w:pos="8244"/>
-          <w:tab w:val="left" w:pos="9160"/>
-          <w:tab w:val="left" w:pos="10076"/>
-          <w:tab w:val="left" w:pos="10992"/>
-          <w:tab w:val="left" w:pos="11908"/>
-          <w:tab w:val="left" w:pos="12824"/>
-          <w:tab w:val="left" w:pos="13740"/>
-          <w:tab w:val="left" w:pos="14656"/>
-        </w:tabs>
-        <w:suppressAutoHyphens w:val="0"/>
-        <w:textAlignment w:val="auto"/>
-        <w:rPr>
-          <w:rFonts w:ascii="Courier New" w:eastAsia="Times New Roman" w:hAnsi="Courier New" w:cs="Courier New"/>
-          <w:sz w:val="24"/>
-          <w:szCs w:val="24"/>
-          <w:lang w:val="en-US" w:eastAsia="ru-RU"/>
-        </w:rPr>
-      </w:pPr>
-      <w:r>
-        <w:rPr>
-          <w:rFonts w:ascii="Courier New" w:eastAsia="Times New Roman" w:hAnsi="Courier New" w:cs="Courier New"/>
-          <w:color w:val="C0C0C0"/>
-          <w:sz w:val="24"/>
-          <w:szCs w:val="24"/>
-          <w:lang w:val="en-US" w:eastAsia="ru-RU"/>
-        </w:rPr>
-        <w:t xml:space="preserve">    </w:t>
-      </w:r>
-      <w:r>
-        <w:rPr>
-          <w:rFonts w:ascii="Courier New" w:eastAsia="Times New Roman" w:hAnsi="Courier New" w:cs="Courier New"/>
-          <w:sz w:val="24"/>
-          <w:szCs w:val="24"/>
-          <w:lang w:val="en-US" w:eastAsia="ru-RU"/>
-        </w:rPr>
-        <w:t>{</w:t>
-      </w:r>
-    </w:p>
-    <w:p>
-      <w:pPr>
-        <w:tabs>
-          <w:tab w:val="left" w:pos="916"/>
-          <w:tab w:val="left" w:pos="1832"/>
-          <w:tab w:val="left" w:pos="2748"/>
-          <w:tab w:val="left" w:pos="3664"/>
-          <w:tab w:val="left" w:pos="4580"/>
-          <w:tab w:val="left" w:pos="5496"/>
-          <w:tab w:val="left" w:pos="6412"/>
-          <w:tab w:val="left" w:pos="7328"/>
-          <w:tab w:val="left" w:pos="8244"/>
-          <w:tab w:val="left" w:pos="9160"/>
-          <w:tab w:val="left" w:pos="10076"/>
-          <w:tab w:val="left" w:pos="10992"/>
-          <w:tab w:val="left" w:pos="11908"/>
-          <w:tab w:val="left" w:pos="12824"/>
-          <w:tab w:val="left" w:pos="13740"/>
-          <w:tab w:val="left" w:pos="14656"/>
-        </w:tabs>
-        <w:suppressAutoHyphens w:val="0"/>
-        <w:textAlignment w:val="auto"/>
-        <w:rPr>
-          <w:rFonts w:ascii="Courier New" w:eastAsia="Times New Roman" w:hAnsi="Courier New" w:cs="Courier New"/>
-          <w:sz w:val="24"/>
-          <w:szCs w:val="24"/>
-          <w:lang w:val="en-US" w:eastAsia="ru-RU"/>
-        </w:rPr>
-      </w:pPr>
-      <w:r>
-        <w:rPr>
-          <w:rFonts w:ascii="Courier New" w:eastAsia="Times New Roman" w:hAnsi="Courier New" w:cs="Courier New"/>
-          <w:color w:val="C0C0C0"/>
-          <w:sz w:val="24"/>
-          <w:szCs w:val="24"/>
-          <w:lang w:val="en-US" w:eastAsia="ru-RU"/>
-        </w:rPr>
-        <w:t xml:space="preserve">        </w:t>
       </w:r>
       <w:proofErr w:type="spellStart"/>
       <w:proofErr w:type="gramStart"/>
@@ -6394,7 +5190,7 @@
           <w:szCs w:val="24"/>
           <w:lang w:val="en-US" w:eastAsia="ru-RU"/>
         </w:rPr>
-        <w:t>perror</w:t>
+        <w:t>WaitForSingleObject</w:t>
       </w:r>
       <w:proofErr w:type="spellEnd"/>
       <w:r>
@@ -6406,48 +5202,47 @@
         </w:rPr>
         <w:t>(</w:t>
       </w:r>
+      <w:proofErr w:type="spellStart"/>
       <w:proofErr w:type="gramEnd"/>
       <w:r>
         <w:rPr>
           <w:rFonts w:ascii="Courier New" w:eastAsia="Times New Roman" w:hAnsi="Courier New" w:cs="Courier New"/>
-          <w:color w:val="008000"/>
-          <w:sz w:val="24"/>
-          <w:szCs w:val="24"/>
-          <w:lang w:val="en-US" w:eastAsia="ru-RU"/>
-        </w:rPr>
-        <w:t>"</w:t>
-      </w:r>
-      <w:proofErr w:type="spellStart"/>
-      <w:r>
-        <w:rPr>
-          <w:rFonts w:ascii="Courier New" w:eastAsia="Times New Roman" w:hAnsi="Courier New" w:cs="Courier New"/>
-          <w:color w:val="008000"/>
-          <w:sz w:val="24"/>
-          <w:szCs w:val="24"/>
-          <w:lang w:val="en-US" w:eastAsia="ru-RU"/>
-        </w:rPr>
-        <w:t>WaitForSingleObject</w:t>
+          <w:color w:val="CE5C00"/>
+          <w:sz w:val="24"/>
+          <w:szCs w:val="24"/>
+          <w:lang w:val="en-US" w:eastAsia="ru-RU"/>
+        </w:rPr>
+        <w:t>mtx</w:t>
       </w:r>
       <w:proofErr w:type="spellEnd"/>
       <w:r>
         <w:rPr>
           <w:rFonts w:ascii="Courier New" w:eastAsia="Times New Roman" w:hAnsi="Courier New" w:cs="Courier New"/>
-          <w:color w:val="C0C0C0"/>
-          <w:sz w:val="24"/>
-          <w:szCs w:val="24"/>
-          <w:lang w:val="en-US" w:eastAsia="ru-RU"/>
-        </w:rPr>
-        <w:t xml:space="preserve"> </w:t>
-      </w:r>
-      <w:r>
-        <w:rPr>
-          <w:rFonts w:ascii="Courier New" w:eastAsia="Times New Roman" w:hAnsi="Courier New" w:cs="Courier New"/>
-          <w:color w:val="008000"/>
-          <w:sz w:val="24"/>
-          <w:szCs w:val="24"/>
-          <w:lang w:val="en-US" w:eastAsia="ru-RU"/>
-        </w:rPr>
-        <w:t>error\n"</w:t>
+          <w:sz w:val="24"/>
+          <w:szCs w:val="24"/>
+          <w:lang w:val="en-US" w:eastAsia="ru-RU"/>
+        </w:rPr>
+        <w:t>,</w:t>
+      </w:r>
+      <w:r>
+        <w:rPr>
+          <w:rFonts w:ascii="Courier New" w:eastAsia="Times New Roman" w:hAnsi="Courier New" w:cs="Courier New"/>
+          <w:color w:val="C0C0C0"/>
+          <w:sz w:val="24"/>
+          <w:szCs w:val="24"/>
+          <w:lang w:val="en-US" w:eastAsia="ru-RU"/>
+        </w:rPr>
+        <w:t xml:space="preserve"> </w:t>
+      </w:r>
+      <w:r>
+        <w:rPr>
+          <w:rFonts w:ascii="Courier New" w:eastAsia="Times New Roman" w:hAnsi="Courier New" w:cs="Courier New"/>
+          <w:color w:val="000080"/>
+          <w:sz w:val="24"/>
+          <w:szCs w:val="24"/>
+          <w:lang w:val="en-US" w:eastAsia="ru-RU"/>
+        </w:rPr>
+        <w:t>INFINITE</w:t>
       </w:r>
       <w:r>
         <w:rPr>
@@ -6457,135 +5252,6 @@
           <w:lang w:val="en-US" w:eastAsia="ru-RU"/>
         </w:rPr>
         <w:t>);</w:t>
-      </w:r>
-    </w:p>
-    <w:p>
-      <w:pPr>
-        <w:tabs>
-          <w:tab w:val="left" w:pos="916"/>
-          <w:tab w:val="left" w:pos="1832"/>
-          <w:tab w:val="left" w:pos="2748"/>
-          <w:tab w:val="left" w:pos="3664"/>
-          <w:tab w:val="left" w:pos="4580"/>
-          <w:tab w:val="left" w:pos="5496"/>
-          <w:tab w:val="left" w:pos="6412"/>
-          <w:tab w:val="left" w:pos="7328"/>
-          <w:tab w:val="left" w:pos="8244"/>
-          <w:tab w:val="left" w:pos="9160"/>
-          <w:tab w:val="left" w:pos="10076"/>
-          <w:tab w:val="left" w:pos="10992"/>
-          <w:tab w:val="left" w:pos="11908"/>
-          <w:tab w:val="left" w:pos="12824"/>
-          <w:tab w:val="left" w:pos="13740"/>
-          <w:tab w:val="left" w:pos="14656"/>
-        </w:tabs>
-        <w:suppressAutoHyphens w:val="0"/>
-        <w:textAlignment w:val="auto"/>
-        <w:rPr>
-          <w:rFonts w:ascii="Courier New" w:eastAsia="Times New Roman" w:hAnsi="Courier New" w:cs="Courier New"/>
-          <w:sz w:val="24"/>
-          <w:szCs w:val="24"/>
-          <w:lang w:val="en-US" w:eastAsia="ru-RU"/>
-        </w:rPr>
-      </w:pPr>
-      <w:r>
-        <w:rPr>
-          <w:rFonts w:ascii="Courier New" w:eastAsia="Times New Roman" w:hAnsi="Courier New" w:cs="Courier New"/>
-          <w:color w:val="C0C0C0"/>
-          <w:sz w:val="24"/>
-          <w:szCs w:val="24"/>
-          <w:lang w:val="en-US" w:eastAsia="ru-RU"/>
-        </w:rPr>
-        <w:t xml:space="preserve">        </w:t>
-      </w:r>
-      <w:proofErr w:type="gramStart"/>
-      <w:r>
-        <w:rPr>
-          <w:rFonts w:ascii="Courier New" w:eastAsia="Times New Roman" w:hAnsi="Courier New" w:cs="Courier New"/>
-          <w:color w:val="00677C"/>
-          <w:sz w:val="24"/>
-          <w:szCs w:val="24"/>
-          <w:lang w:val="en-US" w:eastAsia="ru-RU"/>
-        </w:rPr>
-        <w:t>exit</w:t>
-      </w:r>
-      <w:r>
-        <w:rPr>
-          <w:rFonts w:ascii="Courier New" w:eastAsia="Times New Roman" w:hAnsi="Courier New" w:cs="Courier New"/>
-          <w:sz w:val="24"/>
-          <w:szCs w:val="24"/>
-          <w:lang w:val="en-US" w:eastAsia="ru-RU"/>
-        </w:rPr>
-        <w:t>(</w:t>
-      </w:r>
-      <w:proofErr w:type="gramEnd"/>
-      <w:r>
-        <w:rPr>
-          <w:rFonts w:ascii="Courier New" w:eastAsia="Times New Roman" w:hAnsi="Courier New" w:cs="Courier New"/>
-          <w:color w:val="000080"/>
-          <w:sz w:val="24"/>
-          <w:szCs w:val="24"/>
-          <w:lang w:val="en-US" w:eastAsia="ru-RU"/>
-        </w:rPr>
-        <w:t>4</w:t>
-      </w:r>
-      <w:r>
-        <w:rPr>
-          <w:rFonts w:ascii="Courier New" w:eastAsia="Times New Roman" w:hAnsi="Courier New" w:cs="Courier New"/>
-          <w:sz w:val="24"/>
-          <w:szCs w:val="24"/>
-          <w:lang w:val="en-US" w:eastAsia="ru-RU"/>
-        </w:rPr>
-        <w:t>);</w:t>
-      </w:r>
-    </w:p>
-    <w:p>
-      <w:pPr>
-        <w:tabs>
-          <w:tab w:val="left" w:pos="916"/>
-          <w:tab w:val="left" w:pos="1832"/>
-          <w:tab w:val="left" w:pos="2748"/>
-          <w:tab w:val="left" w:pos="3664"/>
-          <w:tab w:val="left" w:pos="4580"/>
-          <w:tab w:val="left" w:pos="5496"/>
-          <w:tab w:val="left" w:pos="6412"/>
-          <w:tab w:val="left" w:pos="7328"/>
-          <w:tab w:val="left" w:pos="8244"/>
-          <w:tab w:val="left" w:pos="9160"/>
-          <w:tab w:val="left" w:pos="10076"/>
-          <w:tab w:val="left" w:pos="10992"/>
-          <w:tab w:val="left" w:pos="11908"/>
-          <w:tab w:val="left" w:pos="12824"/>
-          <w:tab w:val="left" w:pos="13740"/>
-          <w:tab w:val="left" w:pos="14656"/>
-        </w:tabs>
-        <w:suppressAutoHyphens w:val="0"/>
-        <w:textAlignment w:val="auto"/>
-        <w:rPr>
-          <w:rFonts w:ascii="Courier New" w:eastAsia="Times New Roman" w:hAnsi="Courier New" w:cs="Courier New"/>
-          <w:sz w:val="24"/>
-          <w:szCs w:val="24"/>
-          <w:lang w:val="en-US" w:eastAsia="ru-RU"/>
-        </w:rPr>
-      </w:pPr>
-      <w:r>
-        <w:rPr>
-          <w:rFonts w:ascii="Courier New" w:eastAsia="Times New Roman" w:hAnsi="Courier New" w:cs="Courier New"/>
-          <w:color w:val="C0C0C0"/>
-          <w:sz w:val="24"/>
-          <w:szCs w:val="24"/>
-          <w:lang w:val="en-US" w:eastAsia="ru-RU"/>
-        </w:rPr>
-        <w:t xml:space="preserve">    </w:t>
-      </w:r>
-      <w:r>
-        <w:rPr>
-          <w:rFonts w:ascii="Courier New" w:eastAsia="Times New Roman" w:hAnsi="Courier New" w:cs="Courier New"/>
-          <w:sz w:val="24"/>
-          <w:szCs w:val="24"/>
-          <w:lang w:val="en-US" w:eastAsia="ru-RU"/>
-        </w:rPr>
-        <w:t>}</w:t>
       </w:r>
     </w:p>
     <w:p>
@@ -6903,168 +5569,6 @@
         </w:rPr>
         <w:t xml:space="preserve">    </w:t>
       </w:r>
-      <w:proofErr w:type="gramStart"/>
-      <w:r>
-        <w:rPr>
-          <w:rFonts w:ascii="Courier New" w:eastAsia="Times New Roman" w:hAnsi="Courier New" w:cs="Courier New"/>
-          <w:color w:val="808000"/>
-          <w:sz w:val="24"/>
-          <w:szCs w:val="24"/>
-          <w:lang w:val="en-US" w:eastAsia="ru-RU"/>
-        </w:rPr>
-        <w:t>if</w:t>
-      </w:r>
-      <w:proofErr w:type="gramEnd"/>
-      <w:r>
-        <w:rPr>
-          <w:rFonts w:ascii="Courier New" w:eastAsia="Times New Roman" w:hAnsi="Courier New" w:cs="Courier New"/>
-          <w:color w:val="C0C0C0"/>
-          <w:sz w:val="24"/>
-          <w:szCs w:val="24"/>
-          <w:lang w:val="en-US" w:eastAsia="ru-RU"/>
-        </w:rPr>
-        <w:t xml:space="preserve"> </w:t>
-      </w:r>
-      <w:r>
-        <w:rPr>
-          <w:rFonts w:ascii="Courier New" w:eastAsia="Times New Roman" w:hAnsi="Courier New" w:cs="Courier New"/>
-          <w:sz w:val="24"/>
-          <w:szCs w:val="24"/>
-          <w:lang w:val="en-US" w:eastAsia="ru-RU"/>
-        </w:rPr>
-        <w:t>(!</w:t>
-      </w:r>
-      <w:proofErr w:type="spellStart"/>
-      <w:r>
-        <w:rPr>
-          <w:rFonts w:ascii="Courier New" w:eastAsia="Times New Roman" w:hAnsi="Courier New" w:cs="Courier New"/>
-          <w:color w:val="00677C"/>
-          <w:sz w:val="24"/>
-          <w:szCs w:val="24"/>
-          <w:lang w:val="en-US" w:eastAsia="ru-RU"/>
-        </w:rPr>
-        <w:t>ReleaseMutex</w:t>
-      </w:r>
-      <w:proofErr w:type="spellEnd"/>
-      <w:r>
-        <w:rPr>
-          <w:rFonts w:ascii="Courier New" w:eastAsia="Times New Roman" w:hAnsi="Courier New" w:cs="Courier New"/>
-          <w:sz w:val="24"/>
-          <w:szCs w:val="24"/>
-          <w:lang w:val="en-US" w:eastAsia="ru-RU"/>
-        </w:rPr>
-        <w:t>(</w:t>
-      </w:r>
-      <w:proofErr w:type="spellStart"/>
-      <w:r>
-        <w:rPr>
-          <w:rFonts w:ascii="Courier New" w:eastAsia="Times New Roman" w:hAnsi="Courier New" w:cs="Courier New"/>
-          <w:color w:val="CE5C00"/>
-          <w:sz w:val="24"/>
-          <w:szCs w:val="24"/>
-          <w:lang w:val="en-US" w:eastAsia="ru-RU"/>
-        </w:rPr>
-        <w:t>mtx</w:t>
-      </w:r>
-      <w:proofErr w:type="spellEnd"/>
-      <w:r>
-        <w:rPr>
-          <w:rFonts w:ascii="Courier New" w:eastAsia="Times New Roman" w:hAnsi="Courier New" w:cs="Courier New"/>
-          <w:sz w:val="24"/>
-          <w:szCs w:val="24"/>
-          <w:lang w:val="en-US" w:eastAsia="ru-RU"/>
-        </w:rPr>
-        <w:t>))</w:t>
-      </w:r>
-    </w:p>
-    <w:p>
-      <w:pPr>
-        <w:tabs>
-          <w:tab w:val="left" w:pos="916"/>
-          <w:tab w:val="left" w:pos="1832"/>
-          <w:tab w:val="left" w:pos="2748"/>
-          <w:tab w:val="left" w:pos="3664"/>
-          <w:tab w:val="left" w:pos="4580"/>
-          <w:tab w:val="left" w:pos="5496"/>
-          <w:tab w:val="left" w:pos="6412"/>
-          <w:tab w:val="left" w:pos="7328"/>
-          <w:tab w:val="left" w:pos="8244"/>
-          <w:tab w:val="left" w:pos="9160"/>
-          <w:tab w:val="left" w:pos="10076"/>
-          <w:tab w:val="left" w:pos="10992"/>
-          <w:tab w:val="left" w:pos="11908"/>
-          <w:tab w:val="left" w:pos="12824"/>
-          <w:tab w:val="left" w:pos="13740"/>
-          <w:tab w:val="left" w:pos="14656"/>
-        </w:tabs>
-        <w:suppressAutoHyphens w:val="0"/>
-        <w:textAlignment w:val="auto"/>
-        <w:rPr>
-          <w:rFonts w:ascii="Courier New" w:eastAsia="Times New Roman" w:hAnsi="Courier New" w:cs="Courier New"/>
-          <w:sz w:val="24"/>
-          <w:szCs w:val="24"/>
-          <w:lang w:val="en-US" w:eastAsia="ru-RU"/>
-        </w:rPr>
-      </w:pPr>
-      <w:r>
-        <w:rPr>
-          <w:rFonts w:ascii="Courier New" w:eastAsia="Times New Roman" w:hAnsi="Courier New" w:cs="Courier New"/>
-          <w:color w:val="C0C0C0"/>
-          <w:sz w:val="24"/>
-          <w:szCs w:val="24"/>
-          <w:lang w:val="en-US" w:eastAsia="ru-RU"/>
-        </w:rPr>
-        <w:t xml:space="preserve">    </w:t>
-      </w:r>
-      <w:r>
-        <w:rPr>
-          <w:rFonts w:ascii="Courier New" w:eastAsia="Times New Roman" w:hAnsi="Courier New" w:cs="Courier New"/>
-          <w:sz w:val="24"/>
-          <w:szCs w:val="24"/>
-          <w:lang w:val="en-US" w:eastAsia="ru-RU"/>
-        </w:rPr>
-        <w:t>{</w:t>
-      </w:r>
-    </w:p>
-    <w:p>
-      <w:pPr>
-        <w:tabs>
-          <w:tab w:val="left" w:pos="916"/>
-          <w:tab w:val="left" w:pos="1832"/>
-          <w:tab w:val="left" w:pos="2748"/>
-          <w:tab w:val="left" w:pos="3664"/>
-          <w:tab w:val="left" w:pos="4580"/>
-          <w:tab w:val="left" w:pos="5496"/>
-          <w:tab w:val="left" w:pos="6412"/>
-          <w:tab w:val="left" w:pos="7328"/>
-          <w:tab w:val="left" w:pos="8244"/>
-          <w:tab w:val="left" w:pos="9160"/>
-          <w:tab w:val="left" w:pos="10076"/>
-          <w:tab w:val="left" w:pos="10992"/>
-          <w:tab w:val="left" w:pos="11908"/>
-          <w:tab w:val="left" w:pos="12824"/>
-          <w:tab w:val="left" w:pos="13740"/>
-          <w:tab w:val="left" w:pos="14656"/>
-        </w:tabs>
-        <w:suppressAutoHyphens w:val="0"/>
-        <w:textAlignment w:val="auto"/>
-        <w:rPr>
-          <w:rFonts w:ascii="Courier New" w:eastAsia="Times New Roman" w:hAnsi="Courier New" w:cs="Courier New"/>
-          <w:sz w:val="24"/>
-          <w:szCs w:val="24"/>
-          <w:lang w:val="en-US" w:eastAsia="ru-RU"/>
-        </w:rPr>
-      </w:pPr>
-      <w:r>
-        <w:rPr>
-          <w:rFonts w:ascii="Courier New" w:eastAsia="Times New Roman" w:hAnsi="Courier New" w:cs="Courier New"/>
-          <w:color w:val="C0C0C0"/>
-          <w:sz w:val="24"/>
-          <w:szCs w:val="24"/>
-          <w:lang w:val="en-US" w:eastAsia="ru-RU"/>
-        </w:rPr>
-        <w:t xml:space="preserve">        </w:t>
-      </w:r>
       <w:proofErr w:type="spellStart"/>
       <w:proofErr w:type="gramStart"/>
       <w:r>
@@ -7075,7 +5579,7 @@
           <w:szCs w:val="24"/>
           <w:lang w:val="en-US" w:eastAsia="ru-RU"/>
         </w:rPr>
-        <w:t>perror</w:t>
+        <w:t>ReleaseMutex</w:t>
       </w:r>
       <w:proofErr w:type="spellEnd"/>
       <w:r>
@@ -7087,186 +5591,27 @@
         </w:rPr>
         <w:t>(</w:t>
       </w:r>
+      <w:proofErr w:type="spellStart"/>
       <w:proofErr w:type="gramEnd"/>
       <w:r>
         <w:rPr>
           <w:rFonts w:ascii="Courier New" w:eastAsia="Times New Roman" w:hAnsi="Courier New" w:cs="Courier New"/>
-          <w:color w:val="008000"/>
-          <w:sz w:val="24"/>
-          <w:szCs w:val="24"/>
-          <w:lang w:val="en-US" w:eastAsia="ru-RU"/>
-        </w:rPr>
-        <w:t>"</w:t>
-      </w:r>
-      <w:proofErr w:type="spellStart"/>
-      <w:r>
-        <w:rPr>
-          <w:rFonts w:ascii="Courier New" w:eastAsia="Times New Roman" w:hAnsi="Courier New" w:cs="Courier New"/>
-          <w:color w:val="008000"/>
-          <w:sz w:val="24"/>
-          <w:szCs w:val="24"/>
-          <w:lang w:val="en-US" w:eastAsia="ru-RU"/>
-        </w:rPr>
-        <w:t>ReleaseMutex</w:t>
+          <w:color w:val="CE5C00"/>
+          <w:sz w:val="24"/>
+          <w:szCs w:val="24"/>
+          <w:lang w:val="en-US" w:eastAsia="ru-RU"/>
+        </w:rPr>
+        <w:t>mtx</w:t>
       </w:r>
       <w:proofErr w:type="spellEnd"/>
       <w:r>
         <w:rPr>
           <w:rFonts w:ascii="Courier New" w:eastAsia="Times New Roman" w:hAnsi="Courier New" w:cs="Courier New"/>
-          <w:color w:val="C0C0C0"/>
-          <w:sz w:val="24"/>
-          <w:szCs w:val="24"/>
-          <w:lang w:val="en-US" w:eastAsia="ru-RU"/>
-        </w:rPr>
-        <w:t xml:space="preserve"> </w:t>
-      </w:r>
-      <w:r>
-        <w:rPr>
-          <w:rFonts w:ascii="Courier New" w:eastAsia="Times New Roman" w:hAnsi="Courier New" w:cs="Courier New"/>
-          <w:color w:val="008000"/>
-          <w:sz w:val="24"/>
-          <w:szCs w:val="24"/>
-          <w:lang w:val="en-US" w:eastAsia="ru-RU"/>
-        </w:rPr>
-        <w:t>error\n"</w:t>
-      </w:r>
-      <w:r>
-        <w:rPr>
-          <w:rFonts w:ascii="Courier New" w:eastAsia="Times New Roman" w:hAnsi="Courier New" w:cs="Courier New"/>
           <w:sz w:val="24"/>
           <w:szCs w:val="24"/>
           <w:lang w:val="en-US" w:eastAsia="ru-RU"/>
         </w:rPr>
         <w:t>);</w:t>
-      </w:r>
-    </w:p>
-    <w:p>
-      <w:pPr>
-        <w:tabs>
-          <w:tab w:val="left" w:pos="916"/>
-          <w:tab w:val="left" w:pos="1832"/>
-          <w:tab w:val="left" w:pos="2748"/>
-          <w:tab w:val="left" w:pos="3664"/>
-          <w:tab w:val="left" w:pos="4580"/>
-          <w:tab w:val="left" w:pos="5496"/>
-          <w:tab w:val="left" w:pos="6412"/>
-          <w:tab w:val="left" w:pos="7328"/>
-          <w:tab w:val="left" w:pos="8244"/>
-          <w:tab w:val="left" w:pos="9160"/>
-          <w:tab w:val="left" w:pos="10076"/>
-          <w:tab w:val="left" w:pos="10992"/>
-          <w:tab w:val="left" w:pos="11908"/>
-          <w:tab w:val="left" w:pos="12824"/>
-          <w:tab w:val="left" w:pos="13740"/>
-          <w:tab w:val="left" w:pos="14656"/>
-        </w:tabs>
-        <w:suppressAutoHyphens w:val="0"/>
-        <w:textAlignment w:val="auto"/>
-        <w:rPr>
-          <w:rFonts w:ascii="Courier New" w:eastAsia="Times New Roman" w:hAnsi="Courier New" w:cs="Courier New"/>
-          <w:sz w:val="24"/>
-          <w:szCs w:val="24"/>
-          <w:lang w:val="en-US" w:eastAsia="ru-RU"/>
-        </w:rPr>
-      </w:pPr>
-      <w:r>
-        <w:rPr>
-          <w:rFonts w:ascii="Courier New" w:eastAsia="Times New Roman" w:hAnsi="Courier New" w:cs="Courier New"/>
-          <w:color w:val="C0C0C0"/>
-          <w:sz w:val="24"/>
-          <w:szCs w:val="24"/>
-          <w:lang w:val="en-US" w:eastAsia="ru-RU"/>
-        </w:rPr>
-        <w:t xml:space="preserve">        </w:t>
-      </w:r>
-      <w:proofErr w:type="gramStart"/>
-      <w:r>
-        <w:rPr>
-          <w:rFonts w:ascii="Courier New" w:eastAsia="Times New Roman" w:hAnsi="Courier New" w:cs="Courier New"/>
-          <w:color w:val="00677C"/>
-          <w:sz w:val="24"/>
-          <w:szCs w:val="24"/>
-          <w:lang w:val="en-US" w:eastAsia="ru-RU"/>
-        </w:rPr>
-        <w:t>exit</w:t>
-      </w:r>
-      <w:r>
-        <w:rPr>
-          <w:rFonts w:ascii="Courier New" w:eastAsia="Times New Roman" w:hAnsi="Courier New" w:cs="Courier New"/>
-          <w:sz w:val="24"/>
-          <w:szCs w:val="24"/>
-          <w:lang w:val="en-US" w:eastAsia="ru-RU"/>
-        </w:rPr>
-        <w:t>(</w:t>
-      </w:r>
-      <w:proofErr w:type="gramEnd"/>
-      <w:r>
-        <w:rPr>
-          <w:rFonts w:ascii="Courier New" w:eastAsia="Times New Roman" w:hAnsi="Courier New" w:cs="Courier New"/>
-          <w:color w:val="000080"/>
-          <w:sz w:val="24"/>
-          <w:szCs w:val="24"/>
-          <w:lang w:val="en-US" w:eastAsia="ru-RU"/>
-        </w:rPr>
-        <w:t>5</w:t>
-      </w:r>
-      <w:r>
-        <w:rPr>
-          <w:rFonts w:ascii="Courier New" w:eastAsia="Times New Roman" w:hAnsi="Courier New" w:cs="Courier New"/>
-          <w:sz w:val="24"/>
-          <w:szCs w:val="24"/>
-          <w:lang w:val="en-US" w:eastAsia="ru-RU"/>
-        </w:rPr>
-        <w:t>);</w:t>
-      </w:r>
-    </w:p>
-    <w:p>
-      <w:pPr>
-        <w:tabs>
-          <w:tab w:val="left" w:pos="916"/>
-          <w:tab w:val="left" w:pos="1832"/>
-          <w:tab w:val="left" w:pos="2748"/>
-          <w:tab w:val="left" w:pos="3664"/>
-          <w:tab w:val="left" w:pos="4580"/>
-          <w:tab w:val="left" w:pos="5496"/>
-          <w:tab w:val="left" w:pos="6412"/>
-          <w:tab w:val="left" w:pos="7328"/>
-          <w:tab w:val="left" w:pos="8244"/>
-          <w:tab w:val="left" w:pos="9160"/>
-          <w:tab w:val="left" w:pos="10076"/>
-          <w:tab w:val="left" w:pos="10992"/>
-          <w:tab w:val="left" w:pos="11908"/>
-          <w:tab w:val="left" w:pos="12824"/>
-          <w:tab w:val="left" w:pos="13740"/>
-          <w:tab w:val="left" w:pos="14656"/>
-        </w:tabs>
-        <w:suppressAutoHyphens w:val="0"/>
-        <w:textAlignment w:val="auto"/>
-        <w:rPr>
-          <w:rFonts w:ascii="Courier New" w:eastAsia="Times New Roman" w:hAnsi="Courier New" w:cs="Courier New"/>
-          <w:sz w:val="24"/>
-          <w:szCs w:val="24"/>
-          <w:lang w:val="en-US" w:eastAsia="ru-RU"/>
-        </w:rPr>
-      </w:pPr>
-      <w:r>
-        <w:rPr>
-          <w:rFonts w:ascii="Courier New" w:eastAsia="Times New Roman" w:hAnsi="Courier New" w:cs="Courier New"/>
-          <w:color w:val="C0C0C0"/>
-          <w:sz w:val="24"/>
-          <w:szCs w:val="24"/>
-          <w:lang w:val="en-US" w:eastAsia="ru-RU"/>
-        </w:rPr>
-        <w:t xml:space="preserve">    </w:t>
-      </w:r>
-      <w:r>
-        <w:rPr>
-          <w:rFonts w:ascii="Courier New" w:eastAsia="Times New Roman" w:hAnsi="Courier New" w:cs="Courier New"/>
-          <w:sz w:val="24"/>
-          <w:szCs w:val="24"/>
-          <w:lang w:val="en-US" w:eastAsia="ru-RU"/>
-        </w:rPr>
-        <w:t>}</w:t>
       </w:r>
     </w:p>
     <w:p>
@@ -9003,7 +7348,6 @@
           <w:szCs w:val="24"/>
           <w:lang w:val="en-US" w:eastAsia="ru-RU"/>
         </w:rPr>
-        <w:lastRenderedPageBreak/>
         <w:t xml:space="preserve">        </w:t>
       </w:r>
       <w:proofErr w:type="spellStart"/>
@@ -10502,6 +8846,7 @@
           <w:szCs w:val="24"/>
           <w:lang w:val="en-US" w:eastAsia="ru-RU"/>
         </w:rPr>
+        <w:lastRenderedPageBreak/>
         <w:t xml:space="preserve">    </w:t>
       </w:r>
       <w:proofErr w:type="gramStart"/>
@@ -13390,7 +11735,6 @@
           <w:szCs w:val="24"/>
           <w:lang w:val="en-US" w:eastAsia="ru-RU"/>
         </w:rPr>
-        <w:lastRenderedPageBreak/>
         <w:t>}</w:t>
       </w:r>
     </w:p>
@@ -15109,6 +13453,7 @@
           <w:szCs w:val="24"/>
           <w:lang w:val="en-US" w:eastAsia="ru-RU"/>
         </w:rPr>
+        <w:lastRenderedPageBreak/>
         <w:t xml:space="preserve">        </w:t>
       </w:r>
       <w:proofErr w:type="gramStart"/>
@@ -15396,7 +13741,7 @@
           <w:rFonts w:ascii="Courier New" w:eastAsia="Times New Roman" w:hAnsi="Courier New" w:cs="Courier New"/>
           <w:sz w:val="24"/>
           <w:szCs w:val="24"/>
-          <w:lang w:eastAsia="ru-RU"/>
+          <w:lang w:val="en-US" w:eastAsia="ru-RU"/>
         </w:rPr>
       </w:pPr>
       <w:r>
@@ -15409,74 +13754,74 @@
         </w:rPr>
         <w:t xml:space="preserve">        </w:t>
       </w:r>
+      <w:proofErr w:type="gramStart"/>
+      <w:r>
+        <w:rPr>
+          <w:rFonts w:ascii="Courier New" w:eastAsia="Times New Roman" w:hAnsi="Courier New" w:cs="Courier New"/>
+          <w:color w:val="808000"/>
+          <w:sz w:val="24"/>
+          <w:szCs w:val="24"/>
+          <w:lang w:val="en-US" w:eastAsia="ru-RU"/>
+        </w:rPr>
+        <w:t>if</w:t>
+      </w:r>
+      <w:proofErr w:type="gramEnd"/>
+      <w:r>
+        <w:rPr>
+          <w:rFonts w:ascii="Courier New" w:eastAsia="Times New Roman" w:hAnsi="Courier New" w:cs="Courier New"/>
+          <w:color w:val="C0C0C0"/>
+          <w:sz w:val="24"/>
+          <w:szCs w:val="24"/>
+          <w:lang w:val="en-US" w:eastAsia="ru-RU"/>
+        </w:rPr>
+        <w:t xml:space="preserve"> </w:t>
+      </w:r>
+      <w:r>
+        <w:rPr>
+          <w:rFonts w:ascii="Courier New" w:eastAsia="Times New Roman" w:hAnsi="Courier New" w:cs="Courier New"/>
+          <w:sz w:val="24"/>
+          <w:szCs w:val="24"/>
+          <w:lang w:val="en-US" w:eastAsia="ru-RU"/>
+        </w:rPr>
+        <w:t>(</w:t>
+      </w:r>
+      <w:r>
+        <w:rPr>
+          <w:rFonts w:ascii="Courier New" w:eastAsia="Times New Roman" w:hAnsi="Courier New" w:cs="Courier New"/>
+          <w:color w:val="CE5C00"/>
+          <w:sz w:val="24"/>
+          <w:szCs w:val="24"/>
+          <w:lang w:val="en-US" w:eastAsia="ru-RU"/>
+        </w:rPr>
+        <w:t>readers</w:t>
+      </w:r>
+      <w:r>
+        <w:rPr>
+          <w:rFonts w:ascii="Courier New" w:eastAsia="Times New Roman" w:hAnsi="Courier New" w:cs="Courier New"/>
+          <w:sz w:val="24"/>
+          <w:szCs w:val="24"/>
+          <w:lang w:val="en-US" w:eastAsia="ru-RU"/>
+        </w:rPr>
+        <w:t>[</w:t>
+      </w:r>
       <w:proofErr w:type="spellStart"/>
       <w:r>
         <w:rPr>
           <w:rFonts w:ascii="Courier New" w:eastAsia="Times New Roman" w:hAnsi="Courier New" w:cs="Courier New"/>
-          <w:color w:val="808000"/>
-          <w:sz w:val="24"/>
-          <w:szCs w:val="24"/>
-          <w:lang w:eastAsia="ru-RU"/>
-        </w:rPr>
-        <w:t>if</w:t>
+          <w:color w:val="092E64"/>
+          <w:sz w:val="24"/>
+          <w:szCs w:val="24"/>
+          <w:lang w:val="en-US" w:eastAsia="ru-RU"/>
+        </w:rPr>
+        <w:t>i</w:t>
       </w:r>
       <w:proofErr w:type="spellEnd"/>
       <w:r>
         <w:rPr>
           <w:rFonts w:ascii="Courier New" w:eastAsia="Times New Roman" w:hAnsi="Courier New" w:cs="Courier New"/>
-          <w:color w:val="C0C0C0"/>
-          <w:sz w:val="24"/>
-          <w:szCs w:val="24"/>
-          <w:lang w:eastAsia="ru-RU"/>
-        </w:rPr>
-        <w:t xml:space="preserve"> </w:t>
-      </w:r>
-      <w:r>
-        <w:rPr>
-          <w:rFonts w:ascii="Courier New" w:eastAsia="Times New Roman" w:hAnsi="Courier New" w:cs="Courier New"/>
-          <w:sz w:val="24"/>
-          <w:szCs w:val="24"/>
-          <w:lang w:eastAsia="ru-RU"/>
-        </w:rPr>
-        <w:t>(</w:t>
-      </w:r>
-      <w:proofErr w:type="spellStart"/>
-      <w:r>
-        <w:rPr>
-          <w:rFonts w:ascii="Courier New" w:eastAsia="Times New Roman" w:hAnsi="Courier New" w:cs="Courier New"/>
-          <w:color w:val="CE5C00"/>
-          <w:sz w:val="24"/>
-          <w:szCs w:val="24"/>
-          <w:lang w:eastAsia="ru-RU"/>
-        </w:rPr>
-        <w:t>readers</w:t>
-      </w:r>
-      <w:proofErr w:type="spellEnd"/>
-      <w:r>
-        <w:rPr>
-          <w:rFonts w:ascii="Courier New" w:eastAsia="Times New Roman" w:hAnsi="Courier New" w:cs="Courier New"/>
-          <w:sz w:val="24"/>
-          <w:szCs w:val="24"/>
-          <w:lang w:eastAsia="ru-RU"/>
-        </w:rPr>
-        <w:t>[</w:t>
-      </w:r>
-      <w:r>
-        <w:rPr>
-          <w:rFonts w:ascii="Courier New" w:eastAsia="Times New Roman" w:hAnsi="Courier New" w:cs="Courier New"/>
-          <w:color w:val="092E64"/>
-          <w:sz w:val="24"/>
-          <w:szCs w:val="24"/>
-          <w:lang w:eastAsia="ru-RU"/>
-        </w:rPr>
-        <w:t>i</w:t>
-      </w:r>
-      <w:r>
-        <w:rPr>
-          <w:rFonts w:ascii="Courier New" w:eastAsia="Times New Roman" w:hAnsi="Courier New" w:cs="Courier New"/>
-          <w:sz w:val="24"/>
-          <w:szCs w:val="24"/>
-          <w:lang w:eastAsia="ru-RU"/>
+          <w:sz w:val="24"/>
+          <w:szCs w:val="24"/>
+          <w:lang w:val="en-US" w:eastAsia="ru-RU"/>
         </w:rPr>
         <w:t>]</w:t>
       </w:r>
@@ -15486,16 +13831,16 @@
           <w:color w:val="C0C0C0"/>
           <w:sz w:val="24"/>
           <w:szCs w:val="24"/>
-          <w:lang w:eastAsia="ru-RU"/>
-        </w:rPr>
-        <w:t xml:space="preserve"> </w:t>
-      </w:r>
-      <w:r>
-        <w:rPr>
-          <w:rFonts w:ascii="Courier New" w:eastAsia="Times New Roman" w:hAnsi="Courier New" w:cs="Courier New"/>
-          <w:sz w:val="24"/>
-          <w:szCs w:val="24"/>
-          <w:lang w:eastAsia="ru-RU"/>
+          <w:lang w:val="en-US" w:eastAsia="ru-RU"/>
+        </w:rPr>
+        <w:t xml:space="preserve"> </w:t>
+      </w:r>
+      <w:r>
+        <w:rPr>
+          <w:rFonts w:ascii="Courier New" w:eastAsia="Times New Roman" w:hAnsi="Courier New" w:cs="Courier New"/>
+          <w:sz w:val="24"/>
+          <w:szCs w:val="24"/>
+          <w:lang w:val="en-US" w:eastAsia="ru-RU"/>
         </w:rPr>
         <w:t>==</w:t>
       </w:r>
@@ -15505,7 +13850,7 @@
           <w:color w:val="C0C0C0"/>
           <w:sz w:val="24"/>
           <w:szCs w:val="24"/>
-          <w:lang w:eastAsia="ru-RU"/>
+          <w:lang w:val="en-US" w:eastAsia="ru-RU"/>
         </w:rPr>
         <w:t xml:space="preserve"> </w:t>
       </w:r>
@@ -15515,7 +13860,7 @@
           <w:color w:val="000080"/>
           <w:sz w:val="24"/>
           <w:szCs w:val="24"/>
-          <w:lang w:eastAsia="ru-RU"/>
+          <w:lang w:val="en-US" w:eastAsia="ru-RU"/>
         </w:rPr>
         <w:t>NULL</w:t>
       </w:r>
@@ -15524,7 +13869,7 @@
           <w:rFonts w:ascii="Courier New" w:eastAsia="Times New Roman" w:hAnsi="Courier New" w:cs="Courier New"/>
           <w:sz w:val="24"/>
           <w:szCs w:val="24"/>
-          <w:lang w:eastAsia="ru-RU"/>
+          <w:lang w:val="en-US" w:eastAsia="ru-RU"/>
         </w:rPr>
         <w:t>)</w:t>
       </w:r>
@@ -15718,7 +14063,7 @@
           <w:rFonts w:ascii="Courier New" w:eastAsia="Times New Roman" w:hAnsi="Courier New" w:cs="Courier New"/>
           <w:sz w:val="24"/>
           <w:szCs w:val="24"/>
-          <w:lang w:val="en-US" w:eastAsia="ru-RU"/>
+          <w:lang w:eastAsia="ru-RU"/>
         </w:rPr>
       </w:pPr>
       <w:r>
@@ -15731,34 +14076,34 @@
         </w:rPr>
         <w:t xml:space="preserve">            </w:t>
       </w:r>
-      <w:proofErr w:type="gramStart"/>
+      <w:proofErr w:type="spellStart"/>
       <w:r>
         <w:rPr>
           <w:rFonts w:ascii="Courier New" w:eastAsia="Times New Roman" w:hAnsi="Courier New" w:cs="Courier New"/>
           <w:color w:val="00677C"/>
           <w:sz w:val="24"/>
           <w:szCs w:val="24"/>
-          <w:lang w:val="en-US" w:eastAsia="ru-RU"/>
+          <w:lang w:eastAsia="ru-RU"/>
         </w:rPr>
         <w:t>exit</w:t>
       </w:r>
-      <w:r>
-        <w:rPr>
-          <w:rFonts w:ascii="Courier New" w:eastAsia="Times New Roman" w:hAnsi="Courier New" w:cs="Courier New"/>
-          <w:sz w:val="24"/>
-          <w:szCs w:val="24"/>
-          <w:lang w:val="en-US" w:eastAsia="ru-RU"/>
+      <w:proofErr w:type="spellEnd"/>
+      <w:r>
+        <w:rPr>
+          <w:rFonts w:ascii="Courier New" w:eastAsia="Times New Roman" w:hAnsi="Courier New" w:cs="Courier New"/>
+          <w:sz w:val="24"/>
+          <w:szCs w:val="24"/>
+          <w:lang w:eastAsia="ru-RU"/>
         </w:rPr>
         <w:t>(</w:t>
       </w:r>
-      <w:proofErr w:type="gramEnd"/>
       <w:r>
         <w:rPr>
           <w:rFonts w:ascii="Courier New" w:eastAsia="Times New Roman" w:hAnsi="Courier New" w:cs="Courier New"/>
           <w:color w:val="000080"/>
           <w:sz w:val="24"/>
           <w:szCs w:val="24"/>
-          <w:lang w:val="en-US" w:eastAsia="ru-RU"/>
+          <w:lang w:eastAsia="ru-RU"/>
         </w:rPr>
         <w:t>3</w:t>
       </w:r>
@@ -15767,7 +14112,7 @@
           <w:rFonts w:ascii="Courier New" w:eastAsia="Times New Roman" w:hAnsi="Courier New" w:cs="Courier New"/>
           <w:sz w:val="24"/>
           <w:szCs w:val="24"/>
-          <w:lang w:val="en-US" w:eastAsia="ru-RU"/>
+          <w:lang w:eastAsia="ru-RU"/>
         </w:rPr>
         <w:t>);</w:t>
       </w:r>
@@ -15798,16 +14143,16 @@
           <w:rFonts w:ascii="Courier New" w:eastAsia="Times New Roman" w:hAnsi="Courier New" w:cs="Courier New"/>
           <w:sz w:val="24"/>
           <w:szCs w:val="24"/>
-          <w:lang w:val="en-US" w:eastAsia="ru-RU"/>
-        </w:rPr>
-      </w:pPr>
-      <w:r>
-        <w:rPr>
-          <w:rFonts w:ascii="Courier New" w:eastAsia="Times New Roman" w:hAnsi="Courier New" w:cs="Courier New"/>
-          <w:color w:val="C0C0C0"/>
-          <w:sz w:val="24"/>
-          <w:szCs w:val="24"/>
-          <w:lang w:val="en-US" w:eastAsia="ru-RU"/>
+          <w:lang w:eastAsia="ru-RU"/>
+        </w:rPr>
+      </w:pPr>
+      <w:r>
+        <w:rPr>
+          <w:rFonts w:ascii="Courier New" w:eastAsia="Times New Roman" w:hAnsi="Courier New" w:cs="Courier New"/>
+          <w:color w:val="C0C0C0"/>
+          <w:sz w:val="24"/>
+          <w:szCs w:val="24"/>
+          <w:lang w:eastAsia="ru-RU"/>
         </w:rPr>
         <w:t xml:space="preserve">        </w:t>
       </w:r>
@@ -15816,7 +14161,7 @@
           <w:rFonts w:ascii="Courier New" w:eastAsia="Times New Roman" w:hAnsi="Courier New" w:cs="Courier New"/>
           <w:sz w:val="24"/>
           <w:szCs w:val="24"/>
-          <w:lang w:val="en-US" w:eastAsia="ru-RU"/>
+          <w:lang w:eastAsia="ru-RU"/>
         </w:rPr>
         <w:t>}</w:t>
       </w:r>
@@ -15847,16 +14192,16 @@
           <w:rFonts w:ascii="Courier New" w:eastAsia="Times New Roman" w:hAnsi="Courier New" w:cs="Courier New"/>
           <w:sz w:val="24"/>
           <w:szCs w:val="24"/>
-          <w:lang w:val="en-US" w:eastAsia="ru-RU"/>
-        </w:rPr>
-      </w:pPr>
-      <w:r>
-        <w:rPr>
-          <w:rFonts w:ascii="Courier New" w:eastAsia="Times New Roman" w:hAnsi="Courier New" w:cs="Courier New"/>
-          <w:color w:val="C0C0C0"/>
-          <w:sz w:val="24"/>
-          <w:szCs w:val="24"/>
-          <w:lang w:val="en-US" w:eastAsia="ru-RU"/>
+          <w:lang w:eastAsia="ru-RU"/>
+        </w:rPr>
+      </w:pPr>
+      <w:r>
+        <w:rPr>
+          <w:rFonts w:ascii="Courier New" w:eastAsia="Times New Roman" w:hAnsi="Courier New" w:cs="Courier New"/>
+          <w:color w:val="C0C0C0"/>
+          <w:sz w:val="24"/>
+          <w:szCs w:val="24"/>
+          <w:lang w:eastAsia="ru-RU"/>
         </w:rPr>
         <w:t xml:space="preserve">    </w:t>
       </w:r>
@@ -15865,7 +14210,7 @@
           <w:rFonts w:ascii="Courier New" w:eastAsia="Times New Roman" w:hAnsi="Courier New" w:cs="Courier New"/>
           <w:sz w:val="24"/>
           <w:szCs w:val="24"/>
-          <w:lang w:val="en-US" w:eastAsia="ru-RU"/>
+          <w:lang w:eastAsia="ru-RU"/>
         </w:rPr>
         <w:t>}</w:t>
       </w:r>
@@ -15896,15 +14241,15 @@
           <w:rFonts w:ascii="Courier New" w:eastAsia="Times New Roman" w:hAnsi="Courier New" w:cs="Courier New"/>
           <w:sz w:val="24"/>
           <w:szCs w:val="24"/>
-          <w:lang w:val="en-US" w:eastAsia="ru-RU"/>
-        </w:rPr>
-      </w:pPr>
-      <w:r>
-        <w:rPr>
-          <w:rFonts w:ascii="Courier New" w:eastAsia="Times New Roman" w:hAnsi="Courier New" w:cs="Courier New"/>
-          <w:sz w:val="24"/>
-          <w:szCs w:val="24"/>
-          <w:lang w:val="en-US" w:eastAsia="ru-RU"/>
+          <w:lang w:eastAsia="ru-RU"/>
+        </w:rPr>
+      </w:pPr>
+      <w:r>
+        <w:rPr>
+          <w:rFonts w:ascii="Courier New" w:eastAsia="Times New Roman" w:hAnsi="Courier New" w:cs="Courier New"/>
+          <w:sz w:val="24"/>
+          <w:szCs w:val="24"/>
+          <w:lang w:eastAsia="ru-RU"/>
         </w:rPr>
         <w:t>}</w:t>
       </w:r>
@@ -15935,7 +14280,7 @@
           <w:rFonts w:ascii="Courier New" w:eastAsia="Times New Roman" w:hAnsi="Courier New" w:cs="Courier New"/>
           <w:sz w:val="24"/>
           <w:szCs w:val="24"/>
-          <w:lang w:val="en-US" w:eastAsia="ru-RU"/>
+          <w:lang w:eastAsia="ru-RU"/>
         </w:rPr>
       </w:pPr>
     </w:p>
@@ -17523,7 +15868,7 @@
         <w:spacing w:after="0" w:line="240" w:lineRule="auto"/>
         <w:jc w:val="both"/>
         <w:rPr>
-          <w:rFonts w:ascii="Times New Roman" w:eastAsia="Times New Roman" w:hAnsi="Times New Roman" w:cs="Times New Roman"/>
+          <w:rFonts w:ascii="Courier New" w:eastAsia="Times New Roman" w:hAnsi="Courier New" w:cs="Courier New"/>
           <w:sz w:val="24"/>
           <w:szCs w:val="24"/>
           <w:lang w:eastAsia="ru-RU"/>
@@ -17591,10 +15936,9 @@
           <w:szCs w:val="28"/>
           <w:lang w:eastAsia="ru-RU"/>
         </w:rPr>
-        <w:lastRenderedPageBreak/>
         <w:drawing>
           <wp:inline distT="0" distB="0" distL="0" distR="0" wp14:anchorId="26DCE4A6" wp14:editId="1D7B7C7F">
-            <wp:extent cx="2625963" cy="3724275"/>
+            <wp:extent cx="2321781" cy="3292869"/>
             <wp:effectExtent l="0" t="0" r="0" b="0"/>
             <wp:docPr id="3" name="Рисунок 3"/>
             <wp:cNvGraphicFramePr>
@@ -17616,7 +15960,7 @@
                   <pic:spPr>
                     <a:xfrm>
                       <a:off x="0" y="0"/>
-                      <a:ext cx="2630793" cy="3731126"/>
+                      <a:ext cx="2370416" cy="3361846"/>
                     </a:xfrm>
                     <a:prstGeom prst="rect">
                       <a:avLst/>
@@ -17628,6 +15972,8 @@
           </wp:inline>
         </w:drawing>
       </w:r>
+      <w:bookmarkStart w:id="0" w:name="_GoBack"/>
+      <w:bookmarkEnd w:id="0"/>
     </w:p>
     <w:sectPr>
       <w:pgSz w:w="11906" w:h="16838"/>

</xml_diff>